<commit_message>
added documentation and minor code modifications
</commit_message>
<xml_diff>
--- a/UserManual.docx
+++ b/UserManual.docx
@@ -266,8 +266,2861 @@
           <w:szCs w:val="44"/>
         </w:rPr>
       </w:pPr>
+    </w:p>
+    <w:p>
+      <w:pPr>
+        <w:rPr>
+          <w:rFonts w:ascii="Courier" w:hAnsi="Courier"/>
+          <w:sz w:val="44"/>
+          <w:szCs w:val="44"/>
+        </w:rPr>
+      </w:pPr>
+      <w:r>
+        <w:rPr>
+          <w:rFonts w:ascii="Courier" w:hAnsi="Courier"/>
+          <w:sz w:val="44"/>
+          <w:szCs w:val="44"/>
+        </w:rPr>
+        <w:lastRenderedPageBreak/>
+        <w:t>Welcome to Bookshelf!</w:t>
+      </w:r>
+    </w:p>
+    <w:p>
+      <w:pPr>
+        <w:rPr>
+          <w:rFonts w:ascii="Courier" w:hAnsi="Courier"/>
+          <w:sz w:val="44"/>
+          <w:szCs w:val="44"/>
+        </w:rPr>
+      </w:pPr>
+    </w:p>
+    <w:p>
+      <w:pPr>
+        <w:rPr>
+          <w:rFonts w:ascii="Courier" w:hAnsi="Courier"/>
+          <w:sz w:val="32"/>
+          <w:szCs w:val="32"/>
+        </w:rPr>
+      </w:pPr>
+      <w:r>
+        <w:rPr>
+          <w:rFonts w:ascii="Courier" w:hAnsi="Courier"/>
+          <w:sz w:val="32"/>
+          <w:szCs w:val="32"/>
+        </w:rPr>
+        <w:t>Begin by logging in</w:t>
+      </w:r>
+      <w:r>
+        <w:rPr>
+          <w:rFonts w:ascii="Courier" w:hAnsi="Courier"/>
+          <w:sz w:val="32"/>
+          <w:szCs w:val="32"/>
+        </w:rPr>
+        <w:t xml:space="preserve"> at this window</w:t>
+      </w:r>
+      <w:r>
+        <w:rPr>
+          <w:rFonts w:ascii="Courier" w:hAnsi="Courier"/>
+          <w:sz w:val="32"/>
+          <w:szCs w:val="32"/>
+        </w:rPr>
+        <w:t>:</w:t>
+      </w:r>
+    </w:p>
+    <w:p>
+      <w:pPr>
+        <w:jc w:val="center"/>
+        <w:rPr>
+          <w:rFonts w:ascii="Courier" w:hAnsi="Courier"/>
+          <w:sz w:val="44"/>
+          <w:szCs w:val="44"/>
+        </w:rPr>
+      </w:pPr>
+      <w:r>
+        <w:rPr>
+          <w:rFonts w:ascii="Courier" w:hAnsi="Courier"/>
+          <w:noProof/>
+          <w:sz w:val="44"/>
+          <w:szCs w:val="44"/>
+        </w:rPr>
+        <mc:AlternateContent>
+          <mc:Choice Requires="wps">
+            <w:drawing>
+              <wp:anchor distT="0" distB="0" distL="114300" distR="114300" simplePos="0" relativeHeight="251665408" behindDoc="0" locked="0" layoutInCell="1" allowOverlap="1">
+                <wp:simplePos x="0" y="0"/>
+                <wp:positionH relativeFrom="column">
+                  <wp:posOffset>3865944</wp:posOffset>
+                </wp:positionH>
+                <wp:positionV relativeFrom="paragraph">
+                  <wp:posOffset>246645</wp:posOffset>
+                </wp:positionV>
+                <wp:extent cx="2604907" cy="1666755"/>
+                <wp:effectExtent l="0" t="0" r="0" b="0"/>
+                <wp:wrapNone/>
+                <wp:docPr id="10" name="Text Box 10"/>
+                <wp:cNvGraphicFramePr/>
+                <a:graphic xmlns:a="http://schemas.openxmlformats.org/drawingml/2006/main">
+                  <a:graphicData uri="http://schemas.microsoft.com/office/word/2010/wordprocessingShape">
+                    <wps:wsp>
+                      <wps:cNvSpPr txBox="1"/>
+                      <wps:spPr>
+                        <a:xfrm>
+                          <a:off x="0" y="0"/>
+                          <a:ext cx="2604907" cy="1666755"/>
+                        </a:xfrm>
+                        <a:prstGeom prst="rect">
+                          <a:avLst/>
+                        </a:prstGeom>
+                        <a:solidFill>
+                          <a:schemeClr val="lt1"/>
+                        </a:solidFill>
+                        <a:ln w="6350">
+                          <a:noFill/>
+                        </a:ln>
+                      </wps:spPr>
+                      <wps:txbx>
+                        <w:txbxContent>
+                          <w:p>
+                            <w:pPr>
+                              <w:rPr>
+                                <w:rFonts w:ascii="Courier" w:hAnsi="Courier"/>
+                              </w:rPr>
+                            </w:pPr>
+                            <w:r>
+                              <w:rPr>
+                                <w:rFonts w:ascii="Courier" w:hAnsi="Courier"/>
+                              </w:rPr>
+                              <w:t>ADMIN</w:t>
+                            </w:r>
+                          </w:p>
+                          <w:p>
+                            <w:pPr>
+                              <w:rPr>
+                                <w:rFonts w:ascii="Courier" w:hAnsi="Courier"/>
+                              </w:rPr>
+                            </w:pPr>
+                            <w:r>
+                              <w:rPr>
+                                <w:rFonts w:ascii="Courier" w:hAnsi="Courier"/>
+                              </w:rPr>
+                              <w:t>Username: Admin</w:t>
+                            </w:r>
+                          </w:p>
+                          <w:p>
+                            <w:pPr>
+                              <w:rPr>
+                                <w:rFonts w:ascii="Courier" w:hAnsi="Courier"/>
+                              </w:rPr>
+                            </w:pPr>
+                            <w:r>
+                              <w:rPr>
+                                <w:rFonts w:ascii="Courier" w:hAnsi="Courier"/>
+                              </w:rPr>
+                              <w:t>Password: Pass0000</w:t>
+                            </w:r>
+                          </w:p>
+                          <w:p>
+                            <w:pPr>
+                              <w:rPr>
+                                <w:rFonts w:ascii="Courier" w:hAnsi="Courier"/>
+                              </w:rPr>
+                            </w:pPr>
+                          </w:p>
+                          <w:p>
+                            <w:pPr>
+                              <w:rPr>
+                                <w:rFonts w:ascii="Courier" w:hAnsi="Courier"/>
+                              </w:rPr>
+                            </w:pPr>
+                            <w:r>
+                              <w:rPr>
+                                <w:rFonts w:ascii="Courier" w:hAnsi="Courier"/>
+                              </w:rPr>
+                              <w:t>Regular User</w:t>
+                            </w:r>
+                          </w:p>
+                          <w:p>
+                            <w:pPr>
+                              <w:rPr>
+                                <w:rFonts w:ascii="Courier" w:hAnsi="Courier"/>
+                              </w:rPr>
+                            </w:pPr>
+                            <w:r>
+                              <w:rPr>
+                                <w:rFonts w:ascii="Courier" w:hAnsi="Courier"/>
+                              </w:rPr>
+                              <w:t xml:space="preserve">Username: </w:t>
+                            </w:r>
+                            <w:proofErr w:type="spellStart"/>
+                            <w:r>
+                              <w:rPr>
+                                <w:rFonts w:ascii="Courier" w:hAnsi="Courier"/>
+                              </w:rPr>
+                              <w:t>kim</w:t>
+                            </w:r>
+                            <w:proofErr w:type="spellEnd"/>
+                          </w:p>
+                          <w:p>
+                            <w:pPr>
+                              <w:rPr>
+                                <w:rFonts w:ascii="Courier" w:hAnsi="Courier"/>
+                              </w:rPr>
+                            </w:pPr>
+                            <w:r>
+                              <w:rPr>
+                                <w:rFonts w:ascii="Courier" w:hAnsi="Courier"/>
+                              </w:rPr>
+                              <w:t>Password: pass</w:t>
+                            </w:r>
+                          </w:p>
+                        </w:txbxContent>
+                      </wps:txbx>
+                      <wps:bodyPr rot="0" spcFirstLastPara="0" vertOverflow="overflow" horzOverflow="overflow" vert="horz" wrap="square" lIns="91440" tIns="45720" rIns="91440" bIns="45720" numCol="1" spcCol="0" rtlCol="0" fromWordArt="0" anchor="t" anchorCtr="0" forceAA="0" compatLnSpc="1">
+                        <a:prstTxWarp prst="textNoShape">
+                          <a:avLst/>
+                        </a:prstTxWarp>
+                        <a:noAutofit/>
+                      </wps:bodyPr>
+                    </wps:wsp>
+                  </a:graphicData>
+                </a:graphic>
+                <wp14:sizeRelV relativeFrom="margin">
+                  <wp14:pctHeight>0</wp14:pctHeight>
+                </wp14:sizeRelV>
+              </wp:anchor>
+            </w:drawing>
+          </mc:Choice>
+          <mc:Fallback>
+            <w:pict>
+              <v:shapetype id="_x0000_t202" coordsize="21600,21600" o:spt="202" path="m,l,21600r21600,l21600,xe">
+                <v:stroke joinstyle="miter"/>
+                <v:path gradientshapeok="t" o:connecttype="rect"/>
+              </v:shapetype>
+              <v:shape id="Text Box 10" o:spid="_x0000_s1026" type="#_x0000_t202" style="position:absolute;left:0;text-align:left;margin-left:304.4pt;margin-top:19.4pt;width:205.1pt;height:131.25pt;z-index:251665408;visibility:visible;mso-wrap-style:square;mso-height-percent:0;mso-wrap-distance-left:9pt;mso-wrap-distance-top:0;mso-wrap-distance-right:9pt;mso-wrap-distance-bottom:0;mso-position-horizontal:absolute;mso-position-horizontal-relative:text;mso-position-vertical:absolute;mso-position-vertical-relative:text;mso-height-percent:0;mso-height-relative:margin;v-text-anchor:top" o:gfxdata="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" fillcolor="white [3201]" stroked="f" strokeweight=".5pt">
+                <v:textbox>
+                  <w:txbxContent>
+                    <w:p>
+                      <w:pPr>
+                        <w:rPr>
+                          <w:rFonts w:ascii="Courier" w:hAnsi="Courier"/>
+                        </w:rPr>
+                      </w:pPr>
+                      <w:r>
+                        <w:rPr>
+                          <w:rFonts w:ascii="Courier" w:hAnsi="Courier"/>
+                        </w:rPr>
+                        <w:t>ADMIN</w:t>
+                      </w:r>
+                    </w:p>
+                    <w:p>
+                      <w:pPr>
+                        <w:rPr>
+                          <w:rFonts w:ascii="Courier" w:hAnsi="Courier"/>
+                        </w:rPr>
+                      </w:pPr>
+                      <w:r>
+                        <w:rPr>
+                          <w:rFonts w:ascii="Courier" w:hAnsi="Courier"/>
+                        </w:rPr>
+                        <w:t>Username: Admin</w:t>
+                      </w:r>
+                    </w:p>
+                    <w:p>
+                      <w:pPr>
+                        <w:rPr>
+                          <w:rFonts w:ascii="Courier" w:hAnsi="Courier"/>
+                        </w:rPr>
+                      </w:pPr>
+                      <w:r>
+                        <w:rPr>
+                          <w:rFonts w:ascii="Courier" w:hAnsi="Courier"/>
+                        </w:rPr>
+                        <w:t>Password: Pass0000</w:t>
+                      </w:r>
+                    </w:p>
+                    <w:p>
+                      <w:pPr>
+                        <w:rPr>
+                          <w:rFonts w:ascii="Courier" w:hAnsi="Courier"/>
+                        </w:rPr>
+                      </w:pPr>
+                    </w:p>
+                    <w:p>
+                      <w:pPr>
+                        <w:rPr>
+                          <w:rFonts w:ascii="Courier" w:hAnsi="Courier"/>
+                        </w:rPr>
+                      </w:pPr>
+                      <w:r>
+                        <w:rPr>
+                          <w:rFonts w:ascii="Courier" w:hAnsi="Courier"/>
+                        </w:rPr>
+                        <w:t>Regular User</w:t>
+                      </w:r>
+                    </w:p>
+                    <w:p>
+                      <w:pPr>
+                        <w:rPr>
+                          <w:rFonts w:ascii="Courier" w:hAnsi="Courier"/>
+                        </w:rPr>
+                      </w:pPr>
+                      <w:r>
+                        <w:rPr>
+                          <w:rFonts w:ascii="Courier" w:hAnsi="Courier"/>
+                        </w:rPr>
+                        <w:t xml:space="preserve">Username: </w:t>
+                      </w:r>
+                      <w:proofErr w:type="spellStart"/>
+                      <w:r>
+                        <w:rPr>
+                          <w:rFonts w:ascii="Courier" w:hAnsi="Courier"/>
+                        </w:rPr>
+                        <w:t>kim</w:t>
+                      </w:r>
+                      <w:proofErr w:type="spellEnd"/>
+                    </w:p>
+                    <w:p>
+                      <w:pPr>
+                        <w:rPr>
+                          <w:rFonts w:ascii="Courier" w:hAnsi="Courier"/>
+                        </w:rPr>
+                      </w:pPr>
+                      <w:r>
+                        <w:rPr>
+                          <w:rFonts w:ascii="Courier" w:hAnsi="Courier"/>
+                        </w:rPr>
+                        <w:t>Password: pass</w:t>
+                      </w:r>
+                    </w:p>
+                  </w:txbxContent>
+                </v:textbox>
+              </v:shape>
+            </w:pict>
+          </mc:Fallback>
+        </mc:AlternateContent>
+      </w:r>
+      <w:r>
+        <w:rPr>
+          <w:rFonts w:ascii="Courier" w:hAnsi="Courier"/>
+          <w:noProof/>
+          <w:sz w:val="44"/>
+          <w:szCs w:val="44"/>
+        </w:rPr>
+        <w:drawing>
+          <wp:anchor distT="0" distB="0" distL="114300" distR="114300" simplePos="0" relativeHeight="251658240" behindDoc="1" locked="0" layoutInCell="1" allowOverlap="1">
+            <wp:simplePos x="0" y="0"/>
+            <wp:positionH relativeFrom="column">
+              <wp:posOffset>115152</wp:posOffset>
+            </wp:positionH>
+            <wp:positionV relativeFrom="paragraph">
+              <wp:posOffset>153670</wp:posOffset>
+            </wp:positionV>
+            <wp:extent cx="3507105" cy="2218690"/>
+            <wp:effectExtent l="0" t="0" r="0" b="3810"/>
+            <wp:wrapTight wrapText="bothSides">
+              <wp:wrapPolygon edited="0">
+                <wp:start x="0" y="0"/>
+                <wp:lineTo x="0" y="21513"/>
+                <wp:lineTo x="21510" y="21513"/>
+                <wp:lineTo x="21510" y="0"/>
+                <wp:lineTo x="0" y="0"/>
+              </wp:wrapPolygon>
+            </wp:wrapTight>
+            <wp:docPr id="1" name="Picture 1"/>
+            <wp:cNvGraphicFramePr>
+              <a:graphicFrameLocks xmlns:a="http://schemas.openxmlformats.org/drawingml/2006/main" noChangeAspect="1"/>
+            </wp:cNvGraphicFramePr>
+            <a:graphic xmlns:a="http://schemas.openxmlformats.org/drawingml/2006/main">
+              <a:graphicData uri="http://schemas.openxmlformats.org/drawingml/2006/picture">
+                <pic:pic xmlns:pic="http://schemas.openxmlformats.org/drawingml/2006/picture">
+                  <pic:nvPicPr>
+                    <pic:cNvPr id="1" name="Screen Shot 2018-05-07 at 10.21.01 PM.png"/>
+                    <pic:cNvPicPr/>
+                  </pic:nvPicPr>
+                  <pic:blipFill>
+                    <a:blip r:embed="rId6">
+                      <a:extLst>
+                        <a:ext uri="{28A0092B-C50C-407E-A947-70E740481C1C}">
+                          <a14:useLocalDpi xmlns:a14="http://schemas.microsoft.com/office/drawing/2010/main" val="0"/>
+                        </a:ext>
+                      </a:extLst>
+                    </a:blip>
+                    <a:stretch>
+                      <a:fillRect/>
+                    </a:stretch>
+                  </pic:blipFill>
+                  <pic:spPr>
+                    <a:xfrm>
+                      <a:off x="0" y="0"/>
+                      <a:ext cx="3507105" cy="2218690"/>
+                    </a:xfrm>
+                    <a:prstGeom prst="rect">
+                      <a:avLst/>
+                    </a:prstGeom>
+                  </pic:spPr>
+                </pic:pic>
+              </a:graphicData>
+            </a:graphic>
+            <wp14:sizeRelH relativeFrom="page">
+              <wp14:pctWidth>0</wp14:pctWidth>
+            </wp14:sizeRelH>
+            <wp14:sizeRelV relativeFrom="page">
+              <wp14:pctHeight>0</wp14:pctHeight>
+            </wp14:sizeRelV>
+          </wp:anchor>
+        </w:drawing>
+      </w:r>
+    </w:p>
+    <w:p>
+      <w:pPr>
+        <w:jc w:val="center"/>
+        <w:rPr>
+          <w:rFonts w:ascii="Courier" w:hAnsi="Courier"/>
+          <w:sz w:val="44"/>
+          <w:szCs w:val="44"/>
+        </w:rPr>
+      </w:pPr>
+    </w:p>
+    <w:p>
+      <w:pPr>
+        <w:jc w:val="center"/>
+        <w:rPr>
+          <w:rFonts w:ascii="Courier" w:hAnsi="Courier"/>
+          <w:sz w:val="44"/>
+          <w:szCs w:val="44"/>
+        </w:rPr>
+      </w:pPr>
+    </w:p>
+    <w:p>
+      <w:pPr>
+        <w:jc w:val="center"/>
+        <w:rPr>
+          <w:rFonts w:ascii="Courier" w:hAnsi="Courier"/>
+          <w:sz w:val="44"/>
+          <w:szCs w:val="44"/>
+        </w:rPr>
+      </w:pPr>
+    </w:p>
+    <w:p>
+      <w:pPr>
+        <w:jc w:val="center"/>
+        <w:rPr>
+          <w:rFonts w:ascii="Courier" w:hAnsi="Courier"/>
+          <w:sz w:val="44"/>
+          <w:szCs w:val="44"/>
+        </w:rPr>
+      </w:pPr>
+    </w:p>
+    <w:p>
+      <w:pPr>
+        <w:jc w:val="center"/>
+        <w:rPr>
+          <w:rFonts w:ascii="Courier" w:hAnsi="Courier"/>
+          <w:sz w:val="44"/>
+          <w:szCs w:val="44"/>
+        </w:rPr>
+      </w:pPr>
+    </w:p>
+    <w:p>
+      <w:pPr>
+        <w:jc w:val="center"/>
+        <w:rPr>
+          <w:rFonts w:ascii="Courier" w:hAnsi="Courier"/>
+          <w:sz w:val="44"/>
+          <w:szCs w:val="44"/>
+        </w:rPr>
+      </w:pPr>
+    </w:p>
+    <w:p>
+      <w:pPr>
+        <w:jc w:val="center"/>
+        <w:rPr>
+          <w:rFonts w:ascii="Courier" w:hAnsi="Courier"/>
+          <w:sz w:val="44"/>
+          <w:szCs w:val="44"/>
+        </w:rPr>
+      </w:pPr>
+    </w:p>
+    <w:p>
+      <w:pPr>
+        <w:rPr>
+          <w:rFonts w:ascii="Courier" w:hAnsi="Courier"/>
+          <w:sz w:val="44"/>
+          <w:szCs w:val="44"/>
+        </w:rPr>
+      </w:pPr>
+    </w:p>
+    <w:p>
+      <w:pPr>
+        <w:rPr>
+          <w:rFonts w:ascii="Courier" w:hAnsi="Courier"/>
+        </w:rPr>
+      </w:pPr>
+      <w:r>
+        <w:rPr>
+          <w:rFonts w:ascii="Courier" w:hAnsi="Courier"/>
+          <w:noProof/>
+        </w:rPr>
+        <w:drawing>
+          <wp:anchor distT="0" distB="0" distL="114300" distR="114300" simplePos="0" relativeHeight="251659264" behindDoc="1" locked="0" layoutInCell="1" allowOverlap="1">
+            <wp:simplePos x="0" y="0"/>
+            <wp:positionH relativeFrom="column">
+              <wp:posOffset>3622675</wp:posOffset>
+            </wp:positionH>
+            <wp:positionV relativeFrom="paragraph">
+              <wp:posOffset>97629</wp:posOffset>
+            </wp:positionV>
+            <wp:extent cx="2848353" cy="1771705"/>
+            <wp:effectExtent l="0" t="0" r="0" b="0"/>
+            <wp:wrapTight wrapText="bothSides">
+              <wp:wrapPolygon edited="0">
+                <wp:start x="0" y="0"/>
+                <wp:lineTo x="0" y="21368"/>
+                <wp:lineTo x="21480" y="21368"/>
+                <wp:lineTo x="21480" y="0"/>
+                <wp:lineTo x="0" y="0"/>
+              </wp:wrapPolygon>
+            </wp:wrapTight>
+            <wp:docPr id="2" name="Picture 2"/>
+            <wp:cNvGraphicFramePr>
+              <a:graphicFrameLocks xmlns:a="http://schemas.openxmlformats.org/drawingml/2006/main" noChangeAspect="1"/>
+            </wp:cNvGraphicFramePr>
+            <a:graphic xmlns:a="http://schemas.openxmlformats.org/drawingml/2006/main">
+              <a:graphicData uri="http://schemas.openxmlformats.org/drawingml/2006/picture">
+                <pic:pic xmlns:pic="http://schemas.openxmlformats.org/drawingml/2006/picture">
+                  <pic:nvPicPr>
+                    <pic:cNvPr id="2" name="Screen Shot 2018-05-07 at 10.21.31 PM.png"/>
+                    <pic:cNvPicPr/>
+                  </pic:nvPicPr>
+                  <pic:blipFill>
+                    <a:blip r:embed="rId7" cstate="print">
+                      <a:extLst>
+                        <a:ext uri="{28A0092B-C50C-407E-A947-70E740481C1C}">
+                          <a14:useLocalDpi xmlns:a14="http://schemas.microsoft.com/office/drawing/2010/main" val="0"/>
+                        </a:ext>
+                      </a:extLst>
+                    </a:blip>
+                    <a:stretch>
+                      <a:fillRect/>
+                    </a:stretch>
+                  </pic:blipFill>
+                  <pic:spPr>
+                    <a:xfrm>
+                      <a:off x="0" y="0"/>
+                      <a:ext cx="2848353" cy="1771705"/>
+                    </a:xfrm>
+                    <a:prstGeom prst="rect">
+                      <a:avLst/>
+                    </a:prstGeom>
+                  </pic:spPr>
+                </pic:pic>
+              </a:graphicData>
+            </a:graphic>
+            <wp14:sizeRelH relativeFrom="page">
+              <wp14:pctWidth>0</wp14:pctWidth>
+            </wp14:sizeRelH>
+            <wp14:sizeRelV relativeFrom="page">
+              <wp14:pctHeight>0</wp14:pctHeight>
+            </wp14:sizeRelV>
+          </wp:anchor>
+        </w:drawing>
+      </w:r>
+      <w:r>
+        <w:rPr>
+          <w:rFonts w:ascii="Courier" w:hAnsi="Courier"/>
+        </w:rPr>
+        <w:t>If you do not have an account, you can create an account by clicking on “Create Account”. You can also log in as a guest. Guests, however have limited access to the software.</w:t>
+      </w:r>
+    </w:p>
+    <w:p>
+      <w:pPr>
+        <w:rPr>
+          <w:rFonts w:ascii="Courier" w:hAnsi="Courier"/>
+        </w:rPr>
+      </w:pPr>
+      <w:r>
+        <w:rPr>
+          <w:rFonts w:ascii="Courier" w:hAnsi="Courier"/>
+        </w:rPr>
+        <w:t>When creating an account, just provide a Username and Password which would allow you to login. Usernames are unique and CASESENSITIVE.</w:t>
+      </w:r>
+    </w:p>
+    <w:p>
+      <w:pPr>
+        <w:rPr>
+          <w:rFonts w:ascii="Courier" w:hAnsi="Courier"/>
+          <w:sz w:val="28"/>
+          <w:szCs w:val="28"/>
+        </w:rPr>
+      </w:pPr>
+    </w:p>
+    <w:p>
+      <w:pPr>
+        <w:rPr>
+          <w:rFonts w:ascii="Courier" w:hAnsi="Courier"/>
+          <w:sz w:val="28"/>
+          <w:szCs w:val="28"/>
+        </w:rPr>
+      </w:pPr>
+    </w:p>
+    <w:p>
+      <w:pPr>
+        <w:rPr>
+          <w:rFonts w:ascii="Courier" w:hAnsi="Courier"/>
+          <w:sz w:val="28"/>
+          <w:szCs w:val="28"/>
+        </w:rPr>
+      </w:pPr>
+    </w:p>
+    <w:p>
+      <w:pPr>
+        <w:rPr>
+          <w:rFonts w:ascii="Courier" w:hAnsi="Courier"/>
+          <w:sz w:val="28"/>
+          <w:szCs w:val="28"/>
+        </w:rPr>
+      </w:pPr>
+      <w:r>
+        <w:rPr>
+          <w:rFonts w:ascii="Courier" w:hAnsi="Courier"/>
+          <w:noProof/>
+          <w:sz w:val="28"/>
+          <w:szCs w:val="28"/>
+        </w:rPr>
+        <w:drawing>
+          <wp:anchor distT="0" distB="0" distL="114300" distR="114300" simplePos="0" relativeHeight="251660288" behindDoc="1" locked="0" layoutInCell="1" allowOverlap="1">
+            <wp:simplePos x="0" y="0"/>
+            <wp:positionH relativeFrom="column">
+              <wp:posOffset>-185420</wp:posOffset>
+            </wp:positionH>
+            <wp:positionV relativeFrom="paragraph">
+              <wp:posOffset>142353</wp:posOffset>
+            </wp:positionV>
+            <wp:extent cx="3206115" cy="1981200"/>
+            <wp:effectExtent l="0" t="0" r="0" b="0"/>
+            <wp:wrapTight wrapText="bothSides">
+              <wp:wrapPolygon edited="0">
+                <wp:start x="0" y="0"/>
+                <wp:lineTo x="0" y="21462"/>
+                <wp:lineTo x="21476" y="21462"/>
+                <wp:lineTo x="21476" y="0"/>
+                <wp:lineTo x="0" y="0"/>
+              </wp:wrapPolygon>
+            </wp:wrapTight>
+            <wp:docPr id="5" name="Picture 5"/>
+            <wp:cNvGraphicFramePr>
+              <a:graphicFrameLocks xmlns:a="http://schemas.openxmlformats.org/drawingml/2006/main" noChangeAspect="1"/>
+            </wp:cNvGraphicFramePr>
+            <a:graphic xmlns:a="http://schemas.openxmlformats.org/drawingml/2006/main">
+              <a:graphicData uri="http://schemas.openxmlformats.org/drawingml/2006/picture">
+                <pic:pic xmlns:pic="http://schemas.openxmlformats.org/drawingml/2006/picture">
+                  <pic:nvPicPr>
+                    <pic:cNvPr id="5" name="Screen Shot 2018-05-07 at 10.22.53 PM.png"/>
+                    <pic:cNvPicPr/>
+                  </pic:nvPicPr>
+                  <pic:blipFill>
+                    <a:blip r:embed="rId8">
+                      <a:extLst>
+                        <a:ext uri="{28A0092B-C50C-407E-A947-70E740481C1C}">
+                          <a14:useLocalDpi xmlns:a14="http://schemas.microsoft.com/office/drawing/2010/main" val="0"/>
+                        </a:ext>
+                      </a:extLst>
+                    </a:blip>
+                    <a:stretch>
+                      <a:fillRect/>
+                    </a:stretch>
+                  </pic:blipFill>
+                  <pic:spPr>
+                    <a:xfrm>
+                      <a:off x="0" y="0"/>
+                      <a:ext cx="3206115" cy="1981200"/>
+                    </a:xfrm>
+                    <a:prstGeom prst="rect">
+                      <a:avLst/>
+                    </a:prstGeom>
+                  </pic:spPr>
+                </pic:pic>
+              </a:graphicData>
+            </a:graphic>
+            <wp14:sizeRelH relativeFrom="page">
+              <wp14:pctWidth>0</wp14:pctWidth>
+            </wp14:sizeRelH>
+            <wp14:sizeRelV relativeFrom="page">
+              <wp14:pctHeight>0</wp14:pctHeight>
+            </wp14:sizeRelV>
+          </wp:anchor>
+        </w:drawing>
+      </w:r>
+      <w:r>
+        <w:rPr>
+          <w:rFonts w:ascii="Courier" w:hAnsi="Courier"/>
+          <w:noProof/>
+          <w:sz w:val="28"/>
+          <w:szCs w:val="28"/>
+        </w:rPr>
+        <mc:AlternateContent>
+          <mc:Choice Requires="wps">
+            <w:drawing>
+              <wp:anchor distT="0" distB="0" distL="114300" distR="114300" simplePos="0" relativeHeight="251661312" behindDoc="0" locked="0" layoutInCell="1" allowOverlap="1">
+                <wp:simplePos x="0" y="0"/>
+                <wp:positionH relativeFrom="column">
+                  <wp:posOffset>3345084</wp:posOffset>
+                </wp:positionH>
+                <wp:positionV relativeFrom="paragraph">
+                  <wp:posOffset>529614</wp:posOffset>
+                </wp:positionV>
+                <wp:extent cx="2905245" cy="1435261"/>
+                <wp:effectExtent l="0" t="0" r="3175" b="0"/>
+                <wp:wrapNone/>
+                <wp:docPr id="6" name="Text Box 6"/>
+                <wp:cNvGraphicFramePr/>
+                <a:graphic xmlns:a="http://schemas.openxmlformats.org/drawingml/2006/main">
+                  <a:graphicData uri="http://schemas.microsoft.com/office/word/2010/wordprocessingShape">
+                    <wps:wsp>
+                      <wps:cNvSpPr txBox="1"/>
+                      <wps:spPr>
+                        <a:xfrm>
+                          <a:off x="0" y="0"/>
+                          <a:ext cx="2905245" cy="1435261"/>
+                        </a:xfrm>
+                        <a:prstGeom prst="rect">
+                          <a:avLst/>
+                        </a:prstGeom>
+                        <a:solidFill>
+                          <a:schemeClr val="lt1"/>
+                        </a:solidFill>
+                        <a:ln w="6350">
+                          <a:noFill/>
+                        </a:ln>
+                      </wps:spPr>
+                      <wps:txbx>
+                        <w:txbxContent>
+                          <w:p>
+                            <w:pPr>
+                              <w:rPr>
+                                <w:rFonts w:ascii="Courier" w:hAnsi="Courier"/>
+                              </w:rPr>
+                            </w:pPr>
+                            <w:r>
+                              <w:rPr>
+                                <w:rFonts w:ascii="Courier" w:hAnsi="Courier"/>
+                              </w:rPr>
+                              <w:t>When you see this message, PRESS OK TO CONTINUE LOADING THE SOFTWARE. The software will not continue until “OK” is pressed.</w:t>
+                            </w:r>
+                          </w:p>
+                        </w:txbxContent>
+                      </wps:txbx>
+                      <wps:bodyPr rot="0" spcFirstLastPara="0" vertOverflow="overflow" horzOverflow="overflow" vert="horz" wrap="square" lIns="91440" tIns="45720" rIns="91440" bIns="45720" numCol="1" spcCol="0" rtlCol="0" fromWordArt="0" anchor="t" anchorCtr="0" forceAA="0" compatLnSpc="1">
+                        <a:prstTxWarp prst="textNoShape">
+                          <a:avLst/>
+                        </a:prstTxWarp>
+                        <a:noAutofit/>
+                      </wps:bodyPr>
+                    </wps:wsp>
+                  </a:graphicData>
+                </a:graphic>
+                <wp14:sizeRelV relativeFrom="margin">
+                  <wp14:pctHeight>0</wp14:pctHeight>
+                </wp14:sizeRelV>
+              </wp:anchor>
+            </w:drawing>
+          </mc:Choice>
+          <mc:Fallback>
+            <w:pict>
+              <v:shape id="Text Box 6" o:spid="_x0000_s1027" type="#_x0000_t202" style="position:absolute;margin-left:263.4pt;margin-top:41.7pt;width:228.75pt;height:113pt;z-index:251661312;visibility:visible;mso-wrap-style:square;mso-height-percent:0;mso-wrap-distance-left:9pt;mso-wrap-distance-top:0;mso-wrap-distance-right:9pt;mso-wrap-distance-bottom:0;mso-position-horizontal:absolute;mso-position-horizontal-relative:text;mso-position-vertical:absolute;mso-position-vertical-relative:text;mso-height-percent:0;mso-height-relative:margin;v-text-anchor:top" o:gfxdata="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" fillcolor="white [3201]" stroked="f" strokeweight=".5pt">
+                <v:textbox>
+                  <w:txbxContent>
+                    <w:p>
+                      <w:pPr>
+                        <w:rPr>
+                          <w:rFonts w:ascii="Courier" w:hAnsi="Courier"/>
+                        </w:rPr>
+                      </w:pPr>
+                      <w:r>
+                        <w:rPr>
+                          <w:rFonts w:ascii="Courier" w:hAnsi="Courier"/>
+                        </w:rPr>
+                        <w:t>When you see this message, PRESS OK TO CONTINUE LOADING THE SOFTWARE. The software will not continue until “OK” is pressed.</w:t>
+                      </w:r>
+                    </w:p>
+                  </w:txbxContent>
+                </v:textbox>
+              </v:shape>
+            </w:pict>
+          </mc:Fallback>
+        </mc:AlternateContent>
+      </w:r>
+    </w:p>
+    <w:p>
+      <w:pPr>
+        <w:rPr>
+          <w:rFonts w:ascii="Courier" w:hAnsi="Courier"/>
+          <w:sz w:val="28"/>
+          <w:szCs w:val="28"/>
+        </w:rPr>
+      </w:pPr>
+    </w:p>
+    <w:p>
+      <w:pPr>
+        <w:rPr>
+          <w:rFonts w:ascii="Courier" w:hAnsi="Courier"/>
+          <w:sz w:val="28"/>
+          <w:szCs w:val="28"/>
+        </w:rPr>
+      </w:pPr>
+    </w:p>
+    <w:p>
+      <w:pPr>
+        <w:rPr>
+          <w:rFonts w:ascii="Courier" w:hAnsi="Courier"/>
+          <w:sz w:val="28"/>
+          <w:szCs w:val="28"/>
+        </w:rPr>
+      </w:pPr>
+    </w:p>
+    <w:p>
+      <w:pPr>
+        <w:rPr>
+          <w:rFonts w:ascii="Courier" w:hAnsi="Courier"/>
+          <w:sz w:val="28"/>
+          <w:szCs w:val="28"/>
+        </w:rPr>
+      </w:pPr>
+    </w:p>
+    <w:p>
+      <w:pPr>
+        <w:rPr>
+          <w:rFonts w:ascii="Courier" w:hAnsi="Courier"/>
+          <w:sz w:val="28"/>
+          <w:szCs w:val="28"/>
+        </w:rPr>
+      </w:pPr>
+    </w:p>
+    <w:p>
+      <w:pPr>
+        <w:rPr>
+          <w:rFonts w:ascii="Courier" w:hAnsi="Courier"/>
+          <w:sz w:val="28"/>
+          <w:szCs w:val="28"/>
+        </w:rPr>
+      </w:pPr>
+    </w:p>
+    <w:p>
+      <w:pPr>
+        <w:rPr>
+          <w:rFonts w:ascii="Courier" w:hAnsi="Courier"/>
+          <w:sz w:val="28"/>
+          <w:szCs w:val="28"/>
+        </w:rPr>
+      </w:pPr>
+    </w:p>
+    <w:p>
+      <w:pPr>
+        <w:rPr>
+          <w:rFonts w:ascii="Courier" w:hAnsi="Courier"/>
+          <w:sz w:val="28"/>
+          <w:szCs w:val="28"/>
+        </w:rPr>
+      </w:pPr>
+    </w:p>
+    <w:p>
+      <w:pPr>
+        <w:rPr>
+          <w:rFonts w:ascii="Courier" w:hAnsi="Courier"/>
+          <w:sz w:val="28"/>
+          <w:szCs w:val="28"/>
+        </w:rPr>
+      </w:pPr>
+    </w:p>
+    <w:p>
+      <w:pPr>
+        <w:rPr>
+          <w:rFonts w:ascii="Courier" w:hAnsi="Courier"/>
+          <w:sz w:val="28"/>
+          <w:szCs w:val="28"/>
+        </w:rPr>
+      </w:pPr>
+    </w:p>
+    <w:p>
+      <w:pPr>
+        <w:tabs>
+          <w:tab w:val="left" w:pos="8312"/>
+        </w:tabs>
+        <w:rPr>
+          <w:rFonts w:ascii="Courier" w:hAnsi="Courier"/>
+          <w:sz w:val="28"/>
+          <w:szCs w:val="28"/>
+        </w:rPr>
+      </w:pPr>
+      <w:r>
+        <w:rPr>
+          <w:rFonts w:ascii="Courier" w:hAnsi="Courier"/>
+          <w:sz w:val="28"/>
+          <w:szCs w:val="28"/>
+        </w:rPr>
+        <w:tab/>
+      </w:r>
+    </w:p>
+    <w:p>
+      <w:pPr>
+        <w:tabs>
+          <w:tab w:val="left" w:pos="8312"/>
+        </w:tabs>
+        <w:rPr>
+          <w:rFonts w:ascii="Courier" w:hAnsi="Courier"/>
+          <w:sz w:val="28"/>
+          <w:szCs w:val="28"/>
+        </w:rPr>
+      </w:pPr>
+      <w:r>
+        <w:rPr>
+          <w:rFonts w:ascii="Courier" w:hAnsi="Courier"/>
+          <w:noProof/>
+          <w:sz w:val="28"/>
+          <w:szCs w:val="28"/>
+        </w:rPr>
+        <w:lastRenderedPageBreak/>
+        <mc:AlternateContent>
+          <mc:Choice Requires="wps">
+            <w:drawing>
+              <wp:anchor distT="0" distB="0" distL="114300" distR="114300" simplePos="0" relativeHeight="251666432" behindDoc="0" locked="0" layoutInCell="1" allowOverlap="1">
+                <wp:simplePos x="0" y="0"/>
+                <wp:positionH relativeFrom="column">
+                  <wp:posOffset>4641448</wp:posOffset>
+                </wp:positionH>
+                <wp:positionV relativeFrom="paragraph">
+                  <wp:posOffset>0</wp:posOffset>
+                </wp:positionV>
+                <wp:extent cx="1747777" cy="1516284"/>
+                <wp:effectExtent l="0" t="0" r="5080" b="0"/>
+                <wp:wrapNone/>
+                <wp:docPr id="11" name="Text Box 11"/>
+                <wp:cNvGraphicFramePr/>
+                <a:graphic xmlns:a="http://schemas.openxmlformats.org/drawingml/2006/main">
+                  <a:graphicData uri="http://schemas.microsoft.com/office/word/2010/wordprocessingShape">
+                    <wps:wsp>
+                      <wps:cNvSpPr txBox="1"/>
+                      <wps:spPr>
+                        <a:xfrm>
+                          <a:off x="0" y="0"/>
+                          <a:ext cx="1747777" cy="1516284"/>
+                        </a:xfrm>
+                        <a:prstGeom prst="rect">
+                          <a:avLst/>
+                        </a:prstGeom>
+                        <a:solidFill>
+                          <a:schemeClr val="lt1"/>
+                        </a:solidFill>
+                        <a:ln w="6350">
+                          <a:noFill/>
+                        </a:ln>
+                      </wps:spPr>
+                      <wps:txbx>
+                        <w:txbxContent>
+                          <w:p>
+                            <w:pPr>
+                              <w:rPr>
+                                <w:rFonts w:ascii="Courier" w:hAnsi="Courier"/>
+                              </w:rPr>
+                            </w:pPr>
+                            <w:r>
+                              <w:rPr>
+                                <w:rFonts w:ascii="Courier" w:hAnsi="Courier"/>
+                              </w:rPr>
+                              <w:t>This is the main screen for Guest users. Guest users can only search and remove books.</w:t>
+                            </w:r>
+                          </w:p>
+                        </w:txbxContent>
+                      </wps:txbx>
+                      <wps:bodyPr rot="0" spcFirstLastPara="0" vertOverflow="overflow" horzOverflow="overflow" vert="horz" wrap="square" lIns="91440" tIns="45720" rIns="91440" bIns="45720" numCol="1" spcCol="0" rtlCol="0" fromWordArt="0" anchor="t" anchorCtr="0" forceAA="0" compatLnSpc="1">
+                        <a:prstTxWarp prst="textNoShape">
+                          <a:avLst/>
+                        </a:prstTxWarp>
+                        <a:noAutofit/>
+                      </wps:bodyPr>
+                    </wps:wsp>
+                  </a:graphicData>
+                </a:graphic>
+              </wp:anchor>
+            </w:drawing>
+          </mc:Choice>
+          <mc:Fallback>
+            <w:pict>
+              <v:shape id="Text Box 11" o:spid="_x0000_s1028" type="#_x0000_t202" style="position:absolute;margin-left:365.45pt;margin-top:0;width:137.6pt;height:119.4pt;z-index:251666432;visibility:visible;mso-wrap-style:square;mso-wrap-distance-left:9pt;mso-wrap-distance-top:0;mso-wrap-distance-right:9pt;mso-wrap-distance-bottom:0;mso-position-horizontal:absolute;mso-position-horizontal-relative:text;mso-position-vertical:absolute;mso-position-vertical-relative:text;v-text-anchor:top" o:gfxdata="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" fillcolor="white [3201]" stroked="f" strokeweight=".5pt">
+                <v:textbox>
+                  <w:txbxContent>
+                    <w:p>
+                      <w:pPr>
+                        <w:rPr>
+                          <w:rFonts w:ascii="Courier" w:hAnsi="Courier"/>
+                        </w:rPr>
+                      </w:pPr>
+                      <w:r>
+                        <w:rPr>
+                          <w:rFonts w:ascii="Courier" w:hAnsi="Courier"/>
+                        </w:rPr>
+                        <w:t>This is the main screen for Guest users. Guest users can only search and remove books.</w:t>
+                      </w:r>
+                    </w:p>
+                  </w:txbxContent>
+                </v:textbox>
+              </v:shape>
+            </w:pict>
+          </mc:Fallback>
+        </mc:AlternateContent>
+      </w:r>
+      <w:r>
+        <w:rPr>
+          <w:rFonts w:ascii="Courier" w:hAnsi="Courier"/>
+          <w:noProof/>
+          <w:sz w:val="28"/>
+          <w:szCs w:val="28"/>
+        </w:rPr>
+        <w:drawing>
+          <wp:anchor distT="0" distB="0" distL="114300" distR="114300" simplePos="0" relativeHeight="251662336" behindDoc="1" locked="0" layoutInCell="1" allowOverlap="1">
+            <wp:simplePos x="0" y="0"/>
+            <wp:positionH relativeFrom="column">
+              <wp:posOffset>104140</wp:posOffset>
+            </wp:positionH>
+            <wp:positionV relativeFrom="paragraph">
+              <wp:posOffset>394</wp:posOffset>
+            </wp:positionV>
+            <wp:extent cx="4085590" cy="2650490"/>
+            <wp:effectExtent l="0" t="0" r="3810" b="3810"/>
+            <wp:wrapTight wrapText="bothSides">
+              <wp:wrapPolygon edited="0">
+                <wp:start x="0" y="0"/>
+                <wp:lineTo x="0" y="21528"/>
+                <wp:lineTo x="21553" y="21528"/>
+                <wp:lineTo x="21553" y="0"/>
+                <wp:lineTo x="0" y="0"/>
+              </wp:wrapPolygon>
+            </wp:wrapTight>
+            <wp:docPr id="7" name="Picture 7"/>
+            <wp:cNvGraphicFramePr>
+              <a:graphicFrameLocks xmlns:a="http://schemas.openxmlformats.org/drawingml/2006/main" noChangeAspect="1"/>
+            </wp:cNvGraphicFramePr>
+            <a:graphic xmlns:a="http://schemas.openxmlformats.org/drawingml/2006/main">
+              <a:graphicData uri="http://schemas.openxmlformats.org/drawingml/2006/picture">
+                <pic:pic xmlns:pic="http://schemas.openxmlformats.org/drawingml/2006/picture">
+                  <pic:nvPicPr>
+                    <pic:cNvPr id="7" name="Screen Shot 2018-05-07 at 10.23.23 PM.png"/>
+                    <pic:cNvPicPr/>
+                  </pic:nvPicPr>
+                  <pic:blipFill>
+                    <a:blip r:embed="rId9" cstate="print">
+                      <a:extLst>
+                        <a:ext uri="{28A0092B-C50C-407E-A947-70E740481C1C}">
+                          <a14:useLocalDpi xmlns:a14="http://schemas.microsoft.com/office/drawing/2010/main" val="0"/>
+                        </a:ext>
+                      </a:extLst>
+                    </a:blip>
+                    <a:stretch>
+                      <a:fillRect/>
+                    </a:stretch>
+                  </pic:blipFill>
+                  <pic:spPr>
+                    <a:xfrm>
+                      <a:off x="0" y="0"/>
+                      <a:ext cx="4085590" cy="2650490"/>
+                    </a:xfrm>
+                    <a:prstGeom prst="rect">
+                      <a:avLst/>
+                    </a:prstGeom>
+                  </pic:spPr>
+                </pic:pic>
+              </a:graphicData>
+            </a:graphic>
+            <wp14:sizeRelH relativeFrom="page">
+              <wp14:pctWidth>0</wp14:pctWidth>
+            </wp14:sizeRelH>
+            <wp14:sizeRelV relativeFrom="page">
+              <wp14:pctHeight>0</wp14:pctHeight>
+            </wp14:sizeRelV>
+          </wp:anchor>
+        </w:drawing>
+      </w:r>
+    </w:p>
+    <w:p>
+      <w:pPr>
+        <w:tabs>
+          <w:tab w:val="left" w:pos="8312"/>
+        </w:tabs>
+        <w:rPr>
+          <w:rFonts w:ascii="Courier" w:hAnsi="Courier"/>
+          <w:sz w:val="28"/>
+          <w:szCs w:val="28"/>
+        </w:rPr>
+      </w:pPr>
+    </w:p>
+    <w:p>
+      <w:pPr>
+        <w:tabs>
+          <w:tab w:val="left" w:pos="8312"/>
+        </w:tabs>
+        <w:rPr>
+          <w:rFonts w:ascii="Courier" w:hAnsi="Courier"/>
+          <w:sz w:val="28"/>
+          <w:szCs w:val="28"/>
+        </w:rPr>
+      </w:pPr>
+    </w:p>
+    <w:p>
+      <w:pPr>
+        <w:tabs>
+          <w:tab w:val="left" w:pos="8312"/>
+        </w:tabs>
+        <w:rPr>
+          <w:rFonts w:ascii="Courier" w:hAnsi="Courier"/>
+          <w:sz w:val="28"/>
+          <w:szCs w:val="28"/>
+        </w:rPr>
+      </w:pPr>
+    </w:p>
+    <w:p>
+      <w:pPr>
+        <w:tabs>
+          <w:tab w:val="left" w:pos="8312"/>
+        </w:tabs>
+        <w:rPr>
+          <w:rFonts w:ascii="Courier" w:hAnsi="Courier"/>
+          <w:sz w:val="28"/>
+          <w:szCs w:val="28"/>
+        </w:rPr>
+      </w:pPr>
+    </w:p>
+    <w:p>
+      <w:pPr>
+        <w:tabs>
+          <w:tab w:val="left" w:pos="8312"/>
+        </w:tabs>
+        <w:rPr>
+          <w:rFonts w:ascii="Courier" w:hAnsi="Courier"/>
+          <w:sz w:val="28"/>
+          <w:szCs w:val="28"/>
+        </w:rPr>
+      </w:pPr>
+    </w:p>
+    <w:p>
+      <w:pPr>
+        <w:tabs>
+          <w:tab w:val="left" w:pos="8312"/>
+        </w:tabs>
+        <w:rPr>
+          <w:rFonts w:ascii="Courier" w:hAnsi="Courier"/>
+          <w:sz w:val="28"/>
+          <w:szCs w:val="28"/>
+        </w:rPr>
+      </w:pPr>
+    </w:p>
+    <w:p>
+      <w:pPr>
+        <w:tabs>
+          <w:tab w:val="left" w:pos="8312"/>
+        </w:tabs>
+        <w:rPr>
+          <w:rFonts w:ascii="Courier" w:hAnsi="Courier"/>
+          <w:sz w:val="28"/>
+          <w:szCs w:val="28"/>
+        </w:rPr>
+      </w:pPr>
+    </w:p>
+    <w:p>
+      <w:pPr>
+        <w:tabs>
+          <w:tab w:val="left" w:pos="8312"/>
+        </w:tabs>
+        <w:rPr>
+          <w:rFonts w:ascii="Courier" w:hAnsi="Courier"/>
+          <w:sz w:val="28"/>
+          <w:szCs w:val="28"/>
+        </w:rPr>
+      </w:pPr>
+    </w:p>
+    <w:p>
+      <w:pPr>
+        <w:tabs>
+          <w:tab w:val="left" w:pos="8312"/>
+        </w:tabs>
+        <w:rPr>
+          <w:rFonts w:ascii="Courier" w:hAnsi="Courier"/>
+          <w:sz w:val="28"/>
+          <w:szCs w:val="28"/>
+        </w:rPr>
+      </w:pPr>
+    </w:p>
+    <w:p>
+      <w:pPr>
+        <w:tabs>
+          <w:tab w:val="left" w:pos="8312"/>
+        </w:tabs>
+        <w:rPr>
+          <w:rFonts w:ascii="Courier" w:hAnsi="Courier"/>
+          <w:sz w:val="28"/>
+          <w:szCs w:val="28"/>
+        </w:rPr>
+      </w:pPr>
+    </w:p>
+    <w:p>
+      <w:pPr>
+        <w:tabs>
+          <w:tab w:val="left" w:pos="8312"/>
+        </w:tabs>
+        <w:rPr>
+          <w:rFonts w:ascii="Courier" w:hAnsi="Courier"/>
+          <w:sz w:val="28"/>
+          <w:szCs w:val="28"/>
+        </w:rPr>
+      </w:pPr>
+    </w:p>
+    <w:p>
+      <w:pPr>
+        <w:tabs>
+          <w:tab w:val="left" w:pos="8312"/>
+        </w:tabs>
+        <w:rPr>
+          <w:rFonts w:ascii="Courier" w:hAnsi="Courier"/>
+          <w:sz w:val="28"/>
+          <w:szCs w:val="28"/>
+        </w:rPr>
+      </w:pPr>
+    </w:p>
+    <w:p>
+      <w:pPr>
+        <w:tabs>
+          <w:tab w:val="left" w:pos="8312"/>
+        </w:tabs>
+        <w:rPr>
+          <w:rFonts w:ascii="Courier" w:hAnsi="Courier"/>
+          <w:sz w:val="28"/>
+          <w:szCs w:val="28"/>
+        </w:rPr>
+      </w:pPr>
+    </w:p>
+    <w:p>
+      <w:pPr>
+        <w:tabs>
+          <w:tab w:val="left" w:pos="8312"/>
+        </w:tabs>
+        <w:rPr>
+          <w:rFonts w:ascii="Courier" w:hAnsi="Courier"/>
+          <w:sz w:val="28"/>
+          <w:szCs w:val="28"/>
+        </w:rPr>
+      </w:pPr>
+      <w:r>
+        <w:rPr>
+          <w:rFonts w:ascii="Courier" w:hAnsi="Courier"/>
+          <w:noProof/>
+          <w:sz w:val="28"/>
+          <w:szCs w:val="28"/>
+        </w:rPr>
+        <w:drawing>
+          <wp:anchor distT="0" distB="0" distL="114300" distR="114300" simplePos="0" relativeHeight="251663360" behindDoc="1" locked="0" layoutInCell="1" allowOverlap="1">
+            <wp:simplePos x="0" y="0"/>
+            <wp:positionH relativeFrom="column">
+              <wp:posOffset>103505</wp:posOffset>
+            </wp:positionH>
+            <wp:positionV relativeFrom="paragraph">
+              <wp:posOffset>190500</wp:posOffset>
+            </wp:positionV>
+            <wp:extent cx="4143375" cy="2360930"/>
+            <wp:effectExtent l="0" t="0" r="0" b="1270"/>
+            <wp:wrapTight wrapText="bothSides">
+              <wp:wrapPolygon edited="0">
+                <wp:start x="0" y="0"/>
+                <wp:lineTo x="0" y="21495"/>
+                <wp:lineTo x="21517" y="21495"/>
+                <wp:lineTo x="21517" y="0"/>
+                <wp:lineTo x="0" y="0"/>
+              </wp:wrapPolygon>
+            </wp:wrapTight>
+            <wp:docPr id="8" name="Picture 8"/>
+            <wp:cNvGraphicFramePr>
+              <a:graphicFrameLocks xmlns:a="http://schemas.openxmlformats.org/drawingml/2006/main" noChangeAspect="1"/>
+            </wp:cNvGraphicFramePr>
+            <a:graphic xmlns:a="http://schemas.openxmlformats.org/drawingml/2006/main">
+              <a:graphicData uri="http://schemas.openxmlformats.org/drawingml/2006/picture">
+                <pic:pic xmlns:pic="http://schemas.openxmlformats.org/drawingml/2006/picture">
+                  <pic:nvPicPr>
+                    <pic:cNvPr id="8" name="Screen Shot 2018-05-07 at 10.24.11 PM.png"/>
+                    <pic:cNvPicPr/>
+                  </pic:nvPicPr>
+                  <pic:blipFill>
+                    <a:blip r:embed="rId10" cstate="print">
+                      <a:extLst>
+                        <a:ext uri="{28A0092B-C50C-407E-A947-70E740481C1C}">
+                          <a14:useLocalDpi xmlns:a14="http://schemas.microsoft.com/office/drawing/2010/main" val="0"/>
+                        </a:ext>
+                      </a:extLst>
+                    </a:blip>
+                    <a:stretch>
+                      <a:fillRect/>
+                    </a:stretch>
+                  </pic:blipFill>
+                  <pic:spPr>
+                    <a:xfrm>
+                      <a:off x="0" y="0"/>
+                      <a:ext cx="4143375" cy="2360930"/>
+                    </a:xfrm>
+                    <a:prstGeom prst="rect">
+                      <a:avLst/>
+                    </a:prstGeom>
+                  </pic:spPr>
+                </pic:pic>
+              </a:graphicData>
+            </a:graphic>
+            <wp14:sizeRelH relativeFrom="page">
+              <wp14:pctWidth>0</wp14:pctWidth>
+            </wp14:sizeRelH>
+            <wp14:sizeRelV relativeFrom="page">
+              <wp14:pctHeight>0</wp14:pctHeight>
+            </wp14:sizeRelV>
+          </wp:anchor>
+        </w:drawing>
+      </w:r>
+    </w:p>
+    <w:p>
+      <w:pPr>
+        <w:tabs>
+          <w:tab w:val="left" w:pos="8312"/>
+        </w:tabs>
+        <w:rPr>
+          <w:rFonts w:ascii="Courier" w:hAnsi="Courier"/>
+          <w:sz w:val="28"/>
+          <w:szCs w:val="28"/>
+        </w:rPr>
+      </w:pPr>
+      <w:r>
+        <w:rPr>
+          <w:rFonts w:ascii="Courier" w:hAnsi="Courier"/>
+          <w:noProof/>
+          <w:sz w:val="28"/>
+          <w:szCs w:val="28"/>
+        </w:rPr>
+        <mc:AlternateContent>
+          <mc:Choice Requires="wps">
+            <w:drawing>
+              <wp:anchor distT="0" distB="0" distL="114300" distR="114300" simplePos="0" relativeHeight="251668480" behindDoc="0" locked="0" layoutInCell="1" allowOverlap="1" wp14:anchorId="38317718" wp14:editId="5CB2985A">
+                <wp:simplePos x="0" y="0"/>
+                <wp:positionH relativeFrom="column">
+                  <wp:posOffset>4559935</wp:posOffset>
+                </wp:positionH>
+                <wp:positionV relativeFrom="paragraph">
+                  <wp:posOffset>180340</wp:posOffset>
+                </wp:positionV>
+                <wp:extent cx="1747520" cy="2175510"/>
+                <wp:effectExtent l="0" t="0" r="5080" b="0"/>
+                <wp:wrapNone/>
+                <wp:docPr id="12" name="Text Box 12"/>
+                <wp:cNvGraphicFramePr/>
+                <a:graphic xmlns:a="http://schemas.openxmlformats.org/drawingml/2006/main">
+                  <a:graphicData uri="http://schemas.microsoft.com/office/word/2010/wordprocessingShape">
+                    <wps:wsp>
+                      <wps:cNvSpPr txBox="1"/>
+                      <wps:spPr>
+                        <a:xfrm>
+                          <a:off x="0" y="0"/>
+                          <a:ext cx="1747520" cy="2175510"/>
+                        </a:xfrm>
+                        <a:prstGeom prst="rect">
+                          <a:avLst/>
+                        </a:prstGeom>
+                        <a:solidFill>
+                          <a:schemeClr val="lt1"/>
+                        </a:solidFill>
+                        <a:ln w="6350">
+                          <a:noFill/>
+                        </a:ln>
+                      </wps:spPr>
+                      <wps:txbx>
+                        <w:txbxContent>
+                          <w:p>
+                            <w:pPr>
+                              <w:rPr>
+                                <w:rFonts w:ascii="Courier" w:hAnsi="Courier"/>
+                              </w:rPr>
+                            </w:pPr>
+                            <w:r>
+                              <w:rPr>
+                                <w:rFonts w:ascii="Courier" w:hAnsi="Courier"/>
+                              </w:rPr>
+                              <w:t>T</w:t>
+                            </w:r>
+                            <w:r>
+                              <w:rPr>
+                                <w:rFonts w:ascii="Courier" w:hAnsi="Courier"/>
+                              </w:rPr>
+                              <w:t xml:space="preserve">his is the main screen for Regular users. Regular users can search, and </w:t>
+                            </w:r>
+                            <w:r>
+                              <w:rPr>
+                                <w:rFonts w:ascii="Courier" w:hAnsi="Courier"/>
+                              </w:rPr>
+                              <w:t>remove books.</w:t>
+                            </w:r>
+                            <w:r>
+                              <w:rPr>
+                                <w:rFonts w:ascii="Courier" w:hAnsi="Courier"/>
+                              </w:rPr>
+                              <w:t xml:space="preserve"> A regular user can also check out the books and generate a receipt.</w:t>
+                            </w:r>
+                          </w:p>
+                        </w:txbxContent>
+                      </wps:txbx>
+                      <wps:bodyPr rot="0" spcFirstLastPara="0" vertOverflow="overflow" horzOverflow="overflow" vert="horz" wrap="square" lIns="91440" tIns="45720" rIns="91440" bIns="45720" numCol="1" spcCol="0" rtlCol="0" fromWordArt="0" anchor="t" anchorCtr="0" forceAA="0" compatLnSpc="1">
+                        <a:prstTxWarp prst="textNoShape">
+                          <a:avLst/>
+                        </a:prstTxWarp>
+                        <a:noAutofit/>
+                      </wps:bodyPr>
+                    </wps:wsp>
+                  </a:graphicData>
+                </a:graphic>
+                <wp14:sizeRelV relativeFrom="margin">
+                  <wp14:pctHeight>0</wp14:pctHeight>
+                </wp14:sizeRelV>
+              </wp:anchor>
+            </w:drawing>
+          </mc:Choice>
+          <mc:Fallback>
+            <w:pict>
+              <v:shape w14:anchorId="38317718" id="Text Box 12" o:spid="_x0000_s1029" type="#_x0000_t202" style="position:absolute;margin-left:359.05pt;margin-top:14.2pt;width:137.6pt;height:171.3pt;z-index:251668480;visibility:visible;mso-wrap-style:square;mso-height-percent:0;mso-wrap-distance-left:9pt;mso-wrap-distance-top:0;mso-wrap-distance-right:9pt;mso-wrap-distance-bottom:0;mso-position-horizontal:absolute;mso-position-horizontal-relative:text;mso-position-vertical:absolute;mso-position-vertical-relative:text;mso-height-percent:0;mso-height-relative:margin;v-text-anchor:top" o:gfxdata="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" fillcolor="white [3201]" stroked="f" strokeweight=".5pt">
+                <v:textbox>
+                  <w:txbxContent>
+                    <w:p>
+                      <w:pPr>
+                        <w:rPr>
+                          <w:rFonts w:ascii="Courier" w:hAnsi="Courier"/>
+                        </w:rPr>
+                      </w:pPr>
+                      <w:r>
+                        <w:rPr>
+                          <w:rFonts w:ascii="Courier" w:hAnsi="Courier"/>
+                        </w:rPr>
+                        <w:t>T</w:t>
+                      </w:r>
+                      <w:r>
+                        <w:rPr>
+                          <w:rFonts w:ascii="Courier" w:hAnsi="Courier"/>
+                        </w:rPr>
+                        <w:t xml:space="preserve">his is the main screen for Regular users. Regular users can search, and </w:t>
+                      </w:r>
+                      <w:r>
+                        <w:rPr>
+                          <w:rFonts w:ascii="Courier" w:hAnsi="Courier"/>
+                        </w:rPr>
+                        <w:t>remove books.</w:t>
+                      </w:r>
+                      <w:r>
+                        <w:rPr>
+                          <w:rFonts w:ascii="Courier" w:hAnsi="Courier"/>
+                        </w:rPr>
+                        <w:t xml:space="preserve"> A regular user can also check out the books and generate a receipt.</w:t>
+                      </w:r>
+                    </w:p>
+                  </w:txbxContent>
+                </v:textbox>
+              </v:shape>
+            </w:pict>
+          </mc:Fallback>
+        </mc:AlternateContent>
+      </w:r>
+    </w:p>
+    <w:p>
+      <w:pPr>
+        <w:tabs>
+          <w:tab w:val="left" w:pos="8312"/>
+        </w:tabs>
+        <w:rPr>
+          <w:rFonts w:ascii="Courier" w:hAnsi="Courier"/>
+          <w:sz w:val="28"/>
+          <w:szCs w:val="28"/>
+        </w:rPr>
+      </w:pPr>
+    </w:p>
+    <w:p>
+      <w:pPr>
+        <w:tabs>
+          <w:tab w:val="left" w:pos="8312"/>
+        </w:tabs>
+        <w:rPr>
+          <w:rFonts w:ascii="Courier" w:hAnsi="Courier"/>
+          <w:sz w:val="28"/>
+          <w:szCs w:val="28"/>
+        </w:rPr>
+      </w:pPr>
+    </w:p>
+    <w:p>
+      <w:pPr>
+        <w:tabs>
+          <w:tab w:val="left" w:pos="8312"/>
+        </w:tabs>
+        <w:rPr>
+          <w:rFonts w:ascii="Courier" w:hAnsi="Courier"/>
+          <w:sz w:val="28"/>
+          <w:szCs w:val="28"/>
+        </w:rPr>
+      </w:pPr>
+    </w:p>
+    <w:p>
+      <w:pPr>
+        <w:tabs>
+          <w:tab w:val="left" w:pos="8312"/>
+        </w:tabs>
+        <w:rPr>
+          <w:rFonts w:ascii="Courier" w:hAnsi="Courier"/>
+          <w:sz w:val="28"/>
+          <w:szCs w:val="28"/>
+        </w:rPr>
+      </w:pPr>
+    </w:p>
+    <w:p>
+      <w:pPr>
+        <w:tabs>
+          <w:tab w:val="left" w:pos="8312"/>
+        </w:tabs>
+        <w:rPr>
+          <w:rFonts w:ascii="Courier" w:hAnsi="Courier"/>
+          <w:sz w:val="28"/>
+          <w:szCs w:val="28"/>
+        </w:rPr>
+      </w:pPr>
+    </w:p>
+    <w:p>
+      <w:pPr>
+        <w:tabs>
+          <w:tab w:val="left" w:pos="8312"/>
+        </w:tabs>
+        <w:rPr>
+          <w:rFonts w:ascii="Courier" w:hAnsi="Courier"/>
+          <w:sz w:val="28"/>
+          <w:szCs w:val="28"/>
+        </w:rPr>
+      </w:pPr>
+    </w:p>
+    <w:p>
+      <w:pPr>
+        <w:tabs>
+          <w:tab w:val="left" w:pos="8312"/>
+        </w:tabs>
+        <w:rPr>
+          <w:rFonts w:ascii="Courier" w:hAnsi="Courier"/>
+          <w:sz w:val="28"/>
+          <w:szCs w:val="28"/>
+        </w:rPr>
+      </w:pPr>
+    </w:p>
+    <w:p>
+      <w:pPr>
+        <w:tabs>
+          <w:tab w:val="left" w:pos="8312"/>
+        </w:tabs>
+        <w:rPr>
+          <w:rFonts w:ascii="Courier" w:hAnsi="Courier"/>
+          <w:sz w:val="28"/>
+          <w:szCs w:val="28"/>
+        </w:rPr>
+      </w:pPr>
+    </w:p>
+    <w:p>
+      <w:pPr>
+        <w:tabs>
+          <w:tab w:val="left" w:pos="8312"/>
+        </w:tabs>
+        <w:rPr>
+          <w:rFonts w:ascii="Courier" w:hAnsi="Courier"/>
+          <w:sz w:val="28"/>
+          <w:szCs w:val="28"/>
+        </w:rPr>
+      </w:pPr>
+    </w:p>
+    <w:p>
+      <w:pPr>
+        <w:tabs>
+          <w:tab w:val="left" w:pos="8312"/>
+        </w:tabs>
+        <w:rPr>
+          <w:rFonts w:ascii="Courier" w:hAnsi="Courier"/>
+          <w:sz w:val="28"/>
+          <w:szCs w:val="28"/>
+        </w:rPr>
+      </w:pPr>
+    </w:p>
+    <w:p>
+      <w:pPr>
+        <w:tabs>
+          <w:tab w:val="left" w:pos="8312"/>
+        </w:tabs>
+        <w:rPr>
+          <w:rFonts w:ascii="Courier" w:hAnsi="Courier"/>
+          <w:sz w:val="28"/>
+          <w:szCs w:val="28"/>
+        </w:rPr>
+      </w:pPr>
+    </w:p>
+    <w:p>
+      <w:pPr>
+        <w:tabs>
+          <w:tab w:val="left" w:pos="8312"/>
+        </w:tabs>
+        <w:rPr>
+          <w:rFonts w:ascii="Courier" w:hAnsi="Courier"/>
+          <w:sz w:val="28"/>
+          <w:szCs w:val="28"/>
+        </w:rPr>
+      </w:pPr>
+    </w:p>
+    <w:p>
+      <w:pPr>
+        <w:tabs>
+          <w:tab w:val="left" w:pos="8312"/>
+        </w:tabs>
+        <w:rPr>
+          <w:rFonts w:ascii="Courier" w:hAnsi="Courier"/>
+          <w:sz w:val="28"/>
+          <w:szCs w:val="28"/>
+        </w:rPr>
+      </w:pPr>
+      <w:r>
+        <w:rPr>
+          <w:rFonts w:ascii="Courier" w:hAnsi="Courier"/>
+          <w:noProof/>
+          <w:sz w:val="28"/>
+          <w:szCs w:val="28"/>
+        </w:rPr>
+        <w:drawing>
+          <wp:anchor distT="0" distB="0" distL="114300" distR="114300" simplePos="0" relativeHeight="251664384" behindDoc="1" locked="0" layoutInCell="1" allowOverlap="1">
+            <wp:simplePos x="0" y="0"/>
+            <wp:positionH relativeFrom="column">
+              <wp:posOffset>103505</wp:posOffset>
+            </wp:positionH>
+            <wp:positionV relativeFrom="paragraph">
+              <wp:posOffset>88900</wp:posOffset>
+            </wp:positionV>
+            <wp:extent cx="4143375" cy="2638425"/>
+            <wp:effectExtent l="0" t="0" r="0" b="3175"/>
+            <wp:wrapTight wrapText="bothSides">
+              <wp:wrapPolygon edited="0">
+                <wp:start x="0" y="0"/>
+                <wp:lineTo x="0" y="21522"/>
+                <wp:lineTo x="21517" y="21522"/>
+                <wp:lineTo x="21517" y="0"/>
+                <wp:lineTo x="0" y="0"/>
+              </wp:wrapPolygon>
+            </wp:wrapTight>
+            <wp:docPr id="9" name="Picture 9"/>
+            <wp:cNvGraphicFramePr>
+              <a:graphicFrameLocks xmlns:a="http://schemas.openxmlformats.org/drawingml/2006/main" noChangeAspect="1"/>
+            </wp:cNvGraphicFramePr>
+            <a:graphic xmlns:a="http://schemas.openxmlformats.org/drawingml/2006/main">
+              <a:graphicData uri="http://schemas.openxmlformats.org/drawingml/2006/picture">
+                <pic:pic xmlns:pic="http://schemas.openxmlformats.org/drawingml/2006/picture">
+                  <pic:nvPicPr>
+                    <pic:cNvPr id="9" name="Screen Shot 2018-05-07 at 10.24.44 PM.png"/>
+                    <pic:cNvPicPr/>
+                  </pic:nvPicPr>
+                  <pic:blipFill>
+                    <a:blip r:embed="rId11" cstate="print">
+                      <a:extLst>
+                        <a:ext uri="{28A0092B-C50C-407E-A947-70E740481C1C}">
+                          <a14:useLocalDpi xmlns:a14="http://schemas.microsoft.com/office/drawing/2010/main" val="0"/>
+                        </a:ext>
+                      </a:extLst>
+                    </a:blip>
+                    <a:stretch>
+                      <a:fillRect/>
+                    </a:stretch>
+                  </pic:blipFill>
+                  <pic:spPr>
+                    <a:xfrm>
+                      <a:off x="0" y="0"/>
+                      <a:ext cx="4143375" cy="2638425"/>
+                    </a:xfrm>
+                    <a:prstGeom prst="rect">
+                      <a:avLst/>
+                    </a:prstGeom>
+                  </pic:spPr>
+                </pic:pic>
+              </a:graphicData>
+            </a:graphic>
+            <wp14:sizeRelH relativeFrom="page">
+              <wp14:pctWidth>0</wp14:pctWidth>
+            </wp14:sizeRelH>
+            <wp14:sizeRelV relativeFrom="page">
+              <wp14:pctHeight>0</wp14:pctHeight>
+            </wp14:sizeRelV>
+          </wp:anchor>
+        </w:drawing>
+      </w:r>
+    </w:p>
+    <w:p>
+      <w:pPr>
+        <w:tabs>
+          <w:tab w:val="left" w:pos="8312"/>
+        </w:tabs>
+        <w:rPr>
+          <w:rFonts w:ascii="Courier" w:hAnsi="Courier"/>
+          <w:sz w:val="28"/>
+          <w:szCs w:val="28"/>
+        </w:rPr>
+      </w:pPr>
+    </w:p>
+    <w:p>
+      <w:pPr>
+        <w:tabs>
+          <w:tab w:val="left" w:pos="8312"/>
+        </w:tabs>
+        <w:rPr>
+          <w:rFonts w:ascii="Courier" w:hAnsi="Courier"/>
+          <w:sz w:val="28"/>
+          <w:szCs w:val="28"/>
+        </w:rPr>
+      </w:pPr>
+      <w:r>
+        <w:rPr>
+          <w:rFonts w:ascii="Courier" w:hAnsi="Courier"/>
+          <w:noProof/>
+          <w:sz w:val="28"/>
+          <w:szCs w:val="28"/>
+        </w:rPr>
+        <mc:AlternateContent>
+          <mc:Choice Requires="wps">
+            <w:drawing>
+              <wp:anchor distT="0" distB="0" distL="114300" distR="114300" simplePos="0" relativeHeight="251670528" behindDoc="0" locked="0" layoutInCell="1" allowOverlap="1" wp14:anchorId="5B163CA4" wp14:editId="7F21416E">
+                <wp:simplePos x="0" y="0"/>
+                <wp:positionH relativeFrom="column">
+                  <wp:posOffset>4490745</wp:posOffset>
+                </wp:positionH>
+                <wp:positionV relativeFrom="paragraph">
+                  <wp:posOffset>161925</wp:posOffset>
+                </wp:positionV>
+                <wp:extent cx="1747520" cy="2175510"/>
+                <wp:effectExtent l="0" t="0" r="5080" b="0"/>
+                <wp:wrapNone/>
+                <wp:docPr id="13" name="Text Box 13"/>
+                <wp:cNvGraphicFramePr/>
+                <a:graphic xmlns:a="http://schemas.openxmlformats.org/drawingml/2006/main">
+                  <a:graphicData uri="http://schemas.microsoft.com/office/word/2010/wordprocessingShape">
+                    <wps:wsp>
+                      <wps:cNvSpPr txBox="1"/>
+                      <wps:spPr>
+                        <a:xfrm>
+                          <a:off x="0" y="0"/>
+                          <a:ext cx="1747520" cy="2175510"/>
+                        </a:xfrm>
+                        <a:prstGeom prst="rect">
+                          <a:avLst/>
+                        </a:prstGeom>
+                        <a:solidFill>
+                          <a:schemeClr val="lt1"/>
+                        </a:solidFill>
+                        <a:ln w="6350">
+                          <a:noFill/>
+                        </a:ln>
+                      </wps:spPr>
+                      <wps:txbx>
+                        <w:txbxContent>
+                          <w:p>
+                            <w:pPr>
+                              <w:rPr>
+                                <w:rFonts w:ascii="Courier" w:hAnsi="Courier"/>
+                              </w:rPr>
+                            </w:pPr>
+                            <w:r>
+                              <w:rPr>
+                                <w:rFonts w:ascii="Courier" w:hAnsi="Courier"/>
+                              </w:rPr>
+                              <w:t>This is the main</w:t>
+                            </w:r>
+                            <w:r>
+                              <w:rPr>
+                                <w:rFonts w:ascii="Courier" w:hAnsi="Courier"/>
+                              </w:rPr>
+                              <w:t xml:space="preserve"> screen for Admin</w:t>
+                            </w:r>
+                            <w:r>
+                              <w:rPr>
+                                <w:rFonts w:ascii="Courier" w:hAnsi="Courier"/>
+                              </w:rPr>
+                              <w:t xml:space="preserve">. </w:t>
+                            </w:r>
+                            <w:r>
+                              <w:rPr>
+                                <w:rFonts w:ascii="Courier" w:hAnsi="Courier"/>
+                              </w:rPr>
+                              <w:t xml:space="preserve"> Admins </w:t>
+                            </w:r>
+                            <w:r>
+                              <w:rPr>
+                                <w:rFonts w:ascii="Courier" w:hAnsi="Courier"/>
+                              </w:rPr>
+                              <w:t>can search,</w:t>
+                            </w:r>
+                            <w:r>
+                              <w:rPr>
+                                <w:rFonts w:ascii="Courier" w:hAnsi="Courier"/>
+                              </w:rPr>
+                              <w:t xml:space="preserve"> modify,</w:t>
+                            </w:r>
+                            <w:r>
+                              <w:rPr>
+                                <w:rFonts w:ascii="Courier" w:hAnsi="Courier"/>
+                              </w:rPr>
+                              <w:t xml:space="preserve"> and remove books.</w:t>
+                            </w:r>
+                            <w:r>
+                              <w:rPr>
+                                <w:rFonts w:ascii="Courier" w:hAnsi="Courier"/>
+                              </w:rPr>
+                              <w:t xml:space="preserve"> An Admin </w:t>
+                            </w:r>
+                            <w:r>
+                              <w:rPr>
+                                <w:rFonts w:ascii="Courier" w:hAnsi="Courier"/>
+                              </w:rPr>
+                              <w:t>can also check out the books and generate a receipt.</w:t>
+                            </w:r>
+                          </w:p>
+                        </w:txbxContent>
+                      </wps:txbx>
+                      <wps:bodyPr rot="0" spcFirstLastPara="0" vertOverflow="overflow" horzOverflow="overflow" vert="horz" wrap="square" lIns="91440" tIns="45720" rIns="91440" bIns="45720" numCol="1" spcCol="0" rtlCol="0" fromWordArt="0" anchor="t" anchorCtr="0" forceAA="0" compatLnSpc="1">
+                        <a:prstTxWarp prst="textNoShape">
+                          <a:avLst/>
+                        </a:prstTxWarp>
+                        <a:noAutofit/>
+                      </wps:bodyPr>
+                    </wps:wsp>
+                  </a:graphicData>
+                </a:graphic>
+                <wp14:sizeRelV relativeFrom="margin">
+                  <wp14:pctHeight>0</wp14:pctHeight>
+                </wp14:sizeRelV>
+              </wp:anchor>
+            </w:drawing>
+          </mc:Choice>
+          <mc:Fallback>
+            <w:pict>
+              <v:shape w14:anchorId="5B163CA4" id="Text Box 13" o:spid="_x0000_s1030" type="#_x0000_t202" style="position:absolute;margin-left:353.6pt;margin-top:12.75pt;width:137.6pt;height:171.3pt;z-index:251670528;visibility:visible;mso-wrap-style:square;mso-height-percent:0;mso-wrap-distance-left:9pt;mso-wrap-distance-top:0;mso-wrap-distance-right:9pt;mso-wrap-distance-bottom:0;mso-position-horizontal:absolute;mso-position-horizontal-relative:text;mso-position-vertical:absolute;mso-position-vertical-relative:text;mso-height-percent:0;mso-height-relative:margin;v-text-anchor:top" o:gfxdata="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" fillcolor="white [3201]" stroked="f" strokeweight=".5pt">
+                <v:textbox>
+                  <w:txbxContent>
+                    <w:p>
+                      <w:pPr>
+                        <w:rPr>
+                          <w:rFonts w:ascii="Courier" w:hAnsi="Courier"/>
+                        </w:rPr>
+                      </w:pPr>
+                      <w:r>
+                        <w:rPr>
+                          <w:rFonts w:ascii="Courier" w:hAnsi="Courier"/>
+                        </w:rPr>
+                        <w:t>This is the main</w:t>
+                      </w:r>
+                      <w:r>
+                        <w:rPr>
+                          <w:rFonts w:ascii="Courier" w:hAnsi="Courier"/>
+                        </w:rPr>
+                        <w:t xml:space="preserve"> screen for Admin</w:t>
+                      </w:r>
+                      <w:r>
+                        <w:rPr>
+                          <w:rFonts w:ascii="Courier" w:hAnsi="Courier"/>
+                        </w:rPr>
+                        <w:t xml:space="preserve">. </w:t>
+                      </w:r>
+                      <w:r>
+                        <w:rPr>
+                          <w:rFonts w:ascii="Courier" w:hAnsi="Courier"/>
+                        </w:rPr>
+                        <w:t xml:space="preserve"> Admins </w:t>
+                      </w:r>
+                      <w:r>
+                        <w:rPr>
+                          <w:rFonts w:ascii="Courier" w:hAnsi="Courier"/>
+                        </w:rPr>
+                        <w:t>can search,</w:t>
+                      </w:r>
+                      <w:r>
+                        <w:rPr>
+                          <w:rFonts w:ascii="Courier" w:hAnsi="Courier"/>
+                        </w:rPr>
+                        <w:t xml:space="preserve"> modify,</w:t>
+                      </w:r>
+                      <w:r>
+                        <w:rPr>
+                          <w:rFonts w:ascii="Courier" w:hAnsi="Courier"/>
+                        </w:rPr>
+                        <w:t xml:space="preserve"> and remove books.</w:t>
+                      </w:r>
+                      <w:r>
+                        <w:rPr>
+                          <w:rFonts w:ascii="Courier" w:hAnsi="Courier"/>
+                        </w:rPr>
+                        <w:t xml:space="preserve"> An Admin </w:t>
+                      </w:r>
+                      <w:r>
+                        <w:rPr>
+                          <w:rFonts w:ascii="Courier" w:hAnsi="Courier"/>
+                        </w:rPr>
+                        <w:t>can also check out the books and generate a receipt.</w:t>
+                      </w:r>
+                    </w:p>
+                  </w:txbxContent>
+                </v:textbox>
+              </v:shape>
+            </w:pict>
+          </mc:Fallback>
+        </mc:AlternateContent>
+      </w:r>
+    </w:p>
+    <w:p>
+      <w:pPr>
+        <w:tabs>
+          <w:tab w:val="left" w:pos="8312"/>
+        </w:tabs>
+        <w:rPr>
+          <w:rFonts w:ascii="Courier" w:hAnsi="Courier"/>
+          <w:sz w:val="28"/>
+          <w:szCs w:val="28"/>
+        </w:rPr>
+      </w:pPr>
+    </w:p>
+    <w:p>
+      <w:pPr>
+        <w:tabs>
+          <w:tab w:val="left" w:pos="8312"/>
+        </w:tabs>
+        <w:rPr>
+          <w:rFonts w:ascii="Courier" w:hAnsi="Courier"/>
+          <w:sz w:val="28"/>
+          <w:szCs w:val="28"/>
+        </w:rPr>
+      </w:pPr>
+    </w:p>
+    <w:p>
+      <w:pPr>
+        <w:tabs>
+          <w:tab w:val="left" w:pos="8312"/>
+        </w:tabs>
+        <w:rPr>
+          <w:rFonts w:ascii="Courier" w:hAnsi="Courier"/>
+          <w:sz w:val="28"/>
+          <w:szCs w:val="28"/>
+        </w:rPr>
+      </w:pPr>
+    </w:p>
+    <w:p>
+      <w:pPr>
+        <w:tabs>
+          <w:tab w:val="left" w:pos="8312"/>
+        </w:tabs>
+        <w:rPr>
+          <w:rFonts w:ascii="Courier" w:hAnsi="Courier"/>
+          <w:sz w:val="28"/>
+          <w:szCs w:val="28"/>
+        </w:rPr>
+      </w:pPr>
+    </w:p>
+    <w:p>
+      <w:pPr>
+        <w:tabs>
+          <w:tab w:val="left" w:pos="8312"/>
+        </w:tabs>
+        <w:rPr>
+          <w:rFonts w:ascii="Courier" w:hAnsi="Courier"/>
+          <w:sz w:val="28"/>
+          <w:szCs w:val="28"/>
+        </w:rPr>
+      </w:pPr>
+    </w:p>
+    <w:p>
+      <w:pPr>
+        <w:tabs>
+          <w:tab w:val="left" w:pos="8312"/>
+        </w:tabs>
+        <w:rPr>
+          <w:rFonts w:ascii="Courier" w:hAnsi="Courier"/>
+          <w:sz w:val="28"/>
+          <w:szCs w:val="28"/>
+        </w:rPr>
+      </w:pPr>
+    </w:p>
+    <w:p>
+      <w:pPr>
+        <w:tabs>
+          <w:tab w:val="left" w:pos="8312"/>
+        </w:tabs>
+        <w:rPr>
+          <w:rFonts w:ascii="Courier" w:hAnsi="Courier"/>
+          <w:sz w:val="28"/>
+          <w:szCs w:val="28"/>
+        </w:rPr>
+      </w:pPr>
+    </w:p>
+    <w:p>
+      <w:pPr>
+        <w:tabs>
+          <w:tab w:val="left" w:pos="8312"/>
+        </w:tabs>
+        <w:rPr>
+          <w:rFonts w:ascii="Courier" w:hAnsi="Courier"/>
+          <w:sz w:val="28"/>
+          <w:szCs w:val="28"/>
+        </w:rPr>
+      </w:pPr>
+    </w:p>
+    <w:p>
+      <w:pPr>
+        <w:tabs>
+          <w:tab w:val="left" w:pos="8312"/>
+        </w:tabs>
+        <w:rPr>
+          <w:rFonts w:ascii="Courier" w:hAnsi="Courier"/>
+          <w:sz w:val="28"/>
+          <w:szCs w:val="28"/>
+        </w:rPr>
+      </w:pPr>
+    </w:p>
+    <w:p>
+      <w:pPr>
+        <w:tabs>
+          <w:tab w:val="left" w:pos="8312"/>
+        </w:tabs>
+        <w:rPr>
+          <w:rFonts w:ascii="Courier" w:hAnsi="Courier"/>
+          <w:sz w:val="28"/>
+          <w:szCs w:val="28"/>
+        </w:rPr>
+      </w:pPr>
+    </w:p>
+    <w:p>
+      <w:pPr>
+        <w:tabs>
+          <w:tab w:val="left" w:pos="8312"/>
+        </w:tabs>
+        <w:rPr>
+          <w:rFonts w:ascii="Courier" w:hAnsi="Courier"/>
+          <w:sz w:val="28"/>
+          <w:szCs w:val="28"/>
+        </w:rPr>
+      </w:pPr>
+      <w:r>
+        <w:rPr>
+          <w:rFonts w:ascii="Courier" w:hAnsi="Courier"/>
+          <w:noProof/>
+          <w:sz w:val="28"/>
+          <w:szCs w:val="28"/>
+        </w:rPr>
+        <w:lastRenderedPageBreak/>
+        <mc:AlternateContent>
+          <mc:Choice Requires="wps">
+            <w:drawing>
+              <wp:anchor distT="0" distB="0" distL="114300" distR="114300" simplePos="0" relativeHeight="251672576" behindDoc="0" locked="0" layoutInCell="1" allowOverlap="1">
+                <wp:simplePos x="0" y="0"/>
+                <wp:positionH relativeFrom="column">
+                  <wp:posOffset>3970116</wp:posOffset>
+                </wp:positionH>
+                <wp:positionV relativeFrom="paragraph">
+                  <wp:posOffset>1</wp:posOffset>
+                </wp:positionV>
+                <wp:extent cx="2326512" cy="1828800"/>
+                <wp:effectExtent l="0" t="0" r="0" b="0"/>
+                <wp:wrapNone/>
+                <wp:docPr id="15" name="Text Box 15"/>
+                <wp:cNvGraphicFramePr/>
+                <a:graphic xmlns:a="http://schemas.openxmlformats.org/drawingml/2006/main">
+                  <a:graphicData uri="http://schemas.microsoft.com/office/word/2010/wordprocessingShape">
+                    <wps:wsp>
+                      <wps:cNvSpPr txBox="1"/>
+                      <wps:spPr>
+                        <a:xfrm>
+                          <a:off x="0" y="0"/>
+                          <a:ext cx="2326512" cy="1828800"/>
+                        </a:xfrm>
+                        <a:prstGeom prst="rect">
+                          <a:avLst/>
+                        </a:prstGeom>
+                        <a:solidFill>
+                          <a:schemeClr val="lt1"/>
+                        </a:solidFill>
+                        <a:ln w="6350">
+                          <a:noFill/>
+                        </a:ln>
+                      </wps:spPr>
+                      <wps:txbx>
+                        <w:txbxContent>
+                          <w:p>
+                            <w:pPr>
+                              <w:rPr>
+                                <w:rFonts w:ascii="Courier" w:hAnsi="Courier"/>
+                              </w:rPr>
+                            </w:pPr>
+                            <w:r>
+                              <w:rPr>
+                                <w:rFonts w:ascii="Courier" w:hAnsi="Courier"/>
+                              </w:rPr>
+                              <w:t xml:space="preserve">Advanced Search brings up this GUI. Search an exact book given the title and </w:t>
+                            </w:r>
+                            <w:proofErr w:type="spellStart"/>
+                            <w:r>
+                              <w:rPr>
+                                <w:rFonts w:ascii="Courier" w:hAnsi="Courier"/>
+                              </w:rPr>
+                              <w:t>isbn</w:t>
+                            </w:r>
+                            <w:proofErr w:type="spellEnd"/>
+                            <w:r>
+                              <w:rPr>
+                                <w:rFonts w:ascii="Courier" w:hAnsi="Courier"/>
+                              </w:rPr>
+                              <w:t xml:space="preserve"> of the book. If the book is not found, a message will be displayed. If the book is found, it will be directly added to your list of books.</w:t>
+                            </w:r>
+                          </w:p>
+                        </w:txbxContent>
+                      </wps:txbx>
+                      <wps:bodyPr rot="0" spcFirstLastPara="0" vertOverflow="overflow" horzOverflow="overflow" vert="horz" wrap="square" lIns="91440" tIns="45720" rIns="91440" bIns="45720" numCol="1" spcCol="0" rtlCol="0" fromWordArt="0" anchor="t" anchorCtr="0" forceAA="0" compatLnSpc="1">
+                        <a:prstTxWarp prst="textNoShape">
+                          <a:avLst/>
+                        </a:prstTxWarp>
+                        <a:noAutofit/>
+                      </wps:bodyPr>
+                    </wps:wsp>
+                  </a:graphicData>
+                </a:graphic>
+                <wp14:sizeRelV relativeFrom="margin">
+                  <wp14:pctHeight>0</wp14:pctHeight>
+                </wp14:sizeRelV>
+              </wp:anchor>
+            </w:drawing>
+          </mc:Choice>
+          <mc:Fallback>
+            <w:pict>
+              <v:shape id="Text Box 15" o:spid="_x0000_s1031" type="#_x0000_t202" style="position:absolute;margin-left:312.6pt;margin-top:0;width:183.2pt;height:2in;z-index:251672576;visibility:visible;mso-wrap-style:square;mso-height-percent:0;mso-wrap-distance-left:9pt;mso-wrap-distance-top:0;mso-wrap-distance-right:9pt;mso-wrap-distance-bottom:0;mso-position-horizontal:absolute;mso-position-horizontal-relative:text;mso-position-vertical:absolute;mso-position-vertical-relative:text;mso-height-percent:0;mso-height-relative:margin;v-text-anchor:top" o:gfxdata="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" fillcolor="white [3201]" stroked="f" strokeweight=".5pt">
+                <v:textbox>
+                  <w:txbxContent>
+                    <w:p>
+                      <w:pPr>
+                        <w:rPr>
+                          <w:rFonts w:ascii="Courier" w:hAnsi="Courier"/>
+                        </w:rPr>
+                      </w:pPr>
+                      <w:r>
+                        <w:rPr>
+                          <w:rFonts w:ascii="Courier" w:hAnsi="Courier"/>
+                        </w:rPr>
+                        <w:t xml:space="preserve">Advanced Search brings up this GUI. Search an exact book given the title and </w:t>
+                      </w:r>
+                      <w:proofErr w:type="spellStart"/>
+                      <w:r>
+                        <w:rPr>
+                          <w:rFonts w:ascii="Courier" w:hAnsi="Courier"/>
+                        </w:rPr>
+                        <w:t>isbn</w:t>
+                      </w:r>
+                      <w:proofErr w:type="spellEnd"/>
+                      <w:r>
+                        <w:rPr>
+                          <w:rFonts w:ascii="Courier" w:hAnsi="Courier"/>
+                        </w:rPr>
+                        <w:t xml:space="preserve"> of the book. If the book is not found, a message will be displayed. If the book is found, it will be directly added to your list of books.</w:t>
+                      </w:r>
+                    </w:p>
+                  </w:txbxContent>
+                </v:textbox>
+              </v:shape>
+            </w:pict>
+          </mc:Fallback>
+        </mc:AlternateContent>
+      </w:r>
+      <w:r>
+        <w:rPr>
+          <w:rFonts w:ascii="Courier" w:hAnsi="Courier"/>
+          <w:noProof/>
+          <w:sz w:val="28"/>
+          <w:szCs w:val="28"/>
+        </w:rPr>
+        <w:drawing>
+          <wp:anchor distT="0" distB="0" distL="114300" distR="114300" simplePos="0" relativeHeight="251671552" behindDoc="1" locked="0" layoutInCell="1" allowOverlap="1">
+            <wp:simplePos x="0" y="0"/>
+            <wp:positionH relativeFrom="column">
+              <wp:posOffset>0</wp:posOffset>
+            </wp:positionH>
+            <wp:positionV relativeFrom="paragraph">
+              <wp:posOffset>0</wp:posOffset>
+            </wp:positionV>
+            <wp:extent cx="3448685" cy="1724025"/>
+            <wp:effectExtent l="0" t="0" r="5715" b="3175"/>
+            <wp:wrapTight wrapText="bothSides">
+              <wp:wrapPolygon edited="0">
+                <wp:start x="0" y="0"/>
+                <wp:lineTo x="0" y="21481"/>
+                <wp:lineTo x="21556" y="21481"/>
+                <wp:lineTo x="21556" y="0"/>
+                <wp:lineTo x="0" y="0"/>
+              </wp:wrapPolygon>
+            </wp:wrapTight>
+            <wp:docPr id="14" name="Picture 14"/>
+            <wp:cNvGraphicFramePr>
+              <a:graphicFrameLocks xmlns:a="http://schemas.openxmlformats.org/drawingml/2006/main" noChangeAspect="1"/>
+            </wp:cNvGraphicFramePr>
+            <a:graphic xmlns:a="http://schemas.openxmlformats.org/drawingml/2006/main">
+              <a:graphicData uri="http://schemas.openxmlformats.org/drawingml/2006/picture">
+                <pic:pic xmlns:pic="http://schemas.openxmlformats.org/drawingml/2006/picture">
+                  <pic:nvPicPr>
+                    <pic:cNvPr id="14" name="Screen Shot 2018-05-07 at 10.25.03 PM.png"/>
+                    <pic:cNvPicPr/>
+                  </pic:nvPicPr>
+                  <pic:blipFill>
+                    <a:blip r:embed="rId12">
+                      <a:extLst>
+                        <a:ext uri="{28A0092B-C50C-407E-A947-70E740481C1C}">
+                          <a14:useLocalDpi xmlns:a14="http://schemas.microsoft.com/office/drawing/2010/main" val="0"/>
+                        </a:ext>
+                      </a:extLst>
+                    </a:blip>
+                    <a:stretch>
+                      <a:fillRect/>
+                    </a:stretch>
+                  </pic:blipFill>
+                  <pic:spPr>
+                    <a:xfrm>
+                      <a:off x="0" y="0"/>
+                      <a:ext cx="3448685" cy="1724025"/>
+                    </a:xfrm>
+                    <a:prstGeom prst="rect">
+                      <a:avLst/>
+                    </a:prstGeom>
+                  </pic:spPr>
+                </pic:pic>
+              </a:graphicData>
+            </a:graphic>
+            <wp14:sizeRelH relativeFrom="page">
+              <wp14:pctWidth>0</wp14:pctWidth>
+            </wp14:sizeRelH>
+            <wp14:sizeRelV relativeFrom="page">
+              <wp14:pctHeight>0</wp14:pctHeight>
+            </wp14:sizeRelV>
+          </wp:anchor>
+        </w:drawing>
+      </w:r>
+    </w:p>
+    <w:p>
+      <w:pPr>
+        <w:tabs>
+          <w:tab w:val="left" w:pos="8312"/>
+        </w:tabs>
+        <w:rPr>
+          <w:rFonts w:ascii="Courier" w:hAnsi="Courier"/>
+          <w:sz w:val="28"/>
+          <w:szCs w:val="28"/>
+        </w:rPr>
+      </w:pPr>
+    </w:p>
+    <w:p>
+      <w:pPr>
+        <w:tabs>
+          <w:tab w:val="left" w:pos="8312"/>
+        </w:tabs>
+        <w:rPr>
+          <w:rFonts w:ascii="Courier" w:hAnsi="Courier"/>
+          <w:sz w:val="28"/>
+          <w:szCs w:val="28"/>
+        </w:rPr>
+      </w:pPr>
+    </w:p>
+    <w:p>
+      <w:pPr>
+        <w:tabs>
+          <w:tab w:val="left" w:pos="8312"/>
+        </w:tabs>
+        <w:rPr>
+          <w:rFonts w:ascii="Courier" w:hAnsi="Courier"/>
+          <w:sz w:val="28"/>
+          <w:szCs w:val="28"/>
+        </w:rPr>
+      </w:pPr>
+      <w:r>
+        <w:rPr>
+          <w:rFonts w:ascii="Courier" w:hAnsi="Courier"/>
+          <w:noProof/>
+          <w:sz w:val="28"/>
+          <w:szCs w:val="28"/>
+        </w:rPr>
+        <w:drawing>
+          <wp:anchor distT="0" distB="0" distL="114300" distR="114300" simplePos="0" relativeHeight="251679744" behindDoc="1" locked="0" layoutInCell="1" allowOverlap="1" wp14:anchorId="2370DFE1" wp14:editId="3C497748">
+            <wp:simplePos x="0" y="0"/>
+            <wp:positionH relativeFrom="column">
+              <wp:posOffset>0</wp:posOffset>
+            </wp:positionH>
+            <wp:positionV relativeFrom="paragraph">
+              <wp:posOffset>1668145</wp:posOffset>
+            </wp:positionV>
+            <wp:extent cx="3819525" cy="2338070"/>
+            <wp:effectExtent l="0" t="0" r="3175" b="0"/>
+            <wp:wrapTight wrapText="bothSides">
+              <wp:wrapPolygon edited="0">
+                <wp:start x="0" y="0"/>
+                <wp:lineTo x="0" y="21471"/>
+                <wp:lineTo x="21546" y="21471"/>
+                <wp:lineTo x="21546" y="0"/>
+                <wp:lineTo x="0" y="0"/>
+              </wp:wrapPolygon>
+            </wp:wrapTight>
+            <wp:docPr id="16" name="Picture 16"/>
+            <wp:cNvGraphicFramePr>
+              <a:graphicFrameLocks xmlns:a="http://schemas.openxmlformats.org/drawingml/2006/main" noChangeAspect="1"/>
+            </wp:cNvGraphicFramePr>
+            <a:graphic xmlns:a="http://schemas.openxmlformats.org/drawingml/2006/main">
+              <a:graphicData uri="http://schemas.openxmlformats.org/drawingml/2006/picture">
+                <pic:pic xmlns:pic="http://schemas.openxmlformats.org/drawingml/2006/picture">
+                  <pic:nvPicPr>
+                    <pic:cNvPr id="16" name="Screen Shot 2018-05-07 at 10.27.47 PM.png"/>
+                    <pic:cNvPicPr/>
+                  </pic:nvPicPr>
+                  <pic:blipFill>
+                    <a:blip r:embed="rId13" cstate="print">
+                      <a:extLst>
+                        <a:ext uri="{28A0092B-C50C-407E-A947-70E740481C1C}">
+                          <a14:useLocalDpi xmlns:a14="http://schemas.microsoft.com/office/drawing/2010/main" val="0"/>
+                        </a:ext>
+                      </a:extLst>
+                    </a:blip>
+                    <a:stretch>
+                      <a:fillRect/>
+                    </a:stretch>
+                  </pic:blipFill>
+                  <pic:spPr>
+                    <a:xfrm>
+                      <a:off x="0" y="0"/>
+                      <a:ext cx="3819525" cy="2338070"/>
+                    </a:xfrm>
+                    <a:prstGeom prst="rect">
+                      <a:avLst/>
+                    </a:prstGeom>
+                  </pic:spPr>
+                </pic:pic>
+              </a:graphicData>
+            </a:graphic>
+            <wp14:sizeRelH relativeFrom="page">
+              <wp14:pctWidth>0</wp14:pctWidth>
+            </wp14:sizeRelH>
+            <wp14:sizeRelV relativeFrom="page">
+              <wp14:pctHeight>0</wp14:pctHeight>
+            </wp14:sizeRelV>
+          </wp:anchor>
+        </w:drawing>
+      </w:r>
+    </w:p>
+    <w:p>
+      <w:pPr>
+        <w:rPr>
+          <w:rFonts w:ascii="Courier" w:hAnsi="Courier"/>
+          <w:sz w:val="28"/>
+          <w:szCs w:val="28"/>
+        </w:rPr>
+      </w:pPr>
+      <w:r>
+        <w:rPr>
+          <w:rFonts w:ascii="Courier" w:hAnsi="Courier"/>
+          <w:noProof/>
+          <w:sz w:val="28"/>
+          <w:szCs w:val="28"/>
+        </w:rPr>
+        <mc:AlternateContent>
+          <mc:Choice Requires="wps">
+            <w:drawing>
+              <wp:anchor distT="0" distB="0" distL="114300" distR="114300" simplePos="0" relativeHeight="251680768" behindDoc="0" locked="0" layoutInCell="1" allowOverlap="1" wp14:anchorId="04BBBE7A" wp14:editId="31870252">
+                <wp:simplePos x="0" y="0"/>
+                <wp:positionH relativeFrom="column">
+                  <wp:posOffset>4027990</wp:posOffset>
+                </wp:positionH>
+                <wp:positionV relativeFrom="paragraph">
+                  <wp:posOffset>1321733</wp:posOffset>
+                </wp:positionV>
+                <wp:extent cx="2465070" cy="2789218"/>
+                <wp:effectExtent l="0" t="0" r="0" b="5080"/>
+                <wp:wrapNone/>
+                <wp:docPr id="18" name="Text Box 18"/>
+                <wp:cNvGraphicFramePr/>
+                <a:graphic xmlns:a="http://schemas.openxmlformats.org/drawingml/2006/main">
+                  <a:graphicData uri="http://schemas.microsoft.com/office/word/2010/wordprocessingShape">
+                    <wps:wsp>
+                      <wps:cNvSpPr txBox="1"/>
+                      <wps:spPr>
+                        <a:xfrm>
+                          <a:off x="0" y="0"/>
+                          <a:ext cx="2465070" cy="2789218"/>
+                        </a:xfrm>
+                        <a:prstGeom prst="rect">
+                          <a:avLst/>
+                        </a:prstGeom>
+                        <a:solidFill>
+                          <a:schemeClr val="lt1"/>
+                        </a:solidFill>
+                        <a:ln w="6350">
+                          <a:noFill/>
+                        </a:ln>
+                      </wps:spPr>
+                      <wps:txbx>
+                        <w:txbxContent>
+                          <w:p>
+                            <w:pPr>
+                              <w:rPr>
+                                <w:rFonts w:ascii="Courier" w:hAnsi="Courier"/>
+                              </w:rPr>
+                            </w:pPr>
+                            <w:r>
+                              <w:rPr>
+                                <w:rFonts w:ascii="Courier" w:hAnsi="Courier"/>
+                              </w:rPr>
+                              <w:t>You can select a book to be removed. Be sure to select an option to be removed.</w:t>
+                            </w:r>
+                          </w:p>
+                          <w:p>
+                            <w:pPr>
+                              <w:rPr>
+                                <w:rFonts w:ascii="Courier" w:hAnsi="Courier"/>
+                              </w:rPr>
+                            </w:pPr>
+                            <w:r>
+                              <w:rPr>
+                                <w:rFonts w:ascii="Courier" w:hAnsi="Courier"/>
+                              </w:rPr>
+                              <w:t>As an admin, you also have the ability to modify the information of the books. A dialog will pop up to enter the change for the field of the book you want to change. After entering the new value, the information will be updated in the list.</w:t>
+                            </w:r>
+                          </w:p>
+                        </w:txbxContent>
+                      </wps:txbx>
+                      <wps:bodyPr rot="0" spcFirstLastPara="0" vertOverflow="overflow" horzOverflow="overflow" vert="horz" wrap="square" lIns="91440" tIns="45720" rIns="91440" bIns="45720" numCol="1" spcCol="0" rtlCol="0" fromWordArt="0" anchor="t" anchorCtr="0" forceAA="0" compatLnSpc="1">
+                        <a:prstTxWarp prst="textNoShape">
+                          <a:avLst/>
+                        </a:prstTxWarp>
+                        <a:noAutofit/>
+                      </wps:bodyPr>
+                    </wps:wsp>
+                  </a:graphicData>
+                </a:graphic>
+                <wp14:sizeRelV relativeFrom="margin">
+                  <wp14:pctHeight>0</wp14:pctHeight>
+                </wp14:sizeRelV>
+              </wp:anchor>
+            </w:drawing>
+          </mc:Choice>
+          <mc:Fallback>
+            <w:pict>
+              <v:shape w14:anchorId="04BBBE7A" id="Text Box 18" o:spid="_x0000_s1032" type="#_x0000_t202" style="position:absolute;margin-left:317.15pt;margin-top:104.05pt;width:194.1pt;height:219.6pt;z-index:251680768;visibility:visible;mso-wrap-style:square;mso-height-percent:0;mso-wrap-distance-left:9pt;mso-wrap-distance-top:0;mso-wrap-distance-right:9pt;mso-wrap-distance-bottom:0;mso-position-horizontal:absolute;mso-position-horizontal-relative:text;mso-position-vertical:absolute;mso-position-vertical-relative:text;mso-height-percent:0;mso-height-relative:margin;v-text-anchor:top" o:gfxdata="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" fillcolor="white [3201]" stroked="f" strokeweight=".5pt">
+                <v:textbox>
+                  <w:txbxContent>
+                    <w:p>
+                      <w:pPr>
+                        <w:rPr>
+                          <w:rFonts w:ascii="Courier" w:hAnsi="Courier"/>
+                        </w:rPr>
+                      </w:pPr>
+                      <w:r>
+                        <w:rPr>
+                          <w:rFonts w:ascii="Courier" w:hAnsi="Courier"/>
+                        </w:rPr>
+                        <w:t>You can select a book to be removed. Be sure to select an option to be removed.</w:t>
+                      </w:r>
+                    </w:p>
+                    <w:p>
+                      <w:pPr>
+                        <w:rPr>
+                          <w:rFonts w:ascii="Courier" w:hAnsi="Courier"/>
+                        </w:rPr>
+                      </w:pPr>
+                      <w:r>
+                        <w:rPr>
+                          <w:rFonts w:ascii="Courier" w:hAnsi="Courier"/>
+                        </w:rPr>
+                        <w:t>As an admin, you also have the ability to modify the information of the books. A dialog will pop up to enter the change for the field of the book you want to change. After entering the new value, the information will be updated in the list.</w:t>
+                      </w:r>
+                    </w:p>
+                  </w:txbxContent>
+                </v:textbox>
+              </v:shape>
+            </w:pict>
+          </mc:Fallback>
+        </mc:AlternateContent>
+      </w:r>
+      <w:r>
+        <w:rPr>
+          <w:rFonts w:ascii="Courier" w:hAnsi="Courier"/>
+          <w:noProof/>
+          <w:sz w:val="28"/>
+          <w:szCs w:val="28"/>
+        </w:rPr>
+        <w:drawing>
+          <wp:anchor distT="0" distB="0" distL="114300" distR="114300" simplePos="0" relativeHeight="251681792" behindDoc="1" locked="0" layoutInCell="1" allowOverlap="1" wp14:anchorId="34890223" wp14:editId="0723D554">
+            <wp:simplePos x="0" y="0"/>
+            <wp:positionH relativeFrom="column">
+              <wp:posOffset>3194050</wp:posOffset>
+            </wp:positionH>
+            <wp:positionV relativeFrom="paragraph">
+              <wp:posOffset>4367530</wp:posOffset>
+            </wp:positionV>
+            <wp:extent cx="3448685" cy="2564765"/>
+            <wp:effectExtent l="0" t="0" r="5715" b="635"/>
+            <wp:wrapTight wrapText="bothSides">
+              <wp:wrapPolygon edited="0">
+                <wp:start x="0" y="0"/>
+                <wp:lineTo x="0" y="21498"/>
+                <wp:lineTo x="21556" y="21498"/>
+                <wp:lineTo x="21556" y="0"/>
+                <wp:lineTo x="0" y="0"/>
+              </wp:wrapPolygon>
+            </wp:wrapTight>
+            <wp:docPr id="19" name="Picture 19"/>
+            <wp:cNvGraphicFramePr>
+              <a:graphicFrameLocks xmlns:a="http://schemas.openxmlformats.org/drawingml/2006/main" noChangeAspect="1"/>
+            </wp:cNvGraphicFramePr>
+            <a:graphic xmlns:a="http://schemas.openxmlformats.org/drawingml/2006/main">
+              <a:graphicData uri="http://schemas.openxmlformats.org/drawingml/2006/picture">
+                <pic:pic xmlns:pic="http://schemas.openxmlformats.org/drawingml/2006/picture">
+                  <pic:nvPicPr>
+                    <pic:cNvPr id="19" name="Screen Shot 2018-05-08 at 12.28.47 AM.png"/>
+                    <pic:cNvPicPr/>
+                  </pic:nvPicPr>
+                  <pic:blipFill>
+                    <a:blip r:embed="rId14" cstate="print">
+                      <a:extLst>
+                        <a:ext uri="{28A0092B-C50C-407E-A947-70E740481C1C}">
+                          <a14:useLocalDpi xmlns:a14="http://schemas.microsoft.com/office/drawing/2010/main" val="0"/>
+                        </a:ext>
+                      </a:extLst>
+                    </a:blip>
+                    <a:stretch>
+                      <a:fillRect/>
+                    </a:stretch>
+                  </pic:blipFill>
+                  <pic:spPr>
+                    <a:xfrm>
+                      <a:off x="0" y="0"/>
+                      <a:ext cx="3448685" cy="2564765"/>
+                    </a:xfrm>
+                    <a:prstGeom prst="rect">
+                      <a:avLst/>
+                    </a:prstGeom>
+                  </pic:spPr>
+                </pic:pic>
+              </a:graphicData>
+            </a:graphic>
+            <wp14:sizeRelH relativeFrom="page">
+              <wp14:pctWidth>0</wp14:pctWidth>
+            </wp14:sizeRelH>
+            <wp14:sizeRelV relativeFrom="page">
+              <wp14:pctHeight>0</wp14:pctHeight>
+            </wp14:sizeRelV>
+          </wp:anchor>
+        </w:drawing>
+      </w:r>
+      <w:r>
+        <w:rPr>
+          <w:rFonts w:ascii="Courier" w:hAnsi="Courier"/>
+          <w:noProof/>
+          <w:sz w:val="28"/>
+          <w:szCs w:val="28"/>
+        </w:rPr>
+        <w:drawing>
+          <wp:anchor distT="0" distB="0" distL="114300" distR="114300" simplePos="0" relativeHeight="251682816" behindDoc="1" locked="0" layoutInCell="1" allowOverlap="1" wp14:anchorId="67DD4958" wp14:editId="2F539507">
+            <wp:simplePos x="0" y="0"/>
+            <wp:positionH relativeFrom="column">
+              <wp:posOffset>0</wp:posOffset>
+            </wp:positionH>
+            <wp:positionV relativeFrom="paragraph">
+              <wp:posOffset>5580380</wp:posOffset>
+            </wp:positionV>
+            <wp:extent cx="2511425" cy="1485265"/>
+            <wp:effectExtent l="0" t="0" r="3175" b="635"/>
+            <wp:wrapTight wrapText="bothSides">
+              <wp:wrapPolygon edited="0">
+                <wp:start x="0" y="0"/>
+                <wp:lineTo x="0" y="21425"/>
+                <wp:lineTo x="21518" y="21425"/>
+                <wp:lineTo x="21518" y="0"/>
+                <wp:lineTo x="0" y="0"/>
+              </wp:wrapPolygon>
+            </wp:wrapTight>
+            <wp:docPr id="20" name="Picture 20"/>
+            <wp:cNvGraphicFramePr>
+              <a:graphicFrameLocks xmlns:a="http://schemas.openxmlformats.org/drawingml/2006/main" noChangeAspect="1"/>
+            </wp:cNvGraphicFramePr>
+            <a:graphic xmlns:a="http://schemas.openxmlformats.org/drawingml/2006/main">
+              <a:graphicData uri="http://schemas.openxmlformats.org/drawingml/2006/picture">
+                <pic:pic xmlns:pic="http://schemas.openxmlformats.org/drawingml/2006/picture">
+                  <pic:nvPicPr>
+                    <pic:cNvPr id="20" name="Screen Shot 2018-05-08 at 12.28.32 AM.png"/>
+                    <pic:cNvPicPr/>
+                  </pic:nvPicPr>
+                  <pic:blipFill>
+                    <a:blip r:embed="rId15">
+                      <a:extLst>
+                        <a:ext uri="{28A0092B-C50C-407E-A947-70E740481C1C}">
+                          <a14:useLocalDpi xmlns:a14="http://schemas.microsoft.com/office/drawing/2010/main" val="0"/>
+                        </a:ext>
+                      </a:extLst>
+                    </a:blip>
+                    <a:stretch>
+                      <a:fillRect/>
+                    </a:stretch>
+                  </pic:blipFill>
+                  <pic:spPr>
+                    <a:xfrm>
+                      <a:off x="0" y="0"/>
+                      <a:ext cx="2511425" cy="1485265"/>
+                    </a:xfrm>
+                    <a:prstGeom prst="rect">
+                      <a:avLst/>
+                    </a:prstGeom>
+                  </pic:spPr>
+                </pic:pic>
+              </a:graphicData>
+            </a:graphic>
+            <wp14:sizeRelH relativeFrom="page">
+              <wp14:pctWidth>0</wp14:pctWidth>
+            </wp14:sizeRelH>
+            <wp14:sizeRelV relativeFrom="page">
+              <wp14:pctHeight>0</wp14:pctHeight>
+            </wp14:sizeRelV>
+          </wp:anchor>
+        </w:drawing>
+      </w:r>
+      <w:r>
+        <w:rPr>
+          <w:noProof/>
+        </w:rPr>
+        <mc:AlternateContent>
+          <mc:Choice Requires="wps">
+            <w:drawing>
+              <wp:anchor distT="0" distB="0" distL="114300" distR="114300" simplePos="0" relativeHeight="251678720" behindDoc="0" locked="0" layoutInCell="1" allowOverlap="1" wp14:anchorId="4D8AAABE" wp14:editId="5BC50D38">
+                <wp:simplePos x="0" y="0"/>
+                <wp:positionH relativeFrom="column">
+                  <wp:posOffset>69279</wp:posOffset>
+                </wp:positionH>
+                <wp:positionV relativeFrom="paragraph">
+                  <wp:posOffset>4226560</wp:posOffset>
+                </wp:positionV>
+                <wp:extent cx="2650490" cy="1457960"/>
+                <wp:effectExtent l="0" t="0" r="0" b="0"/>
+                <wp:wrapSquare wrapText="bothSides"/>
+                <wp:docPr id="21" name="Text Box 21"/>
+                <wp:cNvGraphicFramePr/>
+                <a:graphic xmlns:a="http://schemas.openxmlformats.org/drawingml/2006/main">
+                  <a:graphicData uri="http://schemas.microsoft.com/office/word/2010/wordprocessingShape">
+                    <wps:wsp>
+                      <wps:cNvSpPr txBox="1"/>
+                      <wps:spPr>
+                        <a:xfrm>
+                          <a:off x="0" y="0"/>
+                          <a:ext cx="2650490" cy="1457960"/>
+                        </a:xfrm>
+                        <a:prstGeom prst="rect">
+                          <a:avLst/>
+                        </a:prstGeom>
+                        <a:noFill/>
+                        <a:ln w="6350">
+                          <a:noFill/>
+                        </a:ln>
+                      </wps:spPr>
+                      <wps:txbx>
+                        <w:txbxContent>
+                          <w:p>
+                            <w:pPr>
+                              <w:rPr>
+                                <w:rFonts w:ascii="Courier" w:hAnsi="Courier"/>
+                                <w:noProof/>
+                              </w:rPr>
+                            </w:pPr>
+                            <w:r>
+                              <w:rPr>
+                                <w:rFonts w:ascii="Courier" w:hAnsi="Courier"/>
+                              </w:rPr>
+                              <w:t>Below is the dialog where you insert the change. The picture on the right shows the modification and a deleted book.</w:t>
+                            </w:r>
+                            <w:r>
+                              <w:rPr>
+                                <w:rFonts w:ascii="Courier" w:hAnsi="Courier"/>
+                              </w:rPr>
+                              <w:br w:type="page"/>
+                            </w:r>
+                          </w:p>
+                        </w:txbxContent>
+                      </wps:txbx>
+                      <wps:bodyPr rot="0" spcFirstLastPara="0" vertOverflow="overflow" horzOverflow="overflow" vert="horz" wrap="square" lIns="91440" tIns="45720" rIns="91440" bIns="45720" numCol="1" spcCol="0" rtlCol="0" fromWordArt="0" anchor="t" anchorCtr="0" forceAA="0" compatLnSpc="1">
+                        <a:prstTxWarp prst="textNoShape">
+                          <a:avLst/>
+                        </a:prstTxWarp>
+                        <a:noAutofit/>
+                      </wps:bodyPr>
+                    </wps:wsp>
+                  </a:graphicData>
+                </a:graphic>
+                <wp14:sizeRelH relativeFrom="margin">
+                  <wp14:pctWidth>0</wp14:pctWidth>
+                </wp14:sizeRelH>
+                <wp14:sizeRelV relativeFrom="margin">
+                  <wp14:pctHeight>0</wp14:pctHeight>
+                </wp14:sizeRelV>
+              </wp:anchor>
+            </w:drawing>
+          </mc:Choice>
+          <mc:Fallback>
+            <w:pict>
+              <v:shape w14:anchorId="4D8AAABE" id="Text Box 21" o:spid="_x0000_s1033" type="#_x0000_t202" style="position:absolute;margin-left:5.45pt;margin-top:332.8pt;width:208.7pt;height:114.8pt;z-index:251678720;visibility:visible;mso-wrap-style:square;mso-width-percent:0;mso-height-percent:0;mso-wrap-distance-left:9pt;mso-wrap-distance-top:0;mso-wrap-distance-right:9pt;mso-wrap-distance-bottom:0;mso-position-horizontal:absolute;mso-position-horizontal-relative:text;mso-position-vertical:absolute;mso-position-vertical-relative:text;mso-width-percent:0;mso-height-percent:0;mso-width-relative:margin;mso-height-relative:margin;v-text-anchor:top" o:gfxdata="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" filled="f" stroked="f" strokeweight=".5pt">
+                <v:fill o:detectmouseclick="t"/>
+                <v:textbox>
+                  <w:txbxContent>
+                    <w:p>
+                      <w:pPr>
+                        <w:rPr>
+                          <w:rFonts w:ascii="Courier" w:hAnsi="Courier"/>
+                          <w:noProof/>
+                        </w:rPr>
+                      </w:pPr>
+                      <w:r>
+                        <w:rPr>
+                          <w:rFonts w:ascii="Courier" w:hAnsi="Courier"/>
+                        </w:rPr>
+                        <w:t>Below is the dialog where you insert the change. The picture on the right shows the modification and a deleted book.</w:t>
+                      </w:r>
+                      <w:r>
+                        <w:rPr>
+                          <w:rFonts w:ascii="Courier" w:hAnsi="Courier"/>
+                        </w:rPr>
+                        <w:br w:type="page"/>
+                      </w:r>
+                    </w:p>
+                  </w:txbxContent>
+                </v:textbox>
+                <w10:wrap type="square"/>
+              </v:shape>
+            </w:pict>
+          </mc:Fallback>
+        </mc:AlternateContent>
+      </w:r>
+      <w:r>
+        <w:rPr>
+          <w:rFonts w:ascii="Courier" w:hAnsi="Courier"/>
+          <w:sz w:val="28"/>
+          <w:szCs w:val="28"/>
+        </w:rPr>
+        <w:br w:type="page"/>
+      </w:r>
       <w:bookmarkStart w:id="0" w:name="_GoBack"/>
       <w:bookmarkEnd w:id="0"/>
+    </w:p>
+    <w:p>
+      <w:pPr>
+        <w:tabs>
+          <w:tab w:val="left" w:pos="8312"/>
+        </w:tabs>
+        <w:rPr>
+          <w:rFonts w:ascii="Courier" w:hAnsi="Courier"/>
+          <w:sz w:val="28"/>
+          <w:szCs w:val="28"/>
+        </w:rPr>
+      </w:pPr>
+    </w:p>
+    <w:p>
+      <w:pPr>
+        <w:rPr>
+          <w:rFonts w:ascii="Courier" w:hAnsi="Courier"/>
+        </w:rPr>
+      </w:pPr>
+      <w:r>
+        <w:rPr>
+          <w:rFonts w:ascii="Courier" w:hAnsi="Courier"/>
+          <w:noProof/>
+        </w:rPr>
+        <w:drawing>
+          <wp:anchor distT="0" distB="0" distL="114300" distR="114300" simplePos="0" relativeHeight="251683840" behindDoc="1" locked="0" layoutInCell="1" allowOverlap="1">
+            <wp:simplePos x="0" y="0"/>
+            <wp:positionH relativeFrom="column">
+              <wp:posOffset>104140</wp:posOffset>
+            </wp:positionH>
+            <wp:positionV relativeFrom="paragraph">
+              <wp:posOffset>798830</wp:posOffset>
+            </wp:positionV>
+            <wp:extent cx="3286760" cy="3715385"/>
+            <wp:effectExtent l="0" t="0" r="2540" b="5715"/>
+            <wp:wrapTight wrapText="bothSides">
+              <wp:wrapPolygon edited="0">
+                <wp:start x="0" y="0"/>
+                <wp:lineTo x="0" y="21559"/>
+                <wp:lineTo x="21533" y="21559"/>
+                <wp:lineTo x="21533" y="0"/>
+                <wp:lineTo x="0" y="0"/>
+              </wp:wrapPolygon>
+            </wp:wrapTight>
+            <wp:docPr id="22" name="Picture 22"/>
+            <wp:cNvGraphicFramePr>
+              <a:graphicFrameLocks xmlns:a="http://schemas.openxmlformats.org/drawingml/2006/main" noChangeAspect="1"/>
+            </wp:cNvGraphicFramePr>
+            <a:graphic xmlns:a="http://schemas.openxmlformats.org/drawingml/2006/main">
+              <a:graphicData uri="http://schemas.openxmlformats.org/drawingml/2006/picture">
+                <pic:pic xmlns:pic="http://schemas.openxmlformats.org/drawingml/2006/picture">
+                  <pic:nvPicPr>
+                    <pic:cNvPr id="22" name="Screen Shot 2018-05-08 at 12.33.54 AM.png"/>
+                    <pic:cNvPicPr/>
+                  </pic:nvPicPr>
+                  <pic:blipFill>
+                    <a:blip r:embed="rId16">
+                      <a:extLst>
+                        <a:ext uri="{28A0092B-C50C-407E-A947-70E740481C1C}">
+                          <a14:useLocalDpi xmlns:a14="http://schemas.microsoft.com/office/drawing/2010/main" val="0"/>
+                        </a:ext>
+                      </a:extLst>
+                    </a:blip>
+                    <a:stretch>
+                      <a:fillRect/>
+                    </a:stretch>
+                  </pic:blipFill>
+                  <pic:spPr>
+                    <a:xfrm>
+                      <a:off x="0" y="0"/>
+                      <a:ext cx="3286760" cy="3715385"/>
+                    </a:xfrm>
+                    <a:prstGeom prst="rect">
+                      <a:avLst/>
+                    </a:prstGeom>
+                  </pic:spPr>
+                </pic:pic>
+              </a:graphicData>
+            </a:graphic>
+            <wp14:sizeRelH relativeFrom="page">
+              <wp14:pctWidth>0</wp14:pctWidth>
+            </wp14:sizeRelH>
+            <wp14:sizeRelV relativeFrom="page">
+              <wp14:pctHeight>0</wp14:pctHeight>
+            </wp14:sizeRelV>
+          </wp:anchor>
+        </w:drawing>
+      </w:r>
+      <w:r>
+        <w:rPr>
+          <w:rFonts w:ascii="Courier" w:hAnsi="Courier"/>
+        </w:rPr>
+        <w:t>Selecting on “Checkout” will generate a text file called “receipt.txt” which is a receipt indicating the books you have “purchased”. Each book is displayed with its information and the total price is displayed below. Here is a sample of a receipt:</w:t>
+      </w:r>
+      <w:r>
+        <w:rPr>
+          <w:rFonts w:ascii="Courier" w:hAnsi="Courier"/>
+        </w:rPr>
+        <w:br w:type="page"/>
+      </w:r>
+    </w:p>
+    <w:p>
+      <w:pPr>
+        <w:tabs>
+          <w:tab w:val="left" w:pos="8312"/>
+        </w:tabs>
+        <w:rPr>
+          <w:rFonts w:ascii="Courier" w:hAnsi="Courier"/>
+          <w:sz w:val="28"/>
+          <w:szCs w:val="28"/>
+        </w:rPr>
+      </w:pPr>
     </w:p>
     <w:sectPr>
       <w:pgSz w:w="12240" w:h="15840"/>
@@ -277,6 +3130,44 @@
     </w:sectPr>
   </w:body>
 </w:document>
+</file>
+
+<file path=word/endnotes.xml><?xml version="1.0" encoding="utf-8"?>
+<w:endnotes xmlns:wpc="http://schemas.microsoft.com/office/word/2010/wordprocessingCanvas" xmlns:cx="http://schemas.microsoft.com/office/drawing/2014/chartex" xmlns:cx1="http://schemas.microsoft.com/office/drawing/2015/9/8/chartex" xmlns:cx2="http://schemas.microsoft.com/office/drawing/2015/10/21/chartex" xmlns:cx3="http://schemas.microsoft.com/office/drawing/2016/5/9/chartex" xmlns:cx4="http://schemas.microsoft.com/office/drawing/2016/5/10/chartex" xmlns:cx5="http://schemas.microsoft.com/office/drawing/2016/5/11/chartex" xmlns:cx6="http://schemas.microsoft.com/office/drawing/2016/5/12/chartex" xmlns:cx7="http://schemas.microsoft.com/office/drawing/2016/5/13/chartex" xmlns:cx8="http://schemas.microsoft.com/office/drawing/2016/5/14/chartex" xmlns:mc="http://schemas.openxmlformats.org/markup-compatibility/2006" xmlns:aink="http://schemas.microsoft.com/office/drawing/2016/ink" xmlns:am3d="http://schemas.microsoft.com/office/drawing/2017/model3d" xmlns:o="urn:schemas-microsoft-com:office:office" xmlns:r="http://schemas.openxmlformats.org/officeDocument/2006/relationships" xmlns:m="http://schemas.openxmlformats.org/officeDocument/2006/math" xmlns:v="urn:schemas-microsoft-com:vml" xmlns:wp14="http://schemas.microsoft.com/office/word/2010/wordprocessingDrawing" xmlns:wp="http://schemas.openxmlformats.org/drawingml/2006/wordprocessingDrawing" xmlns:w10="urn:schemas-microsoft-com:office:word" xmlns:w="http://schemas.openxmlformats.org/wordprocessingml/2006/main" xmlns:w14="http://schemas.microsoft.com/office/word/2010/wordml" xmlns:w15="http://schemas.microsoft.com/office/word/2012/wordml" xmlns:w16cid="http://schemas.microsoft.com/office/word/2016/wordml/cid" xmlns:w16se="http://schemas.microsoft.com/office/word/2015/wordml/symex" xmlns:wpg="http://schemas.microsoft.com/office/word/2010/wordprocessingGroup" xmlns:wpi="http://schemas.microsoft.com/office/word/2010/wordprocessingInk" xmlns:wne="http://schemas.microsoft.com/office/word/2006/wordml" xmlns:wps="http://schemas.microsoft.com/office/word/2010/wordprocessingShape" mc:Ignorable="w14 w15 w16se w16cid wp14">
+  <w:endnote w:type="separator" w:id="-1">
+    <w:p>
+      <w:r>
+        <w:separator/>
+      </w:r>
+    </w:p>
+  </w:endnote>
+  <w:endnote w:type="continuationSeparator" w:id="0">
+    <w:p>
+      <w:r>
+        <w:continuationSeparator/>
+      </w:r>
+    </w:p>
+  </w:endnote>
+</w:endnotes>
+</file>
+
+<file path=word/footnotes.xml><?xml version="1.0" encoding="utf-8"?>
+<w:footnotes xmlns:wpc="http://schemas.microsoft.com/office/word/2010/wordprocessingCanvas" xmlns:cx="http://schemas.microsoft.com/office/drawing/2014/chartex" xmlns:cx1="http://schemas.microsoft.com/office/drawing/2015/9/8/chartex" xmlns:cx2="http://schemas.microsoft.com/office/drawing/2015/10/21/chartex" xmlns:cx3="http://schemas.microsoft.com/office/drawing/2016/5/9/chartex" xmlns:cx4="http://schemas.microsoft.com/office/drawing/2016/5/10/chartex" xmlns:cx5="http://schemas.microsoft.com/office/drawing/2016/5/11/chartex" xmlns:cx6="http://schemas.microsoft.com/office/drawing/2016/5/12/chartex" xmlns:cx7="http://schemas.microsoft.com/office/drawing/2016/5/13/chartex" xmlns:cx8="http://schemas.microsoft.com/office/drawing/2016/5/14/chartex" xmlns:mc="http://schemas.openxmlformats.org/markup-compatibility/2006" xmlns:aink="http://schemas.microsoft.com/office/drawing/2016/ink" xmlns:am3d="http://schemas.microsoft.com/office/drawing/2017/model3d" xmlns:o="urn:schemas-microsoft-com:office:office" xmlns:r="http://schemas.openxmlformats.org/officeDocument/2006/relationships" xmlns:m="http://schemas.openxmlformats.org/officeDocument/2006/math" xmlns:v="urn:schemas-microsoft-com:vml" xmlns:wp14="http://schemas.microsoft.com/office/word/2010/wordprocessingDrawing" xmlns:wp="http://schemas.openxmlformats.org/drawingml/2006/wordprocessingDrawing" xmlns:w10="urn:schemas-microsoft-com:office:word" xmlns:w="http://schemas.openxmlformats.org/wordprocessingml/2006/main" xmlns:w14="http://schemas.microsoft.com/office/word/2010/wordml" xmlns:w15="http://schemas.microsoft.com/office/word/2012/wordml" xmlns:w16cid="http://schemas.microsoft.com/office/word/2016/wordml/cid" xmlns:w16se="http://schemas.microsoft.com/office/word/2015/wordml/symex" xmlns:wpg="http://schemas.microsoft.com/office/word/2010/wordprocessingGroup" xmlns:wpi="http://schemas.microsoft.com/office/word/2010/wordprocessingInk" xmlns:wne="http://schemas.microsoft.com/office/word/2006/wordml" xmlns:wps="http://schemas.microsoft.com/office/word/2010/wordprocessingShape" mc:Ignorable="w14 w15 w16se w16cid wp14">
+  <w:footnote w:type="separator" w:id="-1">
+    <w:p>
+      <w:r>
+        <w:separator/>
+      </w:r>
+    </w:p>
+  </w:footnote>
+  <w:footnote w:type="continuationSeparator" w:id="0">
+    <w:p>
+      <w:r>
+        <w:continuationSeparator/>
+      </w:r>
+    </w:p>
+  </w:footnote>
+</w:footnotes>
 </file>
 
 <file path=word/styles.xml><?xml version="1.0" encoding="utf-8"?>
@@ -700,6 +3591,48 @@
     <w:semiHidden/>
     <w:unhideWhenUsed/>
   </w:style>
+  <w:style w:type="paragraph" w:styleId="Header">
+    <w:name w:val="header"/>
+    <w:basedOn w:val="Normal"/>
+    <w:link w:val="HeaderChar"/>
+    <w:uiPriority w:val="99"/>
+    <w:unhideWhenUsed/>
+    <w:rsid w:val="005C3C26"/>
+    <w:pPr>
+      <w:tabs>
+        <w:tab w:val="center" w:pos="4680"/>
+        <w:tab w:val="right" w:pos="9360"/>
+      </w:tabs>
+    </w:pPr>
+  </w:style>
+  <w:style w:type="character" w:customStyle="1" w:styleId="HeaderChar">
+    <w:name w:val="Header Char"/>
+    <w:basedOn w:val="DefaultParagraphFont"/>
+    <w:link w:val="Header"/>
+    <w:uiPriority w:val="99"/>
+    <w:rsid w:val="005C3C26"/>
+  </w:style>
+  <w:style w:type="paragraph" w:styleId="Footer">
+    <w:name w:val="footer"/>
+    <w:basedOn w:val="Normal"/>
+    <w:link w:val="FooterChar"/>
+    <w:uiPriority w:val="99"/>
+    <w:unhideWhenUsed/>
+    <w:rsid w:val="005C3C26"/>
+    <w:pPr>
+      <w:tabs>
+        <w:tab w:val="center" w:pos="4680"/>
+        <w:tab w:val="right" w:pos="9360"/>
+      </w:tabs>
+    </w:pPr>
+  </w:style>
+  <w:style w:type="character" w:customStyle="1" w:styleId="FooterChar">
+    <w:name w:val="Footer Char"/>
+    <w:basedOn w:val="DefaultParagraphFont"/>
+    <w:link w:val="Footer"/>
+    <w:uiPriority w:val="99"/>
+    <w:rsid w:val="005C3C26"/>
+  </w:style>
 </w:styles>
 </file>
 

</xml_diff>

<commit_message>
added image reading through a url and updated user manual
</commit_message>
<xml_diff>
--- a/UserManual.docx
+++ b/UserManual.docx
@@ -95,6 +95,22 @@
         <w:jc w:val="center"/>
         <w:rPr>
           <w:rFonts w:ascii="Courier" w:hAnsi="Courier"/>
+        </w:rPr>
+      </w:pPr>
+      <w:bookmarkStart w:id="0" w:name="_GoBack"/>
+      <w:r>
+        <w:rPr>
+          <w:rFonts w:ascii="Courier" w:hAnsi="Courier"/>
+        </w:rPr>
+        <w:t>BY: Kimberly Lalmansingh</w:t>
+      </w:r>
+    </w:p>
+    <w:bookmarkEnd w:id="0"/>
+    <w:p>
+      <w:pPr>
+        <w:jc w:val="center"/>
+        <w:rPr>
+          <w:rFonts w:ascii="Courier" w:hAnsi="Courier"/>
           <w:sz w:val="44"/>
           <w:szCs w:val="44"/>
         </w:rPr>
@@ -160,47 +176,196 @@
     </w:p>
     <w:p>
       <w:pPr>
-        <w:jc w:val="center"/>
         <w:rPr>
           <w:rFonts w:ascii="Courier" w:hAnsi="Courier"/>
           <w:sz w:val="44"/>
           <w:szCs w:val="44"/>
         </w:rPr>
       </w:pPr>
-    </w:p>
-    <w:p>
-      <w:pPr>
-        <w:jc w:val="center"/>
+      <w:r>
         <w:rPr>
           <w:rFonts w:ascii="Courier" w:hAnsi="Courier"/>
           <w:sz w:val="44"/>
           <w:szCs w:val="44"/>
         </w:rPr>
-      </w:pPr>
-    </w:p>
-    <w:p>
-      <w:pPr>
-        <w:jc w:val="center"/>
+        <w:br w:type="page"/>
+      </w:r>
+    </w:p>
+    <w:p>
+      <w:pPr>
+        <w:rPr>
+          <w:rFonts w:ascii="Courier" w:hAnsi="Courier"/>
+          <w:sz w:val="36"/>
+          <w:szCs w:val="36"/>
+        </w:rPr>
+      </w:pPr>
+      <w:r>
+        <w:rPr>
+          <w:rFonts w:ascii="Courier" w:hAnsi="Courier"/>
+          <w:sz w:val="36"/>
+          <w:szCs w:val="36"/>
+        </w:rPr>
+        <w:lastRenderedPageBreak/>
+        <w:t>To run the program:</w:t>
+      </w:r>
+    </w:p>
+    <w:p>
+      <w:pPr>
+        <w:rPr>
+          <w:rFonts w:ascii="Courier" w:hAnsi="Courier"/>
+          <w:sz w:val="36"/>
+          <w:szCs w:val="36"/>
+        </w:rPr>
+      </w:pPr>
+    </w:p>
+    <w:p>
+      <w:pPr>
+        <w:rPr>
+          <w:rFonts w:ascii="Courier" w:hAnsi="Courier"/>
+          <w:sz w:val="36"/>
+          <w:szCs w:val="36"/>
+        </w:rPr>
+      </w:pPr>
+      <w:r>
+        <w:rPr>
+          <w:rFonts w:ascii="Courier" w:hAnsi="Courier"/>
+          <w:sz w:val="36"/>
+          <w:szCs w:val="36"/>
+        </w:rPr>
+        <w:t>First compile by typing</w:t>
+      </w:r>
+    </w:p>
+    <w:p>
+      <w:pPr>
         <w:rPr>
           <w:rFonts w:ascii="Courier" w:hAnsi="Courier"/>
           <w:sz w:val="44"/>
           <w:szCs w:val="44"/>
         </w:rPr>
       </w:pPr>
-    </w:p>
-    <w:p>
-      <w:pPr>
-        <w:jc w:val="center"/>
+      <w:r>
         <w:rPr>
           <w:rFonts w:ascii="Courier" w:hAnsi="Courier"/>
           <w:sz w:val="44"/>
           <w:szCs w:val="44"/>
         </w:rPr>
-      </w:pPr>
-    </w:p>
-    <w:p>
-      <w:pPr>
-        <w:jc w:val="center"/>
+        <w:tab/>
+      </w:r>
+    </w:p>
+    <w:p>
+      <w:pPr>
+        <w:ind w:firstLine="720"/>
+        <w:rPr>
+          <w:rFonts w:ascii="Courier" w:hAnsi="Courier"/>
+          <w:sz w:val="32"/>
+          <w:szCs w:val="32"/>
+        </w:rPr>
+      </w:pPr>
+      <w:proofErr w:type="spellStart"/>
+      <w:r>
+        <w:rPr>
+          <w:rFonts w:ascii="Courier" w:hAnsi="Courier"/>
+          <w:sz w:val="32"/>
+          <w:szCs w:val="32"/>
+        </w:rPr>
+        <w:t>javac</w:t>
+      </w:r>
+      <w:proofErr w:type="spellEnd"/>
+      <w:r>
+        <w:rPr>
+          <w:rFonts w:ascii="Courier" w:hAnsi="Courier"/>
+          <w:sz w:val="32"/>
+          <w:szCs w:val="32"/>
+        </w:rPr>
+        <w:t xml:space="preserve"> Driver.java</w:t>
+      </w:r>
+    </w:p>
+    <w:p>
+      <w:pPr>
+        <w:rPr>
+          <w:rFonts w:ascii="Courier" w:hAnsi="Courier"/>
+          <w:sz w:val="22"/>
+          <w:szCs w:val="22"/>
+        </w:rPr>
+      </w:pPr>
+      <w:r>
+        <w:rPr>
+          <w:rFonts w:ascii="Courier" w:hAnsi="Courier"/>
+          <w:sz w:val="32"/>
+          <w:szCs w:val="32"/>
+        </w:rPr>
+        <w:tab/>
+      </w:r>
+      <w:r>
+        <w:rPr>
+          <w:rFonts w:ascii="Courier" w:hAnsi="Courier"/>
+          <w:sz w:val="32"/>
+          <w:szCs w:val="32"/>
+        </w:rPr>
+        <w:tab/>
+      </w:r>
+      <w:r>
+        <w:rPr>
+          <w:rFonts w:ascii="Courier" w:hAnsi="Courier"/>
+          <w:sz w:val="32"/>
+          <w:szCs w:val="32"/>
+        </w:rPr>
+        <w:tab/>
+      </w:r>
+      <w:r>
+        <w:rPr>
+          <w:rFonts w:ascii="Courier" w:hAnsi="Courier"/>
+          <w:sz w:val="32"/>
+          <w:szCs w:val="32"/>
+        </w:rPr>
+        <w:tab/>
+      </w:r>
+      <w:r>
+        <w:rPr>
+          <w:rFonts w:ascii="Courier" w:hAnsi="Courier"/>
+          <w:sz w:val="22"/>
+          <w:szCs w:val="22"/>
+        </w:rPr>
+        <w:t>or</w:t>
+      </w:r>
+    </w:p>
+    <w:p>
+      <w:pPr>
+        <w:rPr>
+          <w:rFonts w:ascii="Courier" w:hAnsi="Courier"/>
+          <w:sz w:val="32"/>
+          <w:szCs w:val="32"/>
+        </w:rPr>
+      </w:pPr>
+      <w:r>
+        <w:rPr>
+          <w:rFonts w:ascii="Courier" w:hAnsi="Courier"/>
+          <w:sz w:val="32"/>
+          <w:szCs w:val="32"/>
+        </w:rPr>
+        <w:tab/>
+      </w:r>
+      <w:proofErr w:type="spellStart"/>
+      <w:r>
+        <w:rPr>
+          <w:rFonts w:ascii="Courier" w:hAnsi="Courier"/>
+          <w:sz w:val="32"/>
+          <w:szCs w:val="32"/>
+        </w:rPr>
+        <w:t>javac</w:t>
+      </w:r>
+      <w:proofErr w:type="spellEnd"/>
+      <w:r>
+        <w:rPr>
+          <w:rFonts w:ascii="Courier" w:hAnsi="Courier"/>
+          <w:sz w:val="32"/>
+          <w:szCs w:val="32"/>
+        </w:rPr>
+        <w:t xml:space="preserve"> *.java</w:t>
+      </w:r>
+    </w:p>
+    <w:p>
+      <w:pPr>
         <w:rPr>
           <w:rFonts w:ascii="Courier" w:hAnsi="Courier"/>
           <w:sz w:val="44"/>
@@ -210,7 +375,23 @@
     </w:p>
     <w:p>
       <w:pPr>
-        <w:jc w:val="center"/>
+        <w:rPr>
+          <w:rFonts w:ascii="Courier" w:hAnsi="Courier"/>
+          <w:sz w:val="36"/>
+          <w:szCs w:val="36"/>
+        </w:rPr>
+      </w:pPr>
+      <w:r>
+        <w:rPr>
+          <w:rFonts w:ascii="Courier" w:hAnsi="Courier"/>
+          <w:sz w:val="36"/>
+          <w:szCs w:val="36"/>
+        </w:rPr>
+        <w:t>After compiling run with two (2) command line arguments</w:t>
+      </w:r>
+    </w:p>
+    <w:p>
+      <w:pPr>
         <w:rPr>
           <w:rFonts w:ascii="Courier" w:hAnsi="Courier"/>
           <w:sz w:val="44"/>
@@ -220,43 +401,320 @@
     </w:p>
     <w:p>
       <w:pPr>
-        <w:jc w:val="center"/>
+        <w:rPr>
+          <w:rFonts w:ascii="Courier" w:hAnsi="Courier"/>
+          <w:sz w:val="32"/>
+          <w:szCs w:val="32"/>
+        </w:rPr>
+      </w:pPr>
+      <w:r>
         <w:rPr>
           <w:rFonts w:ascii="Courier" w:hAnsi="Courier"/>
           <w:sz w:val="44"/>
           <w:szCs w:val="44"/>
         </w:rPr>
-      </w:pPr>
-    </w:p>
-    <w:p>
-      <w:pPr>
-        <w:jc w:val="center"/>
-        <w:rPr>
-          <w:rFonts w:ascii="Courier" w:hAnsi="Courier"/>
-          <w:sz w:val="44"/>
-          <w:szCs w:val="44"/>
-        </w:rPr>
-      </w:pPr>
-    </w:p>
-    <w:p>
-      <w:pPr>
-        <w:jc w:val="center"/>
-        <w:rPr>
-          <w:rFonts w:ascii="Courier" w:hAnsi="Courier"/>
-          <w:sz w:val="44"/>
-          <w:szCs w:val="44"/>
-        </w:rPr>
-      </w:pPr>
-    </w:p>
-    <w:p>
-      <w:pPr>
-        <w:jc w:val="center"/>
-        <w:rPr>
-          <w:rFonts w:ascii="Courier" w:hAnsi="Courier"/>
-          <w:sz w:val="44"/>
-          <w:szCs w:val="44"/>
-        </w:rPr>
-      </w:pPr>
+        <w:tab/>
+      </w:r>
+      <w:r>
+        <w:rPr>
+          <w:rFonts w:ascii="Courier" w:hAnsi="Courier"/>
+          <w:sz w:val="32"/>
+          <w:szCs w:val="32"/>
+        </w:rPr>
+        <w:t>java Driver -</w:t>
+      </w:r>
+      <w:proofErr w:type="spellStart"/>
+      <w:r>
+        <w:rPr>
+          <w:rFonts w:ascii="Courier" w:hAnsi="Courier"/>
+          <w:sz w:val="32"/>
+          <w:szCs w:val="32"/>
+        </w:rPr>
+        <w:t>i</w:t>
+      </w:r>
+      <w:proofErr w:type="spellEnd"/>
+      <w:r>
+        <w:rPr>
+          <w:rFonts w:ascii="Courier" w:hAnsi="Courier"/>
+          <w:sz w:val="32"/>
+          <w:szCs w:val="32"/>
+        </w:rPr>
+        <w:t xml:space="preserve"> input.txt -o output.txt</w:t>
+      </w:r>
+    </w:p>
+    <w:p>
+      <w:pPr>
+        <w:rPr>
+          <w:rFonts w:ascii="Courier" w:hAnsi="Courier"/>
+          <w:sz w:val="32"/>
+          <w:szCs w:val="32"/>
+        </w:rPr>
+      </w:pPr>
+    </w:p>
+    <w:p>
+      <w:pPr>
+        <w:rPr>
+          <w:rFonts w:ascii="Courier" w:hAnsi="Courier"/>
+          <w:sz w:val="36"/>
+          <w:szCs w:val="36"/>
+        </w:rPr>
+      </w:pPr>
+      <w:r>
+        <w:rPr>
+          <w:rFonts w:ascii="Courier" w:hAnsi="Courier"/>
+          <w:sz w:val="36"/>
+          <w:szCs w:val="36"/>
+        </w:rPr>
+        <w:t>The -</w:t>
+      </w:r>
+      <w:proofErr w:type="spellStart"/>
+      <w:r>
+        <w:rPr>
+          <w:rFonts w:ascii="Courier" w:hAnsi="Courier"/>
+          <w:sz w:val="36"/>
+          <w:szCs w:val="36"/>
+        </w:rPr>
+        <w:t>i</w:t>
+      </w:r>
+      <w:proofErr w:type="spellEnd"/>
+      <w:r>
+        <w:rPr>
+          <w:rFonts w:ascii="Courier" w:hAnsi="Courier"/>
+          <w:sz w:val="36"/>
+          <w:szCs w:val="36"/>
+        </w:rPr>
+        <w:t xml:space="preserve"> flag indicates you have an input file attached with your </w:t>
+      </w:r>
+      <w:r>
+        <w:rPr>
+          <w:rFonts w:ascii="Courier" w:hAnsi="Courier"/>
+          <w:sz w:val="36"/>
+          <w:szCs w:val="36"/>
+        </w:rPr>
+        <w:t xml:space="preserve">desired </w:t>
+      </w:r>
+      <w:r>
+        <w:rPr>
+          <w:rFonts w:ascii="Courier" w:hAnsi="Courier"/>
+          <w:sz w:val="36"/>
+          <w:szCs w:val="36"/>
+        </w:rPr>
+        <w:t xml:space="preserve">searches. </w:t>
+      </w:r>
+    </w:p>
+    <w:p>
+      <w:pPr>
+        <w:rPr>
+          <w:rFonts w:ascii="Courier" w:hAnsi="Courier"/>
+          <w:sz w:val="36"/>
+          <w:szCs w:val="36"/>
+        </w:rPr>
+      </w:pPr>
+      <w:r>
+        <w:rPr>
+          <w:rFonts w:ascii="Courier" w:hAnsi="Courier"/>
+          <w:sz w:val="36"/>
+          <w:szCs w:val="36"/>
+        </w:rPr>
+        <w:t>The -o flag indicates the file you want the output data to be written to.</w:t>
+      </w:r>
+    </w:p>
+    <w:p>
+      <w:pPr>
+        <w:rPr>
+          <w:rFonts w:ascii="Courier" w:hAnsi="Courier"/>
+          <w:sz w:val="36"/>
+          <w:szCs w:val="36"/>
+        </w:rPr>
+      </w:pPr>
+      <w:r>
+        <w:rPr>
+          <w:rFonts w:ascii="Courier" w:hAnsi="Courier"/>
+          <w:sz w:val="36"/>
+          <w:szCs w:val="36"/>
+        </w:rPr>
+        <w:t>Log files and receipts are automatically generated and named “</w:t>
+      </w:r>
+      <w:r>
+        <w:rPr>
+          <w:rFonts w:ascii="Courier" w:hAnsi="Courier"/>
+          <w:sz w:val="36"/>
+          <w:szCs w:val="36"/>
+        </w:rPr>
+        <w:t>logF</w:t>
+      </w:r>
+      <w:r>
+        <w:rPr>
+          <w:rFonts w:ascii="Courier" w:hAnsi="Courier"/>
+          <w:sz w:val="36"/>
+          <w:szCs w:val="36"/>
+        </w:rPr>
+        <w:t>ile.txt” and “receipt.txt” respectively.</w:t>
+      </w:r>
+      <w:r>
+        <w:rPr>
+          <w:rFonts w:ascii="Courier" w:hAnsi="Courier"/>
+          <w:sz w:val="36"/>
+          <w:szCs w:val="36"/>
+        </w:rPr>
+        <w:t xml:space="preserve"> </w:t>
+      </w:r>
+      <w:r>
+        <w:rPr>
+          <w:rFonts w:ascii="Courier" w:hAnsi="Courier"/>
+          <w:b/>
+          <w:sz w:val="36"/>
+          <w:szCs w:val="36"/>
+        </w:rPr>
+        <w:t>These files are generated</w:t>
+      </w:r>
+      <w:r>
+        <w:rPr>
+          <w:rFonts w:ascii="Courier" w:hAnsi="Courier"/>
+          <w:b/>
+          <w:sz w:val="36"/>
+          <w:szCs w:val="36"/>
+        </w:rPr>
+        <w:t xml:space="preserve"> in the current directory</w:t>
+      </w:r>
+      <w:r>
+        <w:rPr>
+          <w:rFonts w:ascii="Courier" w:hAnsi="Courier"/>
+          <w:b/>
+          <w:sz w:val="36"/>
+          <w:szCs w:val="36"/>
+        </w:rPr>
+        <w:t xml:space="preserve"> </w:t>
+      </w:r>
+      <w:r>
+        <w:rPr>
+          <w:rFonts w:ascii="Courier" w:hAnsi="Courier"/>
+          <w:b/>
+          <w:sz w:val="36"/>
+          <w:szCs w:val="36"/>
+        </w:rPr>
+        <w:t xml:space="preserve">and is developed </w:t>
+      </w:r>
+      <w:r>
+        <w:rPr>
+          <w:rFonts w:ascii="Courier" w:hAnsi="Courier"/>
+          <w:b/>
+          <w:sz w:val="36"/>
+          <w:szCs w:val="36"/>
+        </w:rPr>
+        <w:t>only after you sign out</w:t>
+      </w:r>
+      <w:r>
+        <w:rPr>
+          <w:rFonts w:ascii="Courier" w:hAnsi="Courier"/>
+          <w:sz w:val="36"/>
+          <w:szCs w:val="36"/>
+        </w:rPr>
+        <w:t>.</w:t>
+      </w:r>
+    </w:p>
+    <w:p>
+      <w:pPr>
+        <w:rPr>
+          <w:rFonts w:ascii="Courier" w:hAnsi="Courier"/>
+          <w:sz w:val="36"/>
+          <w:szCs w:val="36"/>
+        </w:rPr>
+      </w:pPr>
+    </w:p>
+    <w:p>
+      <w:pPr>
+        <w:rPr>
+          <w:rFonts w:ascii="Courier" w:hAnsi="Courier"/>
+          <w:sz w:val="36"/>
+          <w:szCs w:val="36"/>
+        </w:rPr>
+      </w:pPr>
+      <w:r>
+        <w:rPr>
+          <w:rFonts w:ascii="Courier" w:hAnsi="Courier"/>
+          <w:sz w:val="36"/>
+          <w:szCs w:val="36"/>
+        </w:rPr>
+        <w:t>Provided for this project to test is a “logFileBackUp.txt” file to test rebuilding data from a log file as admin.</w:t>
+      </w:r>
+    </w:p>
+    <w:p>
+      <w:pPr>
+        <w:rPr>
+          <w:rFonts w:ascii="Courier" w:hAnsi="Courier"/>
+          <w:sz w:val="36"/>
+          <w:szCs w:val="36"/>
+        </w:rPr>
+      </w:pPr>
+      <w:r>
+        <w:rPr>
+          <w:rFonts w:ascii="Courier" w:hAnsi="Courier"/>
+          <w:sz w:val="36"/>
+          <w:szCs w:val="36"/>
+        </w:rPr>
+        <w:t xml:space="preserve">Also included in this project is an input file and output file for convenience. </w:t>
+      </w:r>
+    </w:p>
+    <w:p>
+      <w:pPr>
+        <w:rPr>
+          <w:rFonts w:ascii="Courier" w:hAnsi="Courier"/>
+          <w:sz w:val="36"/>
+          <w:szCs w:val="36"/>
+        </w:rPr>
+      </w:pPr>
+    </w:p>
+    <w:p>
+      <w:pPr>
+        <w:rPr>
+          <w:rFonts w:ascii="Courier" w:hAnsi="Courier"/>
+          <w:sz w:val="36"/>
+          <w:szCs w:val="36"/>
+        </w:rPr>
+      </w:pPr>
+      <w:r>
+        <w:rPr>
+          <w:rFonts w:ascii="Courier" w:hAnsi="Courier"/>
+          <w:sz w:val="36"/>
+          <w:szCs w:val="36"/>
+        </w:rPr>
+        <w:t xml:space="preserve">Input file must </w:t>
+      </w:r>
+      <w:r>
+        <w:rPr>
+          <w:rFonts w:ascii="Courier" w:hAnsi="Courier"/>
+          <w:b/>
+          <w:sz w:val="36"/>
+          <w:szCs w:val="36"/>
+        </w:rPr>
+        <w:t>only</w:t>
+      </w:r>
+      <w:r>
+        <w:rPr>
+          <w:rFonts w:ascii="Courier" w:hAnsi="Courier"/>
+          <w:sz w:val="36"/>
+          <w:szCs w:val="36"/>
+        </w:rPr>
+        <w:t xml:space="preserve"> contain titles and </w:t>
+      </w:r>
+      <w:r>
+        <w:rPr>
+          <w:rFonts w:ascii="Courier" w:hAnsi="Courier"/>
+          <w:b/>
+          <w:sz w:val="36"/>
+          <w:szCs w:val="36"/>
+        </w:rPr>
+        <w:t>one per line</w:t>
+      </w:r>
+      <w:r>
+        <w:rPr>
+          <w:rFonts w:ascii="Courier" w:hAnsi="Courier"/>
+          <w:sz w:val="36"/>
+          <w:szCs w:val="36"/>
+        </w:rPr>
+        <w:t>!</w:t>
+      </w:r>
     </w:p>
     <w:p>
       <w:pPr>
@@ -416,7 +874,13 @@
                               <w:rPr>
                                 <w:rFonts w:ascii="Courier" w:hAnsi="Courier"/>
                               </w:rPr>
-                              <w:t>Password: Pass0000</w:t>
+                              <w:t>Password: p</w:t>
+                            </w:r>
+                            <w:r>
+                              <w:rPr>
+                                <w:rFonts w:ascii="Courier" w:hAnsi="Courier"/>
+                              </w:rPr>
+                              <w:t>ass0000</w:t>
                             </w:r>
                           </w:p>
                           <w:p>
@@ -535,7 +999,13 @@
                         <w:rPr>
                           <w:rFonts w:ascii="Courier" w:hAnsi="Courier"/>
                         </w:rPr>
-                        <w:t>Password: Pass0000</w:t>
+                        <w:t>Password: p</w:t>
+                      </w:r>
+                      <w:r>
+                        <w:rPr>
+                          <w:rFonts w:ascii="Courier" w:hAnsi="Courier"/>
+                        </w:rPr>
+                        <w:t>ass0000</w:t>
                       </w:r>
                     </w:p>
                     <w:p>
@@ -568,16 +1038,8 @@
                         <w:rPr>
                           <w:rFonts w:ascii="Courier" w:hAnsi="Courier"/>
                         </w:rPr>
-                        <w:t xml:space="preserve">Username: </w:t>
+                        <w:t>Username: kim</w:t>
                       </w:r>
-                      <w:proofErr w:type="spellStart"/>
-                      <w:r>
-                        <w:rPr>
-                          <w:rFonts w:ascii="Courier" w:hAnsi="Courier"/>
-                        </w:rPr>
-                        <w:t>kim</w:t>
-                      </w:r>
-                      <w:proofErr w:type="spellEnd"/>
                     </w:p>
                     <w:p>
                       <w:pPr>
@@ -1180,6 +1642,77 @@
           <w:szCs w:val="28"/>
         </w:rPr>
         <w:lastRenderedPageBreak/>
+        <w:drawing>
+          <wp:anchor distT="0" distB="0" distL="114300" distR="114300" simplePos="0" relativeHeight="251688960" behindDoc="1" locked="0" layoutInCell="1" allowOverlap="1">
+            <wp:simplePos x="0" y="0"/>
+            <wp:positionH relativeFrom="column">
+              <wp:posOffset>-167640</wp:posOffset>
+            </wp:positionH>
+            <wp:positionV relativeFrom="paragraph">
+              <wp:posOffset>0</wp:posOffset>
+            </wp:positionV>
+            <wp:extent cx="4267200" cy="2301240"/>
+            <wp:effectExtent l="0" t="0" r="0" b="0"/>
+            <wp:wrapTight wrapText="bothSides">
+              <wp:wrapPolygon edited="0">
+                <wp:start x="0" y="0"/>
+                <wp:lineTo x="0" y="21457"/>
+                <wp:lineTo x="21536" y="21457"/>
+                <wp:lineTo x="21536" y="0"/>
+                <wp:lineTo x="0" y="0"/>
+              </wp:wrapPolygon>
+            </wp:wrapTight>
+            <wp:docPr id="27" name="Picture 27"/>
+            <wp:cNvGraphicFramePr>
+              <a:graphicFrameLocks xmlns:a="http://schemas.openxmlformats.org/drawingml/2006/main" noChangeAspect="1"/>
+            </wp:cNvGraphicFramePr>
+            <a:graphic xmlns:a="http://schemas.openxmlformats.org/drawingml/2006/main">
+              <a:graphicData uri="http://schemas.openxmlformats.org/drawingml/2006/picture">
+                <pic:pic xmlns:pic="http://schemas.openxmlformats.org/drawingml/2006/picture">
+                  <pic:nvPicPr>
+                    <pic:cNvPr id="27" name="Screen Shot 2018-05-09 at 12.40.13 AM.png"/>
+                    <pic:cNvPicPr/>
+                  </pic:nvPicPr>
+                  <pic:blipFill>
+                    <a:blip r:embed="rId9" cstate="print">
+                      <a:extLst>
+                        <a:ext uri="{28A0092B-C50C-407E-A947-70E740481C1C}">
+                          <a14:useLocalDpi xmlns:a14="http://schemas.microsoft.com/office/drawing/2010/main" val="0"/>
+                        </a:ext>
+                      </a:extLst>
+                    </a:blip>
+                    <a:stretch>
+                      <a:fillRect/>
+                    </a:stretch>
+                  </pic:blipFill>
+                  <pic:spPr>
+                    <a:xfrm>
+                      <a:off x="0" y="0"/>
+                      <a:ext cx="4267200" cy="2301240"/>
+                    </a:xfrm>
+                    <a:prstGeom prst="rect">
+                      <a:avLst/>
+                    </a:prstGeom>
+                  </pic:spPr>
+                </pic:pic>
+              </a:graphicData>
+            </a:graphic>
+            <wp14:sizeRelH relativeFrom="page">
+              <wp14:pctWidth>0</wp14:pctWidth>
+            </wp14:sizeRelH>
+            <wp14:sizeRelV relativeFrom="page">
+              <wp14:pctHeight>0</wp14:pctHeight>
+            </wp14:sizeRelV>
+          </wp:anchor>
+        </w:drawing>
+      </w:r>
+      <w:r>
+        <w:rPr>
+          <w:rFonts w:ascii="Courier" w:hAnsi="Courier"/>
+          <w:noProof/>
+          <w:sz w:val="28"/>
+          <w:szCs w:val="28"/>
+        </w:rPr>
         <mc:AlternateContent>
           <mc:Choice Requires="wps">
             <w:drawing>
@@ -1269,6 +1802,162 @@
           </mc:Fallback>
         </mc:AlternateContent>
       </w:r>
+    </w:p>
+    <w:p>
+      <w:pPr>
+        <w:tabs>
+          <w:tab w:val="left" w:pos="8312"/>
+        </w:tabs>
+        <w:rPr>
+          <w:rFonts w:ascii="Courier" w:hAnsi="Courier"/>
+          <w:sz w:val="28"/>
+          <w:szCs w:val="28"/>
+        </w:rPr>
+      </w:pPr>
+    </w:p>
+    <w:p>
+      <w:pPr>
+        <w:tabs>
+          <w:tab w:val="left" w:pos="8312"/>
+        </w:tabs>
+        <w:rPr>
+          <w:rFonts w:ascii="Courier" w:hAnsi="Courier"/>
+          <w:sz w:val="28"/>
+          <w:szCs w:val="28"/>
+        </w:rPr>
+      </w:pPr>
+    </w:p>
+    <w:p>
+      <w:pPr>
+        <w:tabs>
+          <w:tab w:val="left" w:pos="8312"/>
+        </w:tabs>
+        <w:rPr>
+          <w:rFonts w:ascii="Courier" w:hAnsi="Courier"/>
+          <w:sz w:val="28"/>
+          <w:szCs w:val="28"/>
+        </w:rPr>
+      </w:pPr>
+    </w:p>
+    <w:p>
+      <w:pPr>
+        <w:tabs>
+          <w:tab w:val="left" w:pos="8312"/>
+        </w:tabs>
+        <w:rPr>
+          <w:rFonts w:ascii="Courier" w:hAnsi="Courier"/>
+          <w:sz w:val="28"/>
+          <w:szCs w:val="28"/>
+        </w:rPr>
+      </w:pPr>
+    </w:p>
+    <w:p>
+      <w:pPr>
+        <w:tabs>
+          <w:tab w:val="left" w:pos="8312"/>
+        </w:tabs>
+        <w:rPr>
+          <w:rFonts w:ascii="Courier" w:hAnsi="Courier"/>
+          <w:sz w:val="28"/>
+          <w:szCs w:val="28"/>
+        </w:rPr>
+      </w:pPr>
+    </w:p>
+    <w:p>
+      <w:pPr>
+        <w:tabs>
+          <w:tab w:val="left" w:pos="8312"/>
+        </w:tabs>
+        <w:rPr>
+          <w:rFonts w:ascii="Courier" w:hAnsi="Courier"/>
+          <w:sz w:val="28"/>
+          <w:szCs w:val="28"/>
+        </w:rPr>
+      </w:pPr>
+    </w:p>
+    <w:p>
+      <w:pPr>
+        <w:tabs>
+          <w:tab w:val="left" w:pos="8312"/>
+        </w:tabs>
+        <w:rPr>
+          <w:rFonts w:ascii="Courier" w:hAnsi="Courier"/>
+          <w:sz w:val="28"/>
+          <w:szCs w:val="28"/>
+        </w:rPr>
+      </w:pPr>
+    </w:p>
+    <w:p>
+      <w:pPr>
+        <w:tabs>
+          <w:tab w:val="left" w:pos="8312"/>
+        </w:tabs>
+        <w:rPr>
+          <w:rFonts w:ascii="Courier" w:hAnsi="Courier"/>
+          <w:sz w:val="28"/>
+          <w:szCs w:val="28"/>
+        </w:rPr>
+      </w:pPr>
+    </w:p>
+    <w:p>
+      <w:pPr>
+        <w:tabs>
+          <w:tab w:val="left" w:pos="8312"/>
+        </w:tabs>
+        <w:rPr>
+          <w:rFonts w:ascii="Courier" w:hAnsi="Courier"/>
+          <w:sz w:val="28"/>
+          <w:szCs w:val="28"/>
+        </w:rPr>
+      </w:pPr>
+    </w:p>
+    <w:p>
+      <w:pPr>
+        <w:tabs>
+          <w:tab w:val="left" w:pos="8312"/>
+        </w:tabs>
+        <w:rPr>
+          <w:rFonts w:ascii="Courier" w:hAnsi="Courier"/>
+          <w:sz w:val="28"/>
+          <w:szCs w:val="28"/>
+        </w:rPr>
+      </w:pPr>
+    </w:p>
+    <w:p>
+      <w:pPr>
+        <w:tabs>
+          <w:tab w:val="left" w:pos="8312"/>
+        </w:tabs>
+        <w:rPr>
+          <w:rFonts w:ascii="Courier" w:hAnsi="Courier"/>
+          <w:sz w:val="28"/>
+          <w:szCs w:val="28"/>
+        </w:rPr>
+      </w:pPr>
+    </w:p>
+    <w:p>
+      <w:pPr>
+        <w:tabs>
+          <w:tab w:val="left" w:pos="8312"/>
+        </w:tabs>
+        <w:rPr>
+          <w:rFonts w:ascii="Courier" w:hAnsi="Courier"/>
+          <w:sz w:val="28"/>
+          <w:szCs w:val="28"/>
+        </w:rPr>
+      </w:pPr>
+    </w:p>
+    <w:p>
+      <w:pPr>
+        <w:tabs>
+          <w:tab w:val="left" w:pos="8312"/>
+        </w:tabs>
+        <w:rPr>
+          <w:rFonts w:ascii="Courier" w:hAnsi="Courier"/>
+          <w:sz w:val="28"/>
+          <w:szCs w:val="28"/>
+        </w:rPr>
+      </w:pPr>
       <w:r>
         <w:rPr>
           <w:rFonts w:ascii="Courier" w:hAnsi="Courier"/>
@@ -1277,26 +1966,26 @@
           <w:szCs w:val="28"/>
         </w:rPr>
         <w:drawing>
-          <wp:anchor distT="0" distB="0" distL="114300" distR="114300" simplePos="0" relativeHeight="251662336" behindDoc="1" locked="0" layoutInCell="1" allowOverlap="1">
+          <wp:anchor distT="0" distB="0" distL="114300" distR="114300" simplePos="0" relativeHeight="251689984" behindDoc="1" locked="0" layoutInCell="1" allowOverlap="1">
             <wp:simplePos x="0" y="0"/>
             <wp:positionH relativeFrom="column">
-              <wp:posOffset>104140</wp:posOffset>
+              <wp:posOffset>-167640</wp:posOffset>
             </wp:positionH>
             <wp:positionV relativeFrom="paragraph">
-              <wp:posOffset>394</wp:posOffset>
+              <wp:posOffset>141605</wp:posOffset>
             </wp:positionV>
-            <wp:extent cx="4085590" cy="2650490"/>
-            <wp:effectExtent l="0" t="0" r="3810" b="3810"/>
+            <wp:extent cx="4267200" cy="2606040"/>
+            <wp:effectExtent l="0" t="0" r="0" b="0"/>
             <wp:wrapTight wrapText="bothSides">
               <wp:wrapPolygon edited="0">
                 <wp:start x="0" y="0"/>
-                <wp:lineTo x="0" y="21528"/>
-                <wp:lineTo x="21553" y="21528"/>
-                <wp:lineTo x="21553" y="0"/>
+                <wp:lineTo x="0" y="21474"/>
+                <wp:lineTo x="21536" y="21474"/>
+                <wp:lineTo x="21536" y="0"/>
                 <wp:lineTo x="0" y="0"/>
               </wp:wrapPolygon>
             </wp:wrapTight>
-            <wp:docPr id="7" name="Picture 7"/>
+            <wp:docPr id="28" name="Picture 28"/>
             <wp:cNvGraphicFramePr>
               <a:graphicFrameLocks xmlns:a="http://schemas.openxmlformats.org/drawingml/2006/main" noChangeAspect="1"/>
             </wp:cNvGraphicFramePr>
@@ -1304,246 +1993,7 @@
               <a:graphicData uri="http://schemas.openxmlformats.org/drawingml/2006/picture">
                 <pic:pic xmlns:pic="http://schemas.openxmlformats.org/drawingml/2006/picture">
                   <pic:nvPicPr>
-                    <pic:cNvPr id="7" name="Screen Shot 2018-05-07 at 10.23.23 PM.png"/>
-                    <pic:cNvPicPr/>
-                  </pic:nvPicPr>
-                  <pic:blipFill>
-                    <a:blip r:embed="rId9" cstate="print">
-                      <a:extLst>
-                        <a:ext uri="{28A0092B-C50C-407E-A947-70E740481C1C}">
-                          <a14:useLocalDpi xmlns:a14="http://schemas.microsoft.com/office/drawing/2010/main" val="0"/>
-                        </a:ext>
-                      </a:extLst>
-                    </a:blip>
-                    <a:stretch>
-                      <a:fillRect/>
-                    </a:stretch>
-                  </pic:blipFill>
-                  <pic:spPr>
-                    <a:xfrm>
-                      <a:off x="0" y="0"/>
-                      <a:ext cx="4085590" cy="2650490"/>
-                    </a:xfrm>
-                    <a:prstGeom prst="rect">
-                      <a:avLst/>
-                    </a:prstGeom>
-                  </pic:spPr>
-                </pic:pic>
-              </a:graphicData>
-            </a:graphic>
-            <wp14:sizeRelH relativeFrom="page">
-              <wp14:pctWidth>0</wp14:pctWidth>
-            </wp14:sizeRelH>
-            <wp14:sizeRelV relativeFrom="page">
-              <wp14:pctHeight>0</wp14:pctHeight>
-            </wp14:sizeRelV>
-          </wp:anchor>
-        </w:drawing>
-      </w:r>
-    </w:p>
-    <w:p>
-      <w:pPr>
-        <w:tabs>
-          <w:tab w:val="left" w:pos="8312"/>
-        </w:tabs>
-        <w:rPr>
-          <w:rFonts w:ascii="Courier" w:hAnsi="Courier"/>
-          <w:sz w:val="28"/>
-          <w:szCs w:val="28"/>
-        </w:rPr>
-      </w:pPr>
-    </w:p>
-    <w:p>
-      <w:pPr>
-        <w:tabs>
-          <w:tab w:val="left" w:pos="8312"/>
-        </w:tabs>
-        <w:rPr>
-          <w:rFonts w:ascii="Courier" w:hAnsi="Courier"/>
-          <w:sz w:val="28"/>
-          <w:szCs w:val="28"/>
-        </w:rPr>
-      </w:pPr>
-    </w:p>
-    <w:p>
-      <w:pPr>
-        <w:tabs>
-          <w:tab w:val="left" w:pos="8312"/>
-        </w:tabs>
-        <w:rPr>
-          <w:rFonts w:ascii="Courier" w:hAnsi="Courier"/>
-          <w:sz w:val="28"/>
-          <w:szCs w:val="28"/>
-        </w:rPr>
-      </w:pPr>
-    </w:p>
-    <w:p>
-      <w:pPr>
-        <w:tabs>
-          <w:tab w:val="left" w:pos="8312"/>
-        </w:tabs>
-        <w:rPr>
-          <w:rFonts w:ascii="Courier" w:hAnsi="Courier"/>
-          <w:sz w:val="28"/>
-          <w:szCs w:val="28"/>
-        </w:rPr>
-      </w:pPr>
-    </w:p>
-    <w:p>
-      <w:pPr>
-        <w:tabs>
-          <w:tab w:val="left" w:pos="8312"/>
-        </w:tabs>
-        <w:rPr>
-          <w:rFonts w:ascii="Courier" w:hAnsi="Courier"/>
-          <w:sz w:val="28"/>
-          <w:szCs w:val="28"/>
-        </w:rPr>
-      </w:pPr>
-    </w:p>
-    <w:p>
-      <w:pPr>
-        <w:tabs>
-          <w:tab w:val="left" w:pos="8312"/>
-        </w:tabs>
-        <w:rPr>
-          <w:rFonts w:ascii="Courier" w:hAnsi="Courier"/>
-          <w:sz w:val="28"/>
-          <w:szCs w:val="28"/>
-        </w:rPr>
-      </w:pPr>
-    </w:p>
-    <w:p>
-      <w:pPr>
-        <w:tabs>
-          <w:tab w:val="left" w:pos="8312"/>
-        </w:tabs>
-        <w:rPr>
-          <w:rFonts w:ascii="Courier" w:hAnsi="Courier"/>
-          <w:sz w:val="28"/>
-          <w:szCs w:val="28"/>
-        </w:rPr>
-      </w:pPr>
-    </w:p>
-    <w:p>
-      <w:pPr>
-        <w:tabs>
-          <w:tab w:val="left" w:pos="8312"/>
-        </w:tabs>
-        <w:rPr>
-          <w:rFonts w:ascii="Courier" w:hAnsi="Courier"/>
-          <w:sz w:val="28"/>
-          <w:szCs w:val="28"/>
-        </w:rPr>
-      </w:pPr>
-    </w:p>
-    <w:p>
-      <w:pPr>
-        <w:tabs>
-          <w:tab w:val="left" w:pos="8312"/>
-        </w:tabs>
-        <w:rPr>
-          <w:rFonts w:ascii="Courier" w:hAnsi="Courier"/>
-          <w:sz w:val="28"/>
-          <w:szCs w:val="28"/>
-        </w:rPr>
-      </w:pPr>
-    </w:p>
-    <w:p>
-      <w:pPr>
-        <w:tabs>
-          <w:tab w:val="left" w:pos="8312"/>
-        </w:tabs>
-        <w:rPr>
-          <w:rFonts w:ascii="Courier" w:hAnsi="Courier"/>
-          <w:sz w:val="28"/>
-          <w:szCs w:val="28"/>
-        </w:rPr>
-      </w:pPr>
-    </w:p>
-    <w:p>
-      <w:pPr>
-        <w:tabs>
-          <w:tab w:val="left" w:pos="8312"/>
-        </w:tabs>
-        <w:rPr>
-          <w:rFonts w:ascii="Courier" w:hAnsi="Courier"/>
-          <w:sz w:val="28"/>
-          <w:szCs w:val="28"/>
-        </w:rPr>
-      </w:pPr>
-    </w:p>
-    <w:p>
-      <w:pPr>
-        <w:tabs>
-          <w:tab w:val="left" w:pos="8312"/>
-        </w:tabs>
-        <w:rPr>
-          <w:rFonts w:ascii="Courier" w:hAnsi="Courier"/>
-          <w:sz w:val="28"/>
-          <w:szCs w:val="28"/>
-        </w:rPr>
-      </w:pPr>
-    </w:p>
-    <w:p>
-      <w:pPr>
-        <w:tabs>
-          <w:tab w:val="left" w:pos="8312"/>
-        </w:tabs>
-        <w:rPr>
-          <w:rFonts w:ascii="Courier" w:hAnsi="Courier"/>
-          <w:sz w:val="28"/>
-          <w:szCs w:val="28"/>
-        </w:rPr>
-      </w:pPr>
-    </w:p>
-    <w:p>
-      <w:pPr>
-        <w:tabs>
-          <w:tab w:val="left" w:pos="8312"/>
-        </w:tabs>
-        <w:rPr>
-          <w:rFonts w:ascii="Courier" w:hAnsi="Courier"/>
-          <w:sz w:val="28"/>
-          <w:szCs w:val="28"/>
-        </w:rPr>
-      </w:pPr>
-      <w:r>
-        <w:rPr>
-          <w:rFonts w:ascii="Courier" w:hAnsi="Courier"/>
-          <w:noProof/>
-          <w:sz w:val="28"/>
-          <w:szCs w:val="28"/>
-        </w:rPr>
-        <w:drawing>
-          <wp:anchor distT="0" distB="0" distL="114300" distR="114300" simplePos="0" relativeHeight="251663360" behindDoc="1" locked="0" layoutInCell="1" allowOverlap="1">
-            <wp:simplePos x="0" y="0"/>
-            <wp:positionH relativeFrom="column">
-              <wp:posOffset>103505</wp:posOffset>
-            </wp:positionH>
-            <wp:positionV relativeFrom="paragraph">
-              <wp:posOffset>190500</wp:posOffset>
-            </wp:positionV>
-            <wp:extent cx="4143375" cy="2360930"/>
-            <wp:effectExtent l="0" t="0" r="0" b="1270"/>
-            <wp:wrapTight wrapText="bothSides">
-              <wp:wrapPolygon edited="0">
-                <wp:start x="0" y="0"/>
-                <wp:lineTo x="0" y="21495"/>
-                <wp:lineTo x="21517" y="21495"/>
-                <wp:lineTo x="21517" y="0"/>
-                <wp:lineTo x="0" y="0"/>
-              </wp:wrapPolygon>
-            </wp:wrapTight>
-            <wp:docPr id="8" name="Picture 8"/>
-            <wp:cNvGraphicFramePr>
-              <a:graphicFrameLocks xmlns:a="http://schemas.openxmlformats.org/drawingml/2006/main" noChangeAspect="1"/>
-            </wp:cNvGraphicFramePr>
-            <a:graphic xmlns:a="http://schemas.openxmlformats.org/drawingml/2006/main">
-              <a:graphicData uri="http://schemas.openxmlformats.org/drawingml/2006/picture">
-                <pic:pic xmlns:pic="http://schemas.openxmlformats.org/drawingml/2006/picture">
-                  <pic:nvPicPr>
-                    <pic:cNvPr id="8" name="Screen Shot 2018-05-07 at 10.24.11 PM.png"/>
+                    <pic:cNvPr id="28" name="Screen Shot 2018-05-09 at 12.40.44 AM.png"/>
                     <pic:cNvPicPr/>
                   </pic:nvPicPr>
                   <pic:blipFill>
@@ -1561,7 +2011,7 @@
                   <pic:spPr>
                     <a:xfrm>
                       <a:off x="0" y="0"/>
-                      <a:ext cx="4143375" cy="2360930"/>
+                      <a:ext cx="4267200" cy="2606040"/>
                     </a:xfrm>
                     <a:prstGeom prst="rect">
                       <a:avLst/>
@@ -1579,6 +2029,18 @@
           </wp:anchor>
         </w:drawing>
       </w:r>
+    </w:p>
+    <w:p>
+      <w:pPr>
+        <w:tabs>
+          <w:tab w:val="left" w:pos="8312"/>
+        </w:tabs>
+        <w:rPr>
+          <w:rFonts w:ascii="Courier" w:hAnsi="Courier"/>
+          <w:sz w:val="28"/>
+          <w:szCs w:val="28"/>
+        </w:rPr>
+      </w:pPr>
     </w:p>
     <w:p>
       <w:pPr>
@@ -1645,25 +2107,7 @@
                               <w:rPr>
                                 <w:rFonts w:ascii="Courier" w:hAnsi="Courier"/>
                               </w:rPr>
-                              <w:t>T</w:t>
-                            </w:r>
-                            <w:r>
-                              <w:rPr>
-                                <w:rFonts w:ascii="Courier" w:hAnsi="Courier"/>
-                              </w:rPr>
-                              <w:t xml:space="preserve">his is the main screen for Regular users. Regular users can search, and </w:t>
-                            </w:r>
-                            <w:r>
-                              <w:rPr>
-                                <w:rFonts w:ascii="Courier" w:hAnsi="Courier"/>
-                              </w:rPr>
-                              <w:t>remove books.</w:t>
-                            </w:r>
-                            <w:r>
-                              <w:rPr>
-                                <w:rFonts w:ascii="Courier" w:hAnsi="Courier"/>
-                              </w:rPr>
-                              <w:t xml:space="preserve"> A regular user can also check out the books and generate a receipt.</w:t>
+                              <w:t>This is the main screen for Regular users. Regular users can search, and remove books. A regular user can also check out the books and generate a receipt.</w:t>
                             </w:r>
                           </w:p>
                         </w:txbxContent>
@@ -1882,6 +2326,18 @@
           <w:szCs w:val="28"/>
         </w:rPr>
       </w:pPr>
+    </w:p>
+    <w:p>
+      <w:pPr>
+        <w:tabs>
+          <w:tab w:val="left" w:pos="8312"/>
+        </w:tabs>
+        <w:rPr>
+          <w:rFonts w:ascii="Courier" w:hAnsi="Courier"/>
+          <w:sz w:val="28"/>
+          <w:szCs w:val="28"/>
+        </w:rPr>
+      </w:pPr>
       <w:r>
         <w:rPr>
           <w:rFonts w:ascii="Courier" w:hAnsi="Courier"/>
@@ -1890,26 +2346,26 @@
           <w:szCs w:val="28"/>
         </w:rPr>
         <w:drawing>
-          <wp:anchor distT="0" distB="0" distL="114300" distR="114300" simplePos="0" relativeHeight="251664384" behindDoc="1" locked="0" layoutInCell="1" allowOverlap="1">
+          <wp:anchor distT="0" distB="0" distL="114300" distR="114300" simplePos="0" relativeHeight="251684864" behindDoc="1" locked="0" layoutInCell="1" allowOverlap="1">
             <wp:simplePos x="0" y="0"/>
             <wp:positionH relativeFrom="column">
-              <wp:posOffset>103505</wp:posOffset>
+              <wp:posOffset>-167640</wp:posOffset>
             </wp:positionH>
             <wp:positionV relativeFrom="paragraph">
-              <wp:posOffset>88900</wp:posOffset>
+              <wp:posOffset>170815</wp:posOffset>
             </wp:positionV>
-            <wp:extent cx="4143375" cy="2638425"/>
-            <wp:effectExtent l="0" t="0" r="0" b="3175"/>
+            <wp:extent cx="4267200" cy="2362200"/>
+            <wp:effectExtent l="0" t="0" r="0" b="0"/>
             <wp:wrapTight wrapText="bothSides">
               <wp:wrapPolygon edited="0">
                 <wp:start x="0" y="0"/>
-                <wp:lineTo x="0" y="21522"/>
-                <wp:lineTo x="21517" y="21522"/>
-                <wp:lineTo x="21517" y="0"/>
+                <wp:lineTo x="0" y="21484"/>
+                <wp:lineTo x="21536" y="21484"/>
+                <wp:lineTo x="21536" y="0"/>
                 <wp:lineTo x="0" y="0"/>
               </wp:wrapPolygon>
             </wp:wrapTight>
-            <wp:docPr id="9" name="Picture 9"/>
+            <wp:docPr id="4" name="Picture 4"/>
             <wp:cNvGraphicFramePr>
               <a:graphicFrameLocks xmlns:a="http://schemas.openxmlformats.org/drawingml/2006/main" noChangeAspect="1"/>
             </wp:cNvGraphicFramePr>
@@ -1917,7 +2373,7 @@
               <a:graphicData uri="http://schemas.openxmlformats.org/drawingml/2006/picture">
                 <pic:pic xmlns:pic="http://schemas.openxmlformats.org/drawingml/2006/picture">
                   <pic:nvPicPr>
-                    <pic:cNvPr id="9" name="Screen Shot 2018-05-07 at 10.24.44 PM.png"/>
+                    <pic:cNvPr id="4" name="Screen Shot 2018-05-09 at 12.36.16 AM.png"/>
                     <pic:cNvPicPr/>
                   </pic:nvPicPr>
                   <pic:blipFill>
@@ -1935,7 +2391,7 @@
                   <pic:spPr>
                     <a:xfrm>
                       <a:off x="0" y="0"/>
-                      <a:ext cx="4143375" cy="2638425"/>
+                      <a:ext cx="4267200" cy="2362200"/>
                     </a:xfrm>
                     <a:prstGeom prst="rect">
                       <a:avLst/>
@@ -1953,18 +2409,6 @@
           </wp:anchor>
         </w:drawing>
       </w:r>
-    </w:p>
-    <w:p>
-      <w:pPr>
-        <w:tabs>
-          <w:tab w:val="left" w:pos="8312"/>
-        </w:tabs>
-        <w:rPr>
-          <w:rFonts w:ascii="Courier" w:hAnsi="Courier"/>
-          <w:sz w:val="28"/>
-          <w:szCs w:val="28"/>
-        </w:rPr>
-      </w:pPr>
     </w:p>
     <w:p>
       <w:pPr>
@@ -2031,55 +2475,7 @@
                               <w:rPr>
                                 <w:rFonts w:ascii="Courier" w:hAnsi="Courier"/>
                               </w:rPr>
-                              <w:t>This is the main</w:t>
-                            </w:r>
-                            <w:r>
-                              <w:rPr>
-                                <w:rFonts w:ascii="Courier" w:hAnsi="Courier"/>
-                              </w:rPr>
-                              <w:t xml:space="preserve"> screen for Admin</w:t>
-                            </w:r>
-                            <w:r>
-                              <w:rPr>
-                                <w:rFonts w:ascii="Courier" w:hAnsi="Courier"/>
-                              </w:rPr>
-                              <w:t xml:space="preserve">. </w:t>
-                            </w:r>
-                            <w:r>
-                              <w:rPr>
-                                <w:rFonts w:ascii="Courier" w:hAnsi="Courier"/>
-                              </w:rPr>
-                              <w:t xml:space="preserve"> Admins </w:t>
-                            </w:r>
-                            <w:r>
-                              <w:rPr>
-                                <w:rFonts w:ascii="Courier" w:hAnsi="Courier"/>
-                              </w:rPr>
-                              <w:t>can search,</w:t>
-                            </w:r>
-                            <w:r>
-                              <w:rPr>
-                                <w:rFonts w:ascii="Courier" w:hAnsi="Courier"/>
-                              </w:rPr>
-                              <w:t xml:space="preserve"> modify,</w:t>
-                            </w:r>
-                            <w:r>
-                              <w:rPr>
-                                <w:rFonts w:ascii="Courier" w:hAnsi="Courier"/>
-                              </w:rPr>
-                              <w:t xml:space="preserve"> and remove books.</w:t>
-                            </w:r>
-                            <w:r>
-                              <w:rPr>
-                                <w:rFonts w:ascii="Courier" w:hAnsi="Courier"/>
-                              </w:rPr>
-                              <w:t xml:space="preserve"> An Admin </w:t>
-                            </w:r>
-                            <w:r>
-                              <w:rPr>
-                                <w:rFonts w:ascii="Courier" w:hAnsi="Courier"/>
-                              </w:rPr>
-                              <w:t>can also check out the books and generate a receipt.</w:t>
+                              <w:t>This is the main screen for Admin.  Admins can search, modify, and remove books. An Admin can also check out the books and generate a receipt.</w:t>
                             </w:r>
                           </w:p>
                         </w:txbxContent>
@@ -2114,55 +2510,7 @@
                         <w:rPr>
                           <w:rFonts w:ascii="Courier" w:hAnsi="Courier"/>
                         </w:rPr>
-                        <w:t>This is the main</w:t>
-                      </w:r>
-                      <w:r>
-                        <w:rPr>
-                          <w:rFonts w:ascii="Courier" w:hAnsi="Courier"/>
-                        </w:rPr>
-                        <w:t xml:space="preserve"> screen for Admin</w:t>
-                      </w:r>
-                      <w:r>
-                        <w:rPr>
-                          <w:rFonts w:ascii="Courier" w:hAnsi="Courier"/>
-                        </w:rPr>
-                        <w:t xml:space="preserve">. </w:t>
-                      </w:r>
-                      <w:r>
-                        <w:rPr>
-                          <w:rFonts w:ascii="Courier" w:hAnsi="Courier"/>
-                        </w:rPr>
-                        <w:t xml:space="preserve"> Admins </w:t>
-                      </w:r>
-                      <w:r>
-                        <w:rPr>
-                          <w:rFonts w:ascii="Courier" w:hAnsi="Courier"/>
-                        </w:rPr>
-                        <w:t>can search,</w:t>
-                      </w:r>
-                      <w:r>
-                        <w:rPr>
-                          <w:rFonts w:ascii="Courier" w:hAnsi="Courier"/>
-                        </w:rPr>
-                        <w:t xml:space="preserve"> modify,</w:t>
-                      </w:r>
-                      <w:r>
-                        <w:rPr>
-                          <w:rFonts w:ascii="Courier" w:hAnsi="Courier"/>
-                        </w:rPr>
-                        <w:t xml:space="preserve"> and remove books.</w:t>
-                      </w:r>
-                      <w:r>
-                        <w:rPr>
-                          <w:rFonts w:ascii="Courier" w:hAnsi="Courier"/>
-                        </w:rPr>
-                        <w:t xml:space="preserve"> An Admin </w:t>
-                      </w:r>
-                      <w:r>
-                        <w:rPr>
-                          <w:rFonts w:ascii="Courier" w:hAnsi="Courier"/>
-                        </w:rPr>
-                        <w:t>can also check out the books and generate a receipt.</w:t>
+                        <w:t>This is the main screen for Admin.  Admins can search, modify, and remove books. An Admin can also check out the books and generate a receipt.</w:t>
                       </w:r>
                     </w:p>
                   </w:txbxContent>
@@ -2318,13 +2666,13 @@
               <wp:anchor distT="0" distB="0" distL="114300" distR="114300" simplePos="0" relativeHeight="251672576" behindDoc="0" locked="0" layoutInCell="1" allowOverlap="1">
                 <wp:simplePos x="0" y="0"/>
                 <wp:positionH relativeFrom="column">
-                  <wp:posOffset>3970116</wp:posOffset>
+                  <wp:posOffset>3611880</wp:posOffset>
                 </wp:positionH>
                 <wp:positionV relativeFrom="paragraph">
-                  <wp:posOffset>1</wp:posOffset>
+                  <wp:posOffset>-91440</wp:posOffset>
                 </wp:positionV>
-                <wp:extent cx="2326512" cy="1828800"/>
-                <wp:effectExtent l="0" t="0" r="0" b="0"/>
+                <wp:extent cx="2606040" cy="2103120"/>
+                <wp:effectExtent l="0" t="0" r="0" b="5080"/>
                 <wp:wrapNone/>
                 <wp:docPr id="15" name="Text Box 15"/>
                 <wp:cNvGraphicFramePr/>
@@ -2335,7 +2683,7 @@
                       <wps:spPr>
                         <a:xfrm>
                           <a:off x="0" y="0"/>
-                          <a:ext cx="2326512" cy="1828800"/>
+                          <a:ext cx="2606040" cy="2103120"/>
                         </a:xfrm>
                         <a:prstGeom prst="rect">
                           <a:avLst/>
@@ -2375,6 +2723,12 @@
                               </w:rPr>
                               <w:t xml:space="preserve"> of the book. If the book is not found, a message will be displayed. If the book is found, it will be directly added to your list of books.</w:t>
                             </w:r>
+                            <w:r>
+                              <w:rPr>
+                                <w:rFonts w:ascii="Courier" w:hAnsi="Courier"/>
+                              </w:rPr>
+                              <w:t xml:space="preserve"> Do not add any trailing spaces!</w:t>
+                            </w:r>
                           </w:p>
                         </w:txbxContent>
                       </wps:txbx>
@@ -2387,6 +2741,9 @@
                     </wps:wsp>
                   </a:graphicData>
                 </a:graphic>
+                <wp14:sizeRelH relativeFrom="margin">
+                  <wp14:pctWidth>0</wp14:pctWidth>
+                </wp14:sizeRelH>
                 <wp14:sizeRelV relativeFrom="margin">
                   <wp14:pctHeight>0</wp14:pctHeight>
                 </wp14:sizeRelV>
@@ -2395,7 +2752,7 @@
           </mc:Choice>
           <mc:Fallback>
             <w:pict>
-              <v:shape id="Text Box 15" o:spid="_x0000_s1031" type="#_x0000_t202" style="position:absolute;margin-left:312.6pt;margin-top:0;width:183.2pt;height:2in;z-index:251672576;visibility:visible;mso-wrap-style:square;mso-height-percent:0;mso-wrap-distance-left:9pt;mso-wrap-distance-top:0;mso-wrap-distance-right:9pt;mso-wrap-distance-bottom:0;mso-position-horizontal:absolute;mso-position-horizontal-relative:text;mso-position-vertical:absolute;mso-position-vertical-relative:text;mso-height-percent:0;mso-height-relative:margin;v-text-anchor:top" o:gfxdata="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" fillcolor="white [3201]" stroked="f" strokeweight=".5pt">
+              <v:shape id="Text Box 15" o:spid="_x0000_s1031" type="#_x0000_t202" style="position:absolute;margin-left:284.4pt;margin-top:-7.2pt;width:205.2pt;height:165.6pt;z-index:251672576;visibility:visible;mso-wrap-style:square;mso-width-percent:0;mso-height-percent:0;mso-wrap-distance-left:9pt;mso-wrap-distance-top:0;mso-wrap-distance-right:9pt;mso-wrap-distance-bottom:0;mso-position-horizontal:absolute;mso-position-horizontal-relative:text;mso-position-vertical:absolute;mso-position-vertical-relative:text;mso-width-percent:0;mso-height-percent:0;mso-width-relative:margin;mso-height-relative:margin;v-text-anchor:top" o:gfxdata="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" fillcolor="white [3201]" stroked="f" strokeweight=".5pt">
                 <v:textbox>
                   <w:txbxContent>
                     <w:p>
@@ -2408,21 +2765,13 @@
                         <w:rPr>
                           <w:rFonts w:ascii="Courier" w:hAnsi="Courier"/>
                         </w:rPr>
-                        <w:t xml:space="preserve">Advanced Search brings up this GUI. Search an exact book given the title and </w:t>
+                        <w:t>Advanced Search brings up this GUI. Search an exact book given the title and isbn of the book. If the book is not found, a message will be displayed. If the book is found, it will be directly added to your list of books.</w:t>
                       </w:r>
-                      <w:proofErr w:type="spellStart"/>
                       <w:r>
                         <w:rPr>
                           <w:rFonts w:ascii="Courier" w:hAnsi="Courier"/>
                         </w:rPr>
-                        <w:t>isbn</w:t>
-                      </w:r>
-                      <w:proofErr w:type="spellEnd"/>
-                      <w:r>
-                        <w:rPr>
-                          <w:rFonts w:ascii="Courier" w:hAnsi="Courier"/>
-                        </w:rPr>
-                        <w:t xml:space="preserve"> of the book. If the book is not found, a message will be displayed. If the book is found, it will be directly added to your list of books.</w:t>
+                        <w:t xml:space="preserve"> Do not add any trailing spaces!</w:t>
                       </w:r>
                     </w:p>
                   </w:txbxContent>
@@ -2440,26 +2789,26 @@
           <w:szCs w:val="28"/>
         </w:rPr>
         <w:drawing>
-          <wp:anchor distT="0" distB="0" distL="114300" distR="114300" simplePos="0" relativeHeight="251671552" behindDoc="1" locked="0" layoutInCell="1" allowOverlap="1">
+          <wp:anchor distT="0" distB="0" distL="114300" distR="114300" simplePos="0" relativeHeight="251685888" behindDoc="1" locked="0" layoutInCell="1" allowOverlap="1">
             <wp:simplePos x="0" y="0"/>
             <wp:positionH relativeFrom="column">
-              <wp:posOffset>0</wp:posOffset>
+              <wp:posOffset>350520</wp:posOffset>
             </wp:positionH>
             <wp:positionV relativeFrom="paragraph">
               <wp:posOffset>0</wp:posOffset>
             </wp:positionV>
-            <wp:extent cx="3448685" cy="1724025"/>
-            <wp:effectExtent l="0" t="0" r="5715" b="3175"/>
+            <wp:extent cx="2941320" cy="1822450"/>
+            <wp:effectExtent l="0" t="0" r="5080" b="6350"/>
             <wp:wrapTight wrapText="bothSides">
               <wp:wrapPolygon edited="0">
                 <wp:start x="0" y="0"/>
-                <wp:lineTo x="0" y="21481"/>
-                <wp:lineTo x="21556" y="21481"/>
-                <wp:lineTo x="21556" y="0"/>
+                <wp:lineTo x="0" y="21525"/>
+                <wp:lineTo x="21544" y="21525"/>
+                <wp:lineTo x="21544" y="0"/>
                 <wp:lineTo x="0" y="0"/>
               </wp:wrapPolygon>
             </wp:wrapTight>
-            <wp:docPr id="14" name="Picture 14"/>
+            <wp:docPr id="23" name="Picture 23"/>
             <wp:cNvGraphicFramePr>
               <a:graphicFrameLocks xmlns:a="http://schemas.openxmlformats.org/drawingml/2006/main" noChangeAspect="1"/>
             </wp:cNvGraphicFramePr>
@@ -2467,7 +2816,7 @@
               <a:graphicData uri="http://schemas.openxmlformats.org/drawingml/2006/picture">
                 <pic:pic xmlns:pic="http://schemas.openxmlformats.org/drawingml/2006/picture">
                   <pic:nvPicPr>
-                    <pic:cNvPr id="14" name="Screen Shot 2018-05-07 at 10.25.03 PM.png"/>
+                    <pic:cNvPr id="23" name="Screen Shot 2018-05-09 at 12.37.25 AM.png"/>
                     <pic:cNvPicPr/>
                   </pic:nvPicPr>
                   <pic:blipFill>
@@ -2485,7 +2834,7 @@
                   <pic:spPr>
                     <a:xfrm>
                       <a:off x="0" y="0"/>
-                      <a:ext cx="3448685" cy="1724025"/>
+                      <a:ext cx="2941320" cy="1822450"/>
                     </a:xfrm>
                     <a:prstGeom prst="rect">
                       <a:avLst/>
@@ -2539,34 +2888,307 @@
           <w:szCs w:val="28"/>
         </w:rPr>
       </w:pPr>
-      <w:r>
-        <w:rPr>
-          <w:rFonts w:ascii="Courier" w:hAnsi="Courier"/>
+    </w:p>
+    <w:p>
+      <w:pPr>
+        <w:rPr>
+          <w:rFonts w:ascii="Courier" w:hAnsi="Courier"/>
+          <w:sz w:val="28"/>
+          <w:szCs w:val="28"/>
+        </w:rPr>
+      </w:pPr>
+      <w:r>
+        <w:rPr>
           <w:noProof/>
+        </w:rPr>
+        <mc:AlternateContent>
+          <mc:Choice Requires="wps">
+            <w:drawing>
+              <wp:anchor distT="0" distB="0" distL="114300" distR="114300" simplePos="0" relativeHeight="251678720" behindDoc="0" locked="0" layoutInCell="1" allowOverlap="1" wp14:anchorId="4D8AAABE" wp14:editId="5BC50D38">
+                <wp:simplePos x="0" y="0"/>
+                <wp:positionH relativeFrom="column">
+                  <wp:posOffset>-6985</wp:posOffset>
+                </wp:positionH>
+                <wp:positionV relativeFrom="paragraph">
+                  <wp:posOffset>4318000</wp:posOffset>
+                </wp:positionV>
+                <wp:extent cx="2650490" cy="1457960"/>
+                <wp:effectExtent l="0" t="0" r="0" b="0"/>
+                <wp:wrapSquare wrapText="bothSides"/>
+                <wp:docPr id="21" name="Text Box 21"/>
+                <wp:cNvGraphicFramePr/>
+                <a:graphic xmlns:a="http://schemas.openxmlformats.org/drawingml/2006/main">
+                  <a:graphicData uri="http://schemas.microsoft.com/office/word/2010/wordprocessingShape">
+                    <wps:wsp>
+                      <wps:cNvSpPr txBox="1"/>
+                      <wps:spPr>
+                        <a:xfrm>
+                          <a:off x="0" y="0"/>
+                          <a:ext cx="2650490" cy="1457960"/>
+                        </a:xfrm>
+                        <a:prstGeom prst="rect">
+                          <a:avLst/>
+                        </a:prstGeom>
+                        <a:noFill/>
+                        <a:ln w="6350">
+                          <a:noFill/>
+                        </a:ln>
+                      </wps:spPr>
+                      <wps:txbx>
+                        <w:txbxContent>
+                          <w:p>
+                            <w:pPr>
+                              <w:rPr>
+                                <w:rFonts w:ascii="Courier" w:hAnsi="Courier"/>
+                                <w:noProof/>
+                              </w:rPr>
+                            </w:pPr>
+                            <w:r>
+                              <w:rPr>
+                                <w:rFonts w:ascii="Courier" w:hAnsi="Courier"/>
+                              </w:rPr>
+                              <w:t>Below is the dialog where you insert the change. The picture on the right shows the modification and a deleted book.</w:t>
+                            </w:r>
+                            <w:r>
+                              <w:rPr>
+                                <w:rFonts w:ascii="Courier" w:hAnsi="Courier"/>
+                              </w:rPr>
+                              <w:br w:type="page"/>
+                            </w:r>
+                          </w:p>
+                        </w:txbxContent>
+                      </wps:txbx>
+                      <wps:bodyPr rot="0" spcFirstLastPara="0" vertOverflow="overflow" horzOverflow="overflow" vert="horz" wrap="square" lIns="91440" tIns="45720" rIns="91440" bIns="45720" numCol="1" spcCol="0" rtlCol="0" fromWordArt="0" anchor="t" anchorCtr="0" forceAA="0" compatLnSpc="1">
+                        <a:prstTxWarp prst="textNoShape">
+                          <a:avLst/>
+                        </a:prstTxWarp>
+                        <a:noAutofit/>
+                      </wps:bodyPr>
+                    </wps:wsp>
+                  </a:graphicData>
+                </a:graphic>
+                <wp14:sizeRelH relativeFrom="margin">
+                  <wp14:pctWidth>0</wp14:pctWidth>
+                </wp14:sizeRelH>
+                <wp14:sizeRelV relativeFrom="margin">
+                  <wp14:pctHeight>0</wp14:pctHeight>
+                </wp14:sizeRelV>
+              </wp:anchor>
+            </w:drawing>
+          </mc:Choice>
+          <mc:Fallback>
+            <w:pict>
+              <v:shape w14:anchorId="4D8AAABE" id="Text Box 21" o:spid="_x0000_s1032" type="#_x0000_t202" style="position:absolute;margin-left:-.55pt;margin-top:340pt;width:208.7pt;height:114.8pt;z-index:251678720;visibility:visible;mso-wrap-style:square;mso-width-percent:0;mso-height-percent:0;mso-wrap-distance-left:9pt;mso-wrap-distance-top:0;mso-wrap-distance-right:9pt;mso-wrap-distance-bottom:0;mso-position-horizontal:absolute;mso-position-horizontal-relative:text;mso-position-vertical:absolute;mso-position-vertical-relative:text;mso-width-percent:0;mso-height-percent:0;mso-width-relative:margin;mso-height-relative:margin;v-text-anchor:top" o:gfxdata="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" filled="f" stroked="f" strokeweight=".5pt">
+                <v:textbox>
+                  <w:txbxContent>
+                    <w:p>
+                      <w:pPr>
+                        <w:rPr>
+                          <w:rFonts w:ascii="Courier" w:hAnsi="Courier"/>
+                          <w:noProof/>
+                        </w:rPr>
+                      </w:pPr>
+                      <w:r>
+                        <w:rPr>
+                          <w:rFonts w:ascii="Courier" w:hAnsi="Courier"/>
+                        </w:rPr>
+                        <w:t>Below is the dialog where you insert the change. The picture on the right shows the modification and a deleted book.</w:t>
+                      </w:r>
+                      <w:r>
+                        <w:rPr>
+                          <w:rFonts w:ascii="Courier" w:hAnsi="Courier"/>
+                        </w:rPr>
+                        <w:br w:type="page"/>
+                      </w:r>
+                    </w:p>
+                  </w:txbxContent>
+                </v:textbox>
+                <w10:wrap type="square"/>
+              </v:shape>
+            </w:pict>
+          </mc:Fallback>
+        </mc:AlternateContent>
+      </w:r>
+      <w:r>
+        <w:rPr>
+          <w:rFonts w:ascii="Courier" w:hAnsi="Courier"/>
+          <w:noProof/>
+          <w:sz w:val="28"/>
+          <w:szCs w:val="28"/>
+        </w:rPr>
+        <mc:AlternateContent>
+          <mc:Choice Requires="wps">
+            <w:drawing>
+              <wp:anchor distT="0" distB="0" distL="114300" distR="114300" simplePos="0" relativeHeight="251680768" behindDoc="0" locked="0" layoutInCell="1" allowOverlap="1" wp14:anchorId="04BBBE7A" wp14:editId="31870252">
+                <wp:simplePos x="0" y="0"/>
+                <wp:positionH relativeFrom="column">
+                  <wp:posOffset>3764280</wp:posOffset>
+                </wp:positionH>
+                <wp:positionV relativeFrom="paragraph">
+                  <wp:posOffset>1318260</wp:posOffset>
+                </wp:positionV>
+                <wp:extent cx="2617470" cy="2788920"/>
+                <wp:effectExtent l="0" t="0" r="0" b="5080"/>
+                <wp:wrapNone/>
+                <wp:docPr id="18" name="Text Box 18"/>
+                <wp:cNvGraphicFramePr/>
+                <a:graphic xmlns:a="http://schemas.openxmlformats.org/drawingml/2006/main">
+                  <a:graphicData uri="http://schemas.microsoft.com/office/word/2010/wordprocessingShape">
+                    <wps:wsp>
+                      <wps:cNvSpPr txBox="1"/>
+                      <wps:spPr>
+                        <a:xfrm>
+                          <a:off x="0" y="0"/>
+                          <a:ext cx="2617470" cy="2788920"/>
+                        </a:xfrm>
+                        <a:prstGeom prst="rect">
+                          <a:avLst/>
+                        </a:prstGeom>
+                        <a:solidFill>
+                          <a:schemeClr val="lt1"/>
+                        </a:solidFill>
+                        <a:ln w="6350">
+                          <a:noFill/>
+                        </a:ln>
+                      </wps:spPr>
+                      <wps:txbx>
+                        <w:txbxContent>
+                          <w:p>
+                            <w:pPr>
+                              <w:rPr>
+                                <w:rFonts w:ascii="Courier" w:hAnsi="Courier"/>
+                              </w:rPr>
+                            </w:pPr>
+                            <w:r>
+                              <w:rPr>
+                                <w:rFonts w:ascii="Courier" w:hAnsi="Courier"/>
+                              </w:rPr>
+                              <w:t>You can select a book to be removed. Be sure to select an option to be removed</w:t>
+                            </w:r>
+                            <w:r>
+                              <w:rPr>
+                                <w:rFonts w:ascii="Courier" w:hAnsi="Courier"/>
+                              </w:rPr>
+                              <w:t xml:space="preserve"> (Purple selection appears)</w:t>
+                            </w:r>
+                            <w:r>
+                              <w:rPr>
+                                <w:rFonts w:ascii="Courier" w:hAnsi="Courier"/>
+                              </w:rPr>
+                              <w:t>.</w:t>
+                            </w:r>
+                          </w:p>
+                          <w:p>
+                            <w:pPr>
+                              <w:rPr>
+                                <w:rFonts w:ascii="Courier" w:hAnsi="Courier"/>
+                              </w:rPr>
+                            </w:pPr>
+                            <w:r>
+                              <w:rPr>
+                                <w:rFonts w:ascii="Courier" w:hAnsi="Courier"/>
+                              </w:rPr>
+                              <w:t>As an admin, you also have the ability to modify the information of the books. A dialog will pop up to enter the change for the field of the book you want to change. After entering the new value, the information will be updated in the list.</w:t>
+                            </w:r>
+                          </w:p>
+                        </w:txbxContent>
+                      </wps:txbx>
+                      <wps:bodyPr rot="0" spcFirstLastPara="0" vertOverflow="overflow" horzOverflow="overflow" vert="horz" wrap="square" lIns="91440" tIns="45720" rIns="91440" bIns="45720" numCol="1" spcCol="0" rtlCol="0" fromWordArt="0" anchor="t" anchorCtr="0" forceAA="0" compatLnSpc="1">
+                        <a:prstTxWarp prst="textNoShape">
+                          <a:avLst/>
+                        </a:prstTxWarp>
+                        <a:noAutofit/>
+                      </wps:bodyPr>
+                    </wps:wsp>
+                  </a:graphicData>
+                </a:graphic>
+                <wp14:sizeRelH relativeFrom="margin">
+                  <wp14:pctWidth>0</wp14:pctWidth>
+                </wp14:sizeRelH>
+                <wp14:sizeRelV relativeFrom="margin">
+                  <wp14:pctHeight>0</wp14:pctHeight>
+                </wp14:sizeRelV>
+              </wp:anchor>
+            </w:drawing>
+          </mc:Choice>
+          <mc:Fallback>
+            <w:pict>
+              <v:shape w14:anchorId="04BBBE7A" id="Text Box 18" o:spid="_x0000_s1033" type="#_x0000_t202" style="position:absolute;margin-left:296.4pt;margin-top:103.8pt;width:206.1pt;height:219.6pt;z-index:251680768;visibility:visible;mso-wrap-style:square;mso-width-percent:0;mso-height-percent:0;mso-wrap-distance-left:9pt;mso-wrap-distance-top:0;mso-wrap-distance-right:9pt;mso-wrap-distance-bottom:0;mso-position-horizontal:absolute;mso-position-horizontal-relative:text;mso-position-vertical:absolute;mso-position-vertical-relative:text;mso-width-percent:0;mso-height-percent:0;mso-width-relative:margin;mso-height-relative:margin;v-text-anchor:top" o:gfxdata="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" fillcolor="white [3201]" stroked="f" strokeweight=".5pt">
+                <v:textbox>
+                  <w:txbxContent>
+                    <w:p>
+                      <w:pPr>
+                        <w:rPr>
+                          <w:rFonts w:ascii="Courier" w:hAnsi="Courier"/>
+                        </w:rPr>
+                      </w:pPr>
+                      <w:r>
+                        <w:rPr>
+                          <w:rFonts w:ascii="Courier" w:hAnsi="Courier"/>
+                        </w:rPr>
+                        <w:t>You can select a book to be removed. Be sure to select an option to be removed</w:t>
+                      </w:r>
+                      <w:r>
+                        <w:rPr>
+                          <w:rFonts w:ascii="Courier" w:hAnsi="Courier"/>
+                        </w:rPr>
+                        <w:t xml:space="preserve"> (Purple selection appears)</w:t>
+                      </w:r>
+                      <w:r>
+                        <w:rPr>
+                          <w:rFonts w:ascii="Courier" w:hAnsi="Courier"/>
+                        </w:rPr>
+                        <w:t>.</w:t>
+                      </w:r>
+                    </w:p>
+                    <w:p>
+                      <w:pPr>
+                        <w:rPr>
+                          <w:rFonts w:ascii="Courier" w:hAnsi="Courier"/>
+                        </w:rPr>
+                      </w:pPr>
+                      <w:r>
+                        <w:rPr>
+                          <w:rFonts w:ascii="Courier" w:hAnsi="Courier"/>
+                        </w:rPr>
+                        <w:t>As an admin, you also have the ability to modify the information of the books. A dialog will pop up to enter the change for the field of the book you want to change. After entering the new value, the information will be updated in the list.</w:t>
+                      </w:r>
+                    </w:p>
+                  </w:txbxContent>
+                </v:textbox>
+              </v:shape>
+            </w:pict>
+          </mc:Fallback>
+        </mc:AlternateContent>
+      </w:r>
+      <w:r>
+        <w:rPr>
+          <w:rFonts w:ascii="Courier" w:hAnsi="Courier"/>
+          <w:noProof/>
           <w:sz w:val="28"/>
           <w:szCs w:val="28"/>
         </w:rPr>
         <w:drawing>
-          <wp:anchor distT="0" distB="0" distL="114300" distR="114300" simplePos="0" relativeHeight="251679744" behindDoc="1" locked="0" layoutInCell="1" allowOverlap="1" wp14:anchorId="2370DFE1" wp14:editId="3C497748">
+          <wp:anchor distT="0" distB="0" distL="114300" distR="114300" simplePos="0" relativeHeight="251702272" behindDoc="1" locked="0" layoutInCell="1" allowOverlap="1">
             <wp:simplePos x="0" y="0"/>
             <wp:positionH relativeFrom="column">
               <wp:posOffset>0</wp:posOffset>
             </wp:positionH>
             <wp:positionV relativeFrom="paragraph">
-              <wp:posOffset>1668145</wp:posOffset>
+              <wp:posOffset>1318260</wp:posOffset>
             </wp:positionV>
-            <wp:extent cx="3819525" cy="2338070"/>
-            <wp:effectExtent l="0" t="0" r="3175" b="0"/>
+            <wp:extent cx="3683635" cy="2712720"/>
+            <wp:effectExtent l="0" t="0" r="0" b="5080"/>
             <wp:wrapTight wrapText="bothSides">
               <wp:wrapPolygon edited="0">
                 <wp:start x="0" y="0"/>
-                <wp:lineTo x="0" y="21471"/>
-                <wp:lineTo x="21546" y="21471"/>
-                <wp:lineTo x="21546" y="0"/>
+                <wp:lineTo x="0" y="21539"/>
+                <wp:lineTo x="21522" y="21539"/>
+                <wp:lineTo x="21522" y="0"/>
                 <wp:lineTo x="0" y="0"/>
               </wp:wrapPolygon>
             </wp:wrapTight>
-            <wp:docPr id="16" name="Picture 16"/>
+            <wp:docPr id="39" name="Picture 39"/>
             <wp:cNvGraphicFramePr>
               <a:graphicFrameLocks xmlns:a="http://schemas.openxmlformats.org/drawingml/2006/main" noChangeAspect="1"/>
             </wp:cNvGraphicFramePr>
@@ -2574,7 +3196,7 @@
               <a:graphicData uri="http://schemas.openxmlformats.org/drawingml/2006/picture">
                 <pic:pic xmlns:pic="http://schemas.openxmlformats.org/drawingml/2006/picture">
                   <pic:nvPicPr>
-                    <pic:cNvPr id="16" name="Screen Shot 2018-05-07 at 10.27.47 PM.png"/>
+                    <pic:cNvPr id="39" name="Screen Shot 2018-05-09 at 1.49.50 AM.png"/>
                     <pic:cNvPicPr/>
                   </pic:nvPicPr>
                   <pic:blipFill>
@@ -2592,7 +3214,7 @@
                   <pic:spPr>
                     <a:xfrm>
                       <a:off x="0" y="0"/>
-                      <a:ext cx="3819525" cy="2338070"/>
+                      <a:ext cx="3683635" cy="2712720"/>
                     </a:xfrm>
                     <a:prstGeom prst="rect">
                       <a:avLst/>
@@ -2610,15 +3232,6 @@
           </wp:anchor>
         </w:drawing>
       </w:r>
-    </w:p>
-    <w:p>
-      <w:pPr>
-        <w:rPr>
-          <w:rFonts w:ascii="Courier" w:hAnsi="Courier"/>
-          <w:sz w:val="28"/>
-          <w:szCs w:val="28"/>
-        </w:rPr>
-      </w:pPr>
       <w:r>
         <w:rPr>
           <w:rFonts w:ascii="Courier" w:hAnsi="Courier"/>
@@ -2626,152 +3239,27 @@
           <w:sz w:val="28"/>
           <w:szCs w:val="28"/>
         </w:rPr>
-        <mc:AlternateContent>
-          <mc:Choice Requires="wps">
-            <w:drawing>
-              <wp:anchor distT="0" distB="0" distL="114300" distR="114300" simplePos="0" relativeHeight="251680768" behindDoc="0" locked="0" layoutInCell="1" allowOverlap="1" wp14:anchorId="04BBBE7A" wp14:editId="31870252">
-                <wp:simplePos x="0" y="0"/>
-                <wp:positionH relativeFrom="column">
-                  <wp:posOffset>4027990</wp:posOffset>
-                </wp:positionH>
-                <wp:positionV relativeFrom="paragraph">
-                  <wp:posOffset>1321733</wp:posOffset>
-                </wp:positionV>
-                <wp:extent cx="2465070" cy="2789218"/>
-                <wp:effectExtent l="0" t="0" r="0" b="5080"/>
-                <wp:wrapNone/>
-                <wp:docPr id="18" name="Text Box 18"/>
-                <wp:cNvGraphicFramePr/>
-                <a:graphic xmlns:a="http://schemas.openxmlformats.org/drawingml/2006/main">
-                  <a:graphicData uri="http://schemas.microsoft.com/office/word/2010/wordprocessingShape">
-                    <wps:wsp>
-                      <wps:cNvSpPr txBox="1"/>
-                      <wps:spPr>
-                        <a:xfrm>
-                          <a:off x="0" y="0"/>
-                          <a:ext cx="2465070" cy="2789218"/>
-                        </a:xfrm>
-                        <a:prstGeom prst="rect">
-                          <a:avLst/>
-                        </a:prstGeom>
-                        <a:solidFill>
-                          <a:schemeClr val="lt1"/>
-                        </a:solidFill>
-                        <a:ln w="6350">
-                          <a:noFill/>
-                        </a:ln>
-                      </wps:spPr>
-                      <wps:txbx>
-                        <w:txbxContent>
-                          <w:p>
-                            <w:pPr>
-                              <w:rPr>
-                                <w:rFonts w:ascii="Courier" w:hAnsi="Courier"/>
-                              </w:rPr>
-                            </w:pPr>
-                            <w:r>
-                              <w:rPr>
-                                <w:rFonts w:ascii="Courier" w:hAnsi="Courier"/>
-                              </w:rPr>
-                              <w:t>You can select a book to be removed. Be sure to select an option to be removed.</w:t>
-                            </w:r>
-                          </w:p>
-                          <w:p>
-                            <w:pPr>
-                              <w:rPr>
-                                <w:rFonts w:ascii="Courier" w:hAnsi="Courier"/>
-                              </w:rPr>
-                            </w:pPr>
-                            <w:r>
-                              <w:rPr>
-                                <w:rFonts w:ascii="Courier" w:hAnsi="Courier"/>
-                              </w:rPr>
-                              <w:t>As an admin, you also have the ability to modify the information of the books. A dialog will pop up to enter the change for the field of the book you want to change. After entering the new value, the information will be updated in the list.</w:t>
-                            </w:r>
-                          </w:p>
-                        </w:txbxContent>
-                      </wps:txbx>
-                      <wps:bodyPr rot="0" spcFirstLastPara="0" vertOverflow="overflow" horzOverflow="overflow" vert="horz" wrap="square" lIns="91440" tIns="45720" rIns="91440" bIns="45720" numCol="1" spcCol="0" rtlCol="0" fromWordArt="0" anchor="t" anchorCtr="0" forceAA="0" compatLnSpc="1">
-                        <a:prstTxWarp prst="textNoShape">
-                          <a:avLst/>
-                        </a:prstTxWarp>
-                        <a:noAutofit/>
-                      </wps:bodyPr>
-                    </wps:wsp>
-                  </a:graphicData>
-                </a:graphic>
-                <wp14:sizeRelV relativeFrom="margin">
-                  <wp14:pctHeight>0</wp14:pctHeight>
-                </wp14:sizeRelV>
-              </wp:anchor>
-            </w:drawing>
-          </mc:Choice>
-          <mc:Fallback>
-            <w:pict>
-              <v:shape w14:anchorId="04BBBE7A" id="Text Box 18" o:spid="_x0000_s1032" type="#_x0000_t202" style="position:absolute;margin-left:317.15pt;margin-top:104.05pt;width:194.1pt;height:219.6pt;z-index:251680768;visibility:visible;mso-wrap-style:square;mso-height-percent:0;mso-wrap-distance-left:9pt;mso-wrap-distance-top:0;mso-wrap-distance-right:9pt;mso-wrap-distance-bottom:0;mso-position-horizontal:absolute;mso-position-horizontal-relative:text;mso-position-vertical:absolute;mso-position-vertical-relative:text;mso-height-percent:0;mso-height-relative:margin;v-text-anchor:top" o:gfxdata="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" fillcolor="white [3201]" stroked="f" strokeweight=".5pt">
-                <v:textbox>
-                  <w:txbxContent>
-                    <w:p>
-                      <w:pPr>
-                        <w:rPr>
-                          <w:rFonts w:ascii="Courier" w:hAnsi="Courier"/>
-                        </w:rPr>
-                      </w:pPr>
-                      <w:r>
-                        <w:rPr>
-                          <w:rFonts w:ascii="Courier" w:hAnsi="Courier"/>
-                        </w:rPr>
-                        <w:t>You can select a book to be removed. Be sure to select an option to be removed.</w:t>
-                      </w:r>
-                    </w:p>
-                    <w:p>
-                      <w:pPr>
-                        <w:rPr>
-                          <w:rFonts w:ascii="Courier" w:hAnsi="Courier"/>
-                        </w:rPr>
-                      </w:pPr>
-                      <w:r>
-                        <w:rPr>
-                          <w:rFonts w:ascii="Courier" w:hAnsi="Courier"/>
-                        </w:rPr>
-                        <w:t>As an admin, you also have the ability to modify the information of the books. A dialog will pop up to enter the change for the field of the book you want to change. After entering the new value, the information will be updated in the list.</w:t>
-                      </w:r>
-                    </w:p>
-                  </w:txbxContent>
-                </v:textbox>
-              </v:shape>
-            </w:pict>
-          </mc:Fallback>
-        </mc:AlternateContent>
-      </w:r>
-      <w:r>
-        <w:rPr>
-          <w:rFonts w:ascii="Courier" w:hAnsi="Courier"/>
-          <w:noProof/>
-          <w:sz w:val="28"/>
-          <w:szCs w:val="28"/>
-        </w:rPr>
         <w:drawing>
-          <wp:anchor distT="0" distB="0" distL="114300" distR="114300" simplePos="0" relativeHeight="251681792" behindDoc="1" locked="0" layoutInCell="1" allowOverlap="1" wp14:anchorId="34890223" wp14:editId="0723D554">
+          <wp:anchor distT="0" distB="0" distL="114300" distR="114300" simplePos="0" relativeHeight="251686912" behindDoc="1" locked="0" layoutInCell="1" allowOverlap="1">
             <wp:simplePos x="0" y="0"/>
             <wp:positionH relativeFrom="column">
-              <wp:posOffset>3194050</wp:posOffset>
+              <wp:posOffset>2910840</wp:posOffset>
             </wp:positionH>
             <wp:positionV relativeFrom="paragraph">
-              <wp:posOffset>4367530</wp:posOffset>
+              <wp:posOffset>4229100</wp:posOffset>
             </wp:positionV>
-            <wp:extent cx="3448685" cy="2564765"/>
-            <wp:effectExtent l="0" t="0" r="5715" b="635"/>
+            <wp:extent cx="3307080" cy="2712720"/>
+            <wp:effectExtent l="0" t="0" r="0" b="5080"/>
             <wp:wrapTight wrapText="bothSides">
               <wp:wrapPolygon edited="0">
                 <wp:start x="0" y="0"/>
-                <wp:lineTo x="0" y="21498"/>
-                <wp:lineTo x="21556" y="21498"/>
-                <wp:lineTo x="21556" y="0"/>
+                <wp:lineTo x="0" y="21539"/>
+                <wp:lineTo x="21484" y="21539"/>
+                <wp:lineTo x="21484" y="0"/>
                 <wp:lineTo x="0" y="0"/>
               </wp:wrapPolygon>
             </wp:wrapTight>
-            <wp:docPr id="19" name="Picture 19"/>
+            <wp:docPr id="25" name="Picture 25"/>
             <wp:cNvGraphicFramePr>
               <a:graphicFrameLocks xmlns:a="http://schemas.openxmlformats.org/drawingml/2006/main" noChangeAspect="1"/>
             </wp:cNvGraphicFramePr>
@@ -2779,7 +3267,7 @@
               <a:graphicData uri="http://schemas.openxmlformats.org/drawingml/2006/picture">
                 <pic:pic xmlns:pic="http://schemas.openxmlformats.org/drawingml/2006/picture">
                   <pic:nvPicPr>
-                    <pic:cNvPr id="19" name="Screen Shot 2018-05-08 at 12.28.47 AM.png"/>
+                    <pic:cNvPr id="25" name="Screen Shot 2018-05-09 at 12.45.41 AM.png"/>
                     <pic:cNvPicPr/>
                   </pic:nvPicPr>
                   <pic:blipFill>
@@ -2797,7 +3285,7 @@
                   <pic:spPr>
                     <a:xfrm>
                       <a:off x="0" y="0"/>
-                      <a:ext cx="3448685" cy="2564765"/>
+                      <a:ext cx="3307080" cy="2712720"/>
                     </a:xfrm>
                     <a:prstGeom prst="rect">
                       <a:avLst/>
@@ -2888,23 +3376,114 @@
       </w:r>
       <w:r>
         <w:rPr>
+          <w:rFonts w:ascii="Courier" w:hAnsi="Courier"/>
+          <w:sz w:val="28"/>
+          <w:szCs w:val="28"/>
+        </w:rPr>
+        <w:br w:type="page"/>
+      </w:r>
+    </w:p>
+    <w:p>
+      <w:pPr>
+        <w:tabs>
+          <w:tab w:val="left" w:pos="8312"/>
+        </w:tabs>
+        <w:rPr>
+          <w:rFonts w:ascii="Courier" w:hAnsi="Courier"/>
+          <w:sz w:val="28"/>
+          <w:szCs w:val="28"/>
+        </w:rPr>
+      </w:pPr>
+      <w:r>
+        <w:rPr>
+          <w:rFonts w:ascii="Courier" w:hAnsi="Courier"/>
+          <w:noProof/>
+        </w:rPr>
+        <w:lastRenderedPageBreak/>
+        <w:drawing>
+          <wp:anchor distT="0" distB="0" distL="114300" distR="114300" simplePos="0" relativeHeight="251692032" behindDoc="1" locked="0" layoutInCell="1" allowOverlap="1" wp14:anchorId="2FC1E1CA">
+            <wp:simplePos x="0" y="0"/>
+            <wp:positionH relativeFrom="column">
+              <wp:posOffset>-243840</wp:posOffset>
+            </wp:positionH>
+            <wp:positionV relativeFrom="paragraph">
+              <wp:posOffset>0</wp:posOffset>
+            </wp:positionV>
+            <wp:extent cx="3688080" cy="3429000"/>
+            <wp:effectExtent l="0" t="0" r="0" b="0"/>
+            <wp:wrapTight wrapText="bothSides">
+              <wp:wrapPolygon edited="0">
+                <wp:start x="0" y="0"/>
+                <wp:lineTo x="0" y="21520"/>
+                <wp:lineTo x="21496" y="21520"/>
+                <wp:lineTo x="21496" y="0"/>
+                <wp:lineTo x="0" y="0"/>
+              </wp:wrapPolygon>
+            </wp:wrapTight>
+            <wp:docPr id="30" name="Picture 30"/>
+            <wp:cNvGraphicFramePr>
+              <a:graphicFrameLocks xmlns:a="http://schemas.openxmlformats.org/drawingml/2006/main" noChangeAspect="1"/>
+            </wp:cNvGraphicFramePr>
+            <a:graphic xmlns:a="http://schemas.openxmlformats.org/drawingml/2006/main">
+              <a:graphicData uri="http://schemas.openxmlformats.org/drawingml/2006/picture">
+                <pic:pic xmlns:pic="http://schemas.openxmlformats.org/drawingml/2006/picture">
+                  <pic:nvPicPr>
+                    <pic:cNvPr id="30" name="Screen Shot 2018-05-09 at 12.36.42 AM.png"/>
+                    <pic:cNvPicPr/>
+                  </pic:nvPicPr>
+                  <pic:blipFill>
+                    <a:blip r:embed="rId16">
+                      <a:extLst>
+                        <a:ext uri="{28A0092B-C50C-407E-A947-70E740481C1C}">
+                          <a14:useLocalDpi xmlns:a14="http://schemas.microsoft.com/office/drawing/2010/main" val="0"/>
+                        </a:ext>
+                      </a:extLst>
+                    </a:blip>
+                    <a:stretch>
+                      <a:fillRect/>
+                    </a:stretch>
+                  </pic:blipFill>
+                  <pic:spPr>
+                    <a:xfrm>
+                      <a:off x="0" y="0"/>
+                      <a:ext cx="3688080" cy="3429000"/>
+                    </a:xfrm>
+                    <a:prstGeom prst="rect">
+                      <a:avLst/>
+                    </a:prstGeom>
+                  </pic:spPr>
+                </pic:pic>
+              </a:graphicData>
+            </a:graphic>
+            <wp14:sizeRelH relativeFrom="page">
+              <wp14:pctWidth>0</wp14:pctWidth>
+            </wp14:sizeRelH>
+            <wp14:sizeRelV relativeFrom="page">
+              <wp14:pctHeight>0</wp14:pctHeight>
+            </wp14:sizeRelV>
+          </wp:anchor>
+        </w:drawing>
+      </w:r>
+      <w:r>
+        <w:rPr>
+          <w:rFonts w:ascii="Courier" w:hAnsi="Courier"/>
           <w:noProof/>
         </w:rPr>
         <mc:AlternateContent>
           <mc:Choice Requires="wps">
             <w:drawing>
-              <wp:anchor distT="0" distB="0" distL="114300" distR="114300" simplePos="0" relativeHeight="251678720" behindDoc="0" locked="0" layoutInCell="1" allowOverlap="1" wp14:anchorId="4D8AAABE" wp14:editId="5BC50D38">
+              <wp:anchor distT="0" distB="0" distL="114300" distR="114300" simplePos="0" relativeHeight="251694080" behindDoc="0" locked="0" layoutInCell="1" allowOverlap="1" wp14:anchorId="1CDFA514" wp14:editId="4ACCA218">
                 <wp:simplePos x="0" y="0"/>
                 <wp:positionH relativeFrom="column">
-                  <wp:posOffset>69279</wp:posOffset>
+                  <wp:posOffset>3535680</wp:posOffset>
                 </wp:positionH>
                 <wp:positionV relativeFrom="paragraph">
-                  <wp:posOffset>4226560</wp:posOffset>
+                  <wp:posOffset>198120</wp:posOffset>
                 </wp:positionV>
-                <wp:extent cx="2650490" cy="1457960"/>
-                <wp:effectExtent l="0" t="0" r="0" b="0"/>
-                <wp:wrapSquare wrapText="bothSides"/>
-                <wp:docPr id="21" name="Text Box 21"/>
+                <wp:extent cx="2788920" cy="960120"/>
+                <wp:effectExtent l="0" t="0" r="5080" b="5080"/>
+                <wp:wrapNone/>
+                <wp:docPr id="31" name="Text Box 31"/>
                 <wp:cNvGraphicFramePr/>
                 <a:graphic xmlns:a="http://schemas.openxmlformats.org/drawingml/2006/main">
                   <a:graphicData uri="http://schemas.microsoft.com/office/word/2010/wordprocessingShape">
@@ -2913,12 +3492,14 @@
                       <wps:spPr>
                         <a:xfrm>
                           <a:off x="0" y="0"/>
-                          <a:ext cx="2650490" cy="1457960"/>
+                          <a:ext cx="2788920" cy="960120"/>
                         </a:xfrm>
                         <a:prstGeom prst="rect">
                           <a:avLst/>
                         </a:prstGeom>
-                        <a:noFill/>
+                        <a:solidFill>
+                          <a:schemeClr val="lt1"/>
+                        </a:solidFill>
                         <a:ln w="6350">
                           <a:noFill/>
                         </a:ln>
@@ -2929,20 +3510,826 @@
                             <w:pPr>
                               <w:rPr>
                                 <w:rFonts w:ascii="Courier" w:hAnsi="Courier"/>
-                                <w:noProof/>
                               </w:rPr>
                             </w:pPr>
                             <w:r>
                               <w:rPr>
                                 <w:rFonts w:ascii="Courier" w:hAnsi="Courier"/>
                               </w:rPr>
-                              <w:t>Below is the dialog where you insert the change. The picture on the right shows the modification and a deleted book.</w:t>
+                              <w:t>S</w:t>
                             </w:r>
                             <w:r>
                               <w:rPr>
                                 <w:rFonts w:ascii="Courier" w:hAnsi="Courier"/>
                               </w:rPr>
-                              <w:br w:type="page"/>
+                              <w:t>electing on “Check this</w:t>
+                            </w:r>
+                            <w:r>
+                              <w:rPr>
+                                <w:rFonts w:ascii="Courier" w:hAnsi="Courier"/>
+                              </w:rPr>
+                              <w:t xml:space="preserve"> out!” will bring up an image displaying the book of the year.</w:t>
+                            </w:r>
+                          </w:p>
+                          <w:p/>
+                        </w:txbxContent>
+                      </wps:txbx>
+                      <wps:bodyPr rot="0" spcFirstLastPara="0" vertOverflow="overflow" horzOverflow="overflow" vert="horz" wrap="square" lIns="91440" tIns="45720" rIns="91440" bIns="45720" numCol="1" spcCol="0" rtlCol="0" fromWordArt="0" anchor="t" anchorCtr="0" forceAA="0" compatLnSpc="1">
+                        <a:prstTxWarp prst="textNoShape">
+                          <a:avLst/>
+                        </a:prstTxWarp>
+                        <a:noAutofit/>
+                      </wps:bodyPr>
+                    </wps:wsp>
+                  </a:graphicData>
+                </a:graphic>
+                <wp14:sizeRelV relativeFrom="margin">
+                  <wp14:pctHeight>0</wp14:pctHeight>
+                </wp14:sizeRelV>
+              </wp:anchor>
+            </w:drawing>
+          </mc:Choice>
+          <mc:Fallback>
+            <w:pict>
+              <v:shape w14:anchorId="1CDFA514" id="Text Box 31" o:spid="_x0000_s1034" type="#_x0000_t202" style="position:absolute;margin-left:278.4pt;margin-top:15.6pt;width:219.6pt;height:75.6pt;z-index:251694080;visibility:visible;mso-wrap-style:square;mso-height-percent:0;mso-wrap-distance-left:9pt;mso-wrap-distance-top:0;mso-wrap-distance-right:9pt;mso-wrap-distance-bottom:0;mso-position-horizontal:absolute;mso-position-horizontal-relative:text;mso-position-vertical:absolute;mso-position-vertical-relative:text;mso-height-percent:0;mso-height-relative:margin;v-text-anchor:top" o:gfxdata="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" fillcolor="white [3201]" stroked="f" strokeweight=".5pt">
+                <v:textbox>
+                  <w:txbxContent>
+                    <w:p>
+                      <w:pPr>
+                        <w:rPr>
+                          <w:rFonts w:ascii="Courier" w:hAnsi="Courier"/>
+                        </w:rPr>
+                      </w:pPr>
+                      <w:r>
+                        <w:rPr>
+                          <w:rFonts w:ascii="Courier" w:hAnsi="Courier"/>
+                        </w:rPr>
+                        <w:t>S</w:t>
+                      </w:r>
+                      <w:r>
+                        <w:rPr>
+                          <w:rFonts w:ascii="Courier" w:hAnsi="Courier"/>
+                        </w:rPr>
+                        <w:t>electing on “Check this</w:t>
+                      </w:r>
+                      <w:r>
+                        <w:rPr>
+                          <w:rFonts w:ascii="Courier" w:hAnsi="Courier"/>
+                        </w:rPr>
+                        <w:t xml:space="preserve"> out!” will bring up an image displaying the book of the year.</w:t>
+                      </w:r>
+                    </w:p>
+                    <w:p/>
+                  </w:txbxContent>
+                </v:textbox>
+              </v:shape>
+            </w:pict>
+          </mc:Fallback>
+        </mc:AlternateContent>
+      </w:r>
+    </w:p>
+    <w:p>
+      <w:pPr>
+        <w:rPr>
+          <w:rFonts w:ascii="Courier" w:hAnsi="Courier"/>
+        </w:rPr>
+      </w:pPr>
+    </w:p>
+    <w:p>
+      <w:pPr>
+        <w:rPr>
+          <w:rFonts w:ascii="Courier" w:hAnsi="Courier"/>
+        </w:rPr>
+      </w:pPr>
+    </w:p>
+    <w:p>
+      <w:pPr>
+        <w:rPr>
+          <w:rFonts w:ascii="Courier" w:hAnsi="Courier"/>
+        </w:rPr>
+      </w:pPr>
+    </w:p>
+    <w:p>
+      <w:pPr>
+        <w:rPr>
+          <w:rFonts w:ascii="Courier" w:hAnsi="Courier"/>
+        </w:rPr>
+      </w:pPr>
+    </w:p>
+    <w:p>
+      <w:pPr>
+        <w:rPr>
+          <w:rFonts w:ascii="Courier" w:hAnsi="Courier"/>
+        </w:rPr>
+      </w:pPr>
+    </w:p>
+    <w:p>
+      <w:pPr>
+        <w:rPr>
+          <w:rFonts w:ascii="Courier" w:hAnsi="Courier"/>
+        </w:rPr>
+      </w:pPr>
+    </w:p>
+    <w:p>
+      <w:pPr>
+        <w:rPr>
+          <w:rFonts w:ascii="Courier" w:hAnsi="Courier"/>
+        </w:rPr>
+      </w:pPr>
+    </w:p>
+    <w:p>
+      <w:pPr>
+        <w:rPr>
+          <w:rFonts w:ascii="Courier" w:hAnsi="Courier"/>
+        </w:rPr>
+      </w:pPr>
+    </w:p>
+    <w:p>
+      <w:pPr>
+        <w:rPr>
+          <w:rFonts w:ascii="Courier" w:hAnsi="Courier"/>
+        </w:rPr>
+      </w:pPr>
+    </w:p>
+    <w:p>
+      <w:pPr>
+        <w:rPr>
+          <w:rFonts w:ascii="Courier" w:hAnsi="Courier"/>
+        </w:rPr>
+      </w:pPr>
+    </w:p>
+    <w:p>
+      <w:pPr>
+        <w:rPr>
+          <w:rFonts w:ascii="Courier" w:hAnsi="Courier"/>
+        </w:rPr>
+      </w:pPr>
+    </w:p>
+    <w:p>
+      <w:pPr>
+        <w:rPr>
+          <w:rFonts w:ascii="Courier" w:hAnsi="Courier"/>
+        </w:rPr>
+      </w:pPr>
+    </w:p>
+    <w:p>
+      <w:pPr>
+        <w:rPr>
+          <w:rFonts w:ascii="Courier" w:hAnsi="Courier"/>
+        </w:rPr>
+      </w:pPr>
+    </w:p>
+    <w:p>
+      <w:pPr>
+        <w:rPr>
+          <w:rFonts w:ascii="Courier" w:hAnsi="Courier"/>
+        </w:rPr>
+      </w:pPr>
+    </w:p>
+    <w:p>
+      <w:pPr>
+        <w:rPr>
+          <w:rFonts w:ascii="Courier" w:hAnsi="Courier"/>
+        </w:rPr>
+      </w:pPr>
+    </w:p>
+    <w:p>
+      <w:pPr>
+        <w:rPr>
+          <w:rFonts w:ascii="Courier" w:hAnsi="Courier"/>
+        </w:rPr>
+      </w:pPr>
+      <w:r>
+        <w:rPr>
+          <w:rFonts w:ascii="Courier" w:hAnsi="Courier"/>
+          <w:noProof/>
+        </w:rPr>
+        <mc:AlternateContent>
+          <mc:Choice Requires="wps">
+            <w:drawing>
+              <wp:anchor distT="0" distB="0" distL="114300" distR="114300" simplePos="0" relativeHeight="251691008" behindDoc="0" locked="0" layoutInCell="1" allowOverlap="1">
+                <wp:simplePos x="0" y="0"/>
+                <wp:positionH relativeFrom="column">
+                  <wp:posOffset>3520440</wp:posOffset>
+                </wp:positionH>
+                <wp:positionV relativeFrom="paragraph">
+                  <wp:posOffset>1226820</wp:posOffset>
+                </wp:positionV>
+                <wp:extent cx="2788920" cy="2788920"/>
+                <wp:effectExtent l="0" t="0" r="5080" b="5080"/>
+                <wp:wrapNone/>
+                <wp:docPr id="29" name="Text Box 29"/>
+                <wp:cNvGraphicFramePr/>
+                <a:graphic xmlns:a="http://schemas.openxmlformats.org/drawingml/2006/main">
+                  <a:graphicData uri="http://schemas.microsoft.com/office/word/2010/wordprocessingShape">
+                    <wps:wsp>
+                      <wps:cNvSpPr txBox="1"/>
+                      <wps:spPr>
+                        <a:xfrm>
+                          <a:off x="0" y="0"/>
+                          <a:ext cx="2788920" cy="2788920"/>
+                        </a:xfrm>
+                        <a:prstGeom prst="rect">
+                          <a:avLst/>
+                        </a:prstGeom>
+                        <a:solidFill>
+                          <a:schemeClr val="lt1"/>
+                        </a:solidFill>
+                        <a:ln w="6350">
+                          <a:noFill/>
+                        </a:ln>
+                      </wps:spPr>
+                      <wps:txbx>
+                        <w:txbxContent>
+                          <w:p>
+                            <w:pPr>
+                              <w:rPr>
+                                <w:rFonts w:ascii="Courier" w:hAnsi="Courier"/>
+                              </w:rPr>
+                            </w:pPr>
+                            <w:r>
+                              <w:rPr>
+                                <w:rFonts w:ascii="Courier" w:hAnsi="Courier"/>
+                              </w:rPr>
+                              <w:t>Selecting on “Checkout” will generate a text file called “receipt.txt” which is a receipt indicating the books you have “purchased”. Each book is displayed with its information and the total price is displayed below</w:t>
+                            </w:r>
+                            <w:r>
+                              <w:rPr>
+                                <w:rFonts w:ascii="Courier" w:hAnsi="Courier"/>
+                              </w:rPr>
+                              <w:t>. On the left is a sample of a receipt.</w:t>
+                            </w:r>
+                            <w:r>
+                              <w:rPr>
+                                <w:rFonts w:ascii="Courier" w:hAnsi="Courier"/>
+                              </w:rPr>
+                              <w:t xml:space="preserve"> The image below is what is displayed when the button is clicked and the creation is complete. The receipt is s</w:t>
+                            </w:r>
+                            <w:r>
+                              <w:rPr>
+                                <w:rFonts w:ascii="Courier" w:hAnsi="Courier"/>
+                              </w:rPr>
+                              <w:t>tored in your current directory.</w:t>
+                            </w:r>
+                          </w:p>
+                          <w:p/>
+                        </w:txbxContent>
+                      </wps:txbx>
+                      <wps:bodyPr rot="0" spcFirstLastPara="0" vertOverflow="overflow" horzOverflow="overflow" vert="horz" wrap="square" lIns="91440" tIns="45720" rIns="91440" bIns="45720" numCol="1" spcCol="0" rtlCol="0" fromWordArt="0" anchor="t" anchorCtr="0" forceAA="0" compatLnSpc="1">
+                        <a:prstTxWarp prst="textNoShape">
+                          <a:avLst/>
+                        </a:prstTxWarp>
+                        <a:noAutofit/>
+                      </wps:bodyPr>
+                    </wps:wsp>
+                  </a:graphicData>
+                </a:graphic>
+                <wp14:sizeRelV relativeFrom="margin">
+                  <wp14:pctHeight>0</wp14:pctHeight>
+                </wp14:sizeRelV>
+              </wp:anchor>
+            </w:drawing>
+          </mc:Choice>
+          <mc:Fallback>
+            <w:pict>
+              <v:shape id="Text Box 29" o:spid="_x0000_s1035" type="#_x0000_t202" style="position:absolute;margin-left:277.2pt;margin-top:96.6pt;width:219.6pt;height:219.6pt;z-index:251691008;visibility:visible;mso-wrap-style:square;mso-height-percent:0;mso-wrap-distance-left:9pt;mso-wrap-distance-top:0;mso-wrap-distance-right:9pt;mso-wrap-distance-bottom:0;mso-position-horizontal:absolute;mso-position-horizontal-relative:text;mso-position-vertical:absolute;mso-position-vertical-relative:text;mso-height-percent:0;mso-height-relative:margin;v-text-anchor:top" o:gfxdata="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" fillcolor="white [3201]" stroked="f" strokeweight=".5pt">
+                <v:textbox>
+                  <w:txbxContent>
+                    <w:p>
+                      <w:pPr>
+                        <w:rPr>
+                          <w:rFonts w:ascii="Courier" w:hAnsi="Courier"/>
+                        </w:rPr>
+                      </w:pPr>
+                      <w:r>
+                        <w:rPr>
+                          <w:rFonts w:ascii="Courier" w:hAnsi="Courier"/>
+                        </w:rPr>
+                        <w:t>Selecting on “Checkout” will generate a text file called “receipt.txt” which is a receipt indicating the books you have “purchased”. Each book is displayed with its information and the total price is displayed below</w:t>
+                      </w:r>
+                      <w:r>
+                        <w:rPr>
+                          <w:rFonts w:ascii="Courier" w:hAnsi="Courier"/>
+                        </w:rPr>
+                        <w:t>. On the left is a sample of a receipt.</w:t>
+                      </w:r>
+                      <w:r>
+                        <w:rPr>
+                          <w:rFonts w:ascii="Courier" w:hAnsi="Courier"/>
+                        </w:rPr>
+                        <w:t xml:space="preserve"> The image below is what is displayed when the button is clicked and the creation is complete. The receipt is s</w:t>
+                      </w:r>
+                      <w:r>
+                        <w:rPr>
+                          <w:rFonts w:ascii="Courier" w:hAnsi="Courier"/>
+                        </w:rPr>
+                        <w:t>tored in your current directory.</w:t>
+                      </w:r>
+                    </w:p>
+                    <w:p/>
+                  </w:txbxContent>
+                </v:textbox>
+              </v:shape>
+            </w:pict>
+          </mc:Fallback>
+        </mc:AlternateContent>
+      </w:r>
+      <w:r>
+        <w:rPr>
+          <w:rFonts w:ascii="Courier" w:hAnsi="Courier"/>
+          <w:noProof/>
+          <w:sz w:val="28"/>
+          <w:szCs w:val="28"/>
+        </w:rPr>
+        <w:drawing>
+          <wp:anchor distT="0" distB="0" distL="114300" distR="114300" simplePos="0" relativeHeight="251695104" behindDoc="1" locked="0" layoutInCell="1" allowOverlap="1">
+            <wp:simplePos x="0" y="0"/>
+            <wp:positionH relativeFrom="column">
+              <wp:posOffset>3459480</wp:posOffset>
+            </wp:positionH>
+            <wp:positionV relativeFrom="paragraph">
+              <wp:posOffset>4137660</wp:posOffset>
+            </wp:positionV>
+            <wp:extent cx="2855107" cy="1313180"/>
+            <wp:effectExtent l="0" t="0" r="2540" b="0"/>
+            <wp:wrapTight wrapText="bothSides">
+              <wp:wrapPolygon edited="0">
+                <wp:start x="0" y="0"/>
+                <wp:lineTo x="0" y="21308"/>
+                <wp:lineTo x="21523" y="21308"/>
+                <wp:lineTo x="21523" y="0"/>
+                <wp:lineTo x="0" y="0"/>
+              </wp:wrapPolygon>
+            </wp:wrapTight>
+            <wp:docPr id="32" name="Picture 32"/>
+            <wp:cNvGraphicFramePr>
+              <a:graphicFrameLocks xmlns:a="http://schemas.openxmlformats.org/drawingml/2006/main" noChangeAspect="1"/>
+            </wp:cNvGraphicFramePr>
+            <a:graphic xmlns:a="http://schemas.openxmlformats.org/drawingml/2006/main">
+              <a:graphicData uri="http://schemas.openxmlformats.org/drawingml/2006/picture">
+                <pic:pic xmlns:pic="http://schemas.openxmlformats.org/drawingml/2006/picture">
+                  <pic:nvPicPr>
+                    <pic:cNvPr id="32" name="Screen Shot 2018-05-09 at 12.45.55 AM.png"/>
+                    <pic:cNvPicPr/>
+                  </pic:nvPicPr>
+                  <pic:blipFill>
+                    <a:blip r:embed="rId17">
+                      <a:extLst>
+                        <a:ext uri="{28A0092B-C50C-407E-A947-70E740481C1C}">
+                          <a14:useLocalDpi xmlns:a14="http://schemas.microsoft.com/office/drawing/2010/main" val="0"/>
+                        </a:ext>
+                      </a:extLst>
+                    </a:blip>
+                    <a:stretch>
+                      <a:fillRect/>
+                    </a:stretch>
+                  </pic:blipFill>
+                  <pic:spPr>
+                    <a:xfrm>
+                      <a:off x="0" y="0"/>
+                      <a:ext cx="2855107" cy="1313180"/>
+                    </a:xfrm>
+                    <a:prstGeom prst="rect">
+                      <a:avLst/>
+                    </a:prstGeom>
+                  </pic:spPr>
+                </pic:pic>
+              </a:graphicData>
+            </a:graphic>
+            <wp14:sizeRelH relativeFrom="page">
+              <wp14:pctWidth>0</wp14:pctWidth>
+            </wp14:sizeRelH>
+            <wp14:sizeRelV relativeFrom="page">
+              <wp14:pctHeight>0</wp14:pctHeight>
+            </wp14:sizeRelV>
+          </wp:anchor>
+        </w:drawing>
+      </w:r>
+      <w:r>
+        <w:rPr>
+          <w:rFonts w:ascii="Courier" w:hAnsi="Courier"/>
+          <w:noProof/>
+        </w:rPr>
+        <w:drawing>
+          <wp:anchor distT="0" distB="0" distL="114300" distR="114300" simplePos="0" relativeHeight="251687936" behindDoc="1" locked="0" layoutInCell="1" allowOverlap="1">
+            <wp:simplePos x="0" y="0"/>
+            <wp:positionH relativeFrom="column">
+              <wp:posOffset>-121920</wp:posOffset>
+            </wp:positionH>
+            <wp:positionV relativeFrom="paragraph">
+              <wp:posOffset>962660</wp:posOffset>
+            </wp:positionV>
+            <wp:extent cx="3482340" cy="4008120"/>
+            <wp:effectExtent l="0" t="0" r="0" b="5080"/>
+            <wp:wrapTight wrapText="bothSides">
+              <wp:wrapPolygon edited="0">
+                <wp:start x="0" y="0"/>
+                <wp:lineTo x="0" y="21559"/>
+                <wp:lineTo x="21505" y="21559"/>
+                <wp:lineTo x="21505" y="0"/>
+                <wp:lineTo x="0" y="0"/>
+              </wp:wrapPolygon>
+            </wp:wrapTight>
+            <wp:docPr id="26" name="Picture 26"/>
+            <wp:cNvGraphicFramePr>
+              <a:graphicFrameLocks xmlns:a="http://schemas.openxmlformats.org/drawingml/2006/main" noChangeAspect="1"/>
+            </wp:cNvGraphicFramePr>
+            <a:graphic xmlns:a="http://schemas.openxmlformats.org/drawingml/2006/main">
+              <a:graphicData uri="http://schemas.openxmlformats.org/drawingml/2006/picture">
+                <pic:pic xmlns:pic="http://schemas.openxmlformats.org/drawingml/2006/picture">
+                  <pic:nvPicPr>
+                    <pic:cNvPr id="26" name="Screen Shot 2018-05-09 at 12.47.15 AM.png"/>
+                    <pic:cNvPicPr/>
+                  </pic:nvPicPr>
+                  <pic:blipFill>
+                    <a:blip r:embed="rId18">
+                      <a:extLst>
+                        <a:ext uri="{28A0092B-C50C-407E-A947-70E740481C1C}">
+                          <a14:useLocalDpi xmlns:a14="http://schemas.microsoft.com/office/drawing/2010/main" val="0"/>
+                        </a:ext>
+                      </a:extLst>
+                    </a:blip>
+                    <a:stretch>
+                      <a:fillRect/>
+                    </a:stretch>
+                  </pic:blipFill>
+                  <pic:spPr>
+                    <a:xfrm>
+                      <a:off x="0" y="0"/>
+                      <a:ext cx="3482340" cy="4008120"/>
+                    </a:xfrm>
+                    <a:prstGeom prst="rect">
+                      <a:avLst/>
+                    </a:prstGeom>
+                  </pic:spPr>
+                </pic:pic>
+              </a:graphicData>
+            </a:graphic>
+            <wp14:sizeRelH relativeFrom="page">
+              <wp14:pctWidth>0</wp14:pctWidth>
+            </wp14:sizeRelH>
+            <wp14:sizeRelV relativeFrom="page">
+              <wp14:pctHeight>0</wp14:pctHeight>
+            </wp14:sizeRelV>
+          </wp:anchor>
+        </w:drawing>
+      </w:r>
+      <w:r>
+        <w:rPr>
+          <w:rFonts w:ascii="Courier" w:hAnsi="Courier"/>
+        </w:rPr>
+        <w:br w:type="page"/>
+      </w:r>
+    </w:p>
+    <w:p>
+      <w:pPr>
+        <w:tabs>
+          <w:tab w:val="left" w:pos="8312"/>
+        </w:tabs>
+        <w:rPr>
+          <w:rFonts w:ascii="Courier" w:hAnsi="Courier"/>
+          <w:sz w:val="28"/>
+          <w:szCs w:val="28"/>
+        </w:rPr>
+      </w:pPr>
+      <w:r>
+        <w:rPr>
+          <w:rFonts w:ascii="Courier" w:hAnsi="Courier"/>
+          <w:noProof/>
+        </w:rPr>
+        <w:lastRenderedPageBreak/>
+        <w:drawing>
+          <wp:anchor distT="0" distB="0" distL="114300" distR="114300" simplePos="0" relativeHeight="251701248" behindDoc="1" locked="0" layoutInCell="1" allowOverlap="1" wp14:anchorId="3D97E439">
+            <wp:simplePos x="0" y="0"/>
+            <wp:positionH relativeFrom="column">
+              <wp:posOffset>3825875</wp:posOffset>
+            </wp:positionH>
+            <wp:positionV relativeFrom="paragraph">
+              <wp:posOffset>3596640</wp:posOffset>
+            </wp:positionV>
+            <wp:extent cx="2540635" cy="1935480"/>
+            <wp:effectExtent l="0" t="0" r="0" b="0"/>
+            <wp:wrapTight wrapText="bothSides">
+              <wp:wrapPolygon edited="0">
+                <wp:start x="0" y="0"/>
+                <wp:lineTo x="0" y="21402"/>
+                <wp:lineTo x="21487" y="21402"/>
+                <wp:lineTo x="21487" y="0"/>
+                <wp:lineTo x="0" y="0"/>
+              </wp:wrapPolygon>
+            </wp:wrapTight>
+            <wp:docPr id="38" name="Picture 38"/>
+            <wp:cNvGraphicFramePr>
+              <a:graphicFrameLocks xmlns:a="http://schemas.openxmlformats.org/drawingml/2006/main" noChangeAspect="1"/>
+            </wp:cNvGraphicFramePr>
+            <a:graphic xmlns:a="http://schemas.openxmlformats.org/drawingml/2006/main">
+              <a:graphicData uri="http://schemas.openxmlformats.org/drawingml/2006/picture">
+                <pic:pic xmlns:pic="http://schemas.openxmlformats.org/drawingml/2006/picture">
+                  <pic:nvPicPr>
+                    <pic:cNvPr id="38" name="Screen Shot 2018-05-09 at 1.45.05 AM.png"/>
+                    <pic:cNvPicPr/>
+                  </pic:nvPicPr>
+                  <pic:blipFill>
+                    <a:blip r:embed="rId19" cstate="print">
+                      <a:extLst>
+                        <a:ext uri="{28A0092B-C50C-407E-A947-70E740481C1C}">
+                          <a14:useLocalDpi xmlns:a14="http://schemas.microsoft.com/office/drawing/2010/main" val="0"/>
+                        </a:ext>
+                      </a:extLst>
+                    </a:blip>
+                    <a:stretch>
+                      <a:fillRect/>
+                    </a:stretch>
+                  </pic:blipFill>
+                  <pic:spPr>
+                    <a:xfrm>
+                      <a:off x="0" y="0"/>
+                      <a:ext cx="2540635" cy="1935480"/>
+                    </a:xfrm>
+                    <a:prstGeom prst="rect">
+                      <a:avLst/>
+                    </a:prstGeom>
+                    <a:effectLst>
+                      <a:softEdge rad="0"/>
+                    </a:effectLst>
+                  </pic:spPr>
+                </pic:pic>
+              </a:graphicData>
+            </a:graphic>
+            <wp14:sizeRelH relativeFrom="page">
+              <wp14:pctWidth>0</wp14:pctWidth>
+            </wp14:sizeRelH>
+            <wp14:sizeRelV relativeFrom="page">
+              <wp14:pctHeight>0</wp14:pctHeight>
+            </wp14:sizeRelV>
+          </wp:anchor>
+        </w:drawing>
+      </w:r>
+      <w:r>
+        <w:rPr>
+          <w:rFonts w:ascii="Courier" w:hAnsi="Courier"/>
+          <w:noProof/>
+          <w:sz w:val="28"/>
+          <w:szCs w:val="28"/>
+        </w:rPr>
+        <mc:AlternateContent>
+          <mc:Choice Requires="wps">
+            <w:drawing>
+              <wp:anchor distT="0" distB="0" distL="114300" distR="114300" simplePos="0" relativeHeight="251696128" behindDoc="0" locked="0" layoutInCell="1" allowOverlap="1">
+                <wp:simplePos x="0" y="0"/>
+                <wp:positionH relativeFrom="column">
+                  <wp:posOffset>0</wp:posOffset>
+                </wp:positionH>
+                <wp:positionV relativeFrom="paragraph">
+                  <wp:posOffset>15240</wp:posOffset>
+                </wp:positionV>
+                <wp:extent cx="6096000" cy="1082040"/>
+                <wp:effectExtent l="0" t="0" r="0" b="0"/>
+                <wp:wrapNone/>
+                <wp:docPr id="33" name="Text Box 33"/>
+                <wp:cNvGraphicFramePr/>
+                <a:graphic xmlns:a="http://schemas.openxmlformats.org/drawingml/2006/main">
+                  <a:graphicData uri="http://schemas.microsoft.com/office/word/2010/wordprocessingShape">
+                    <wps:wsp>
+                      <wps:cNvSpPr txBox="1"/>
+                      <wps:spPr>
+                        <a:xfrm>
+                          <a:off x="0" y="0"/>
+                          <a:ext cx="6096000" cy="1082040"/>
+                        </a:xfrm>
+                        <a:prstGeom prst="rect">
+                          <a:avLst/>
+                        </a:prstGeom>
+                        <a:solidFill>
+                          <a:schemeClr val="lt1"/>
+                        </a:solidFill>
+                        <a:ln w="6350">
+                          <a:noFill/>
+                        </a:ln>
+                      </wps:spPr>
+                      <wps:txbx>
+                        <w:txbxContent>
+                          <w:p>
+                            <w:pPr>
+                              <w:rPr>
+                                <w:rFonts w:ascii="Courier" w:hAnsi="Courier"/>
+                              </w:rPr>
+                            </w:pPr>
+                            <w:r>
+                              <w:rPr>
+                                <w:rFonts w:ascii="Courier" w:hAnsi="Courier"/>
+                              </w:rPr>
+                              <w:t xml:space="preserve">When a user signs out of the software, two files are generated: “logFile.txt” and your output file which is named based on the output file name given at command line. The first image is a picture of the output file. The output file displays what actions took place while signed into the software. </w:t>
+                            </w:r>
+                          </w:p>
+                        </w:txbxContent>
+                      </wps:txbx>
+                      <wps:bodyPr rot="0" spcFirstLastPara="0" vertOverflow="overflow" horzOverflow="overflow" vert="horz" wrap="square" lIns="91440" tIns="45720" rIns="91440" bIns="45720" numCol="1" spcCol="0" rtlCol="0" fromWordArt="0" anchor="t" anchorCtr="0" forceAA="0" compatLnSpc="1">
+                        <a:prstTxWarp prst="textNoShape">
+                          <a:avLst/>
+                        </a:prstTxWarp>
+                        <a:noAutofit/>
+                      </wps:bodyPr>
+                    </wps:wsp>
+                  </a:graphicData>
+                </a:graphic>
+              </wp:anchor>
+            </w:drawing>
+          </mc:Choice>
+          <mc:Fallback>
+            <w:pict>
+              <v:shape id="Text Box 33" o:spid="_x0000_s1036" type="#_x0000_t202" style="position:absolute;margin-left:0;margin-top:1.2pt;width:480pt;height:85.2pt;z-index:251696128;visibility:visible;mso-wrap-style:square;mso-wrap-distance-left:9pt;mso-wrap-distance-top:0;mso-wrap-distance-right:9pt;mso-wrap-distance-bottom:0;mso-position-horizontal:absolute;mso-position-horizontal-relative:text;mso-position-vertical:absolute;mso-position-vertical-relative:text;v-text-anchor:top" o:gfxdata="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" fillcolor="white [3201]" stroked="f" strokeweight=".5pt">
+                <v:textbox>
+                  <w:txbxContent>
+                    <w:p>
+                      <w:pPr>
+                        <w:rPr>
+                          <w:rFonts w:ascii="Courier" w:hAnsi="Courier"/>
+                        </w:rPr>
+                      </w:pPr>
+                      <w:r>
+                        <w:rPr>
+                          <w:rFonts w:ascii="Courier" w:hAnsi="Courier"/>
+                        </w:rPr>
+                        <w:t xml:space="preserve">When a user signs out of the software, two files are generated: “logFile.txt” and your output file which is named based on the output file name given at command line. The first image is a picture of the output file. The output file displays what actions took place while signed into the software. </w:t>
+                      </w:r>
+                    </w:p>
+                  </w:txbxContent>
+                </v:textbox>
+              </v:shape>
+            </w:pict>
+          </mc:Fallback>
+        </mc:AlternateContent>
+      </w:r>
+      <w:r>
+        <w:rPr>
+          <w:rFonts w:ascii="Courier" w:hAnsi="Courier"/>
+          <w:noProof/>
+          <w:sz w:val="28"/>
+          <w:szCs w:val="28"/>
+        </w:rPr>
+        <w:drawing>
+          <wp:anchor distT="0" distB="0" distL="114300" distR="114300" simplePos="0" relativeHeight="251700224" behindDoc="1" locked="0" layoutInCell="1" allowOverlap="1">
+            <wp:simplePos x="0" y="0"/>
+            <wp:positionH relativeFrom="column">
+              <wp:posOffset>0</wp:posOffset>
+            </wp:positionH>
+            <wp:positionV relativeFrom="paragraph">
+              <wp:posOffset>6166485</wp:posOffset>
+            </wp:positionV>
+            <wp:extent cx="5943600" cy="1813560"/>
+            <wp:effectExtent l="0" t="0" r="0" b="2540"/>
+            <wp:wrapTight wrapText="bothSides">
+              <wp:wrapPolygon edited="0">
+                <wp:start x="0" y="0"/>
+                <wp:lineTo x="0" y="21479"/>
+                <wp:lineTo x="21554" y="21479"/>
+                <wp:lineTo x="21554" y="0"/>
+                <wp:lineTo x="0" y="0"/>
+              </wp:wrapPolygon>
+            </wp:wrapTight>
+            <wp:docPr id="36" name="Picture 36"/>
+            <wp:cNvGraphicFramePr>
+              <a:graphicFrameLocks xmlns:a="http://schemas.openxmlformats.org/drawingml/2006/main" noChangeAspect="1"/>
+            </wp:cNvGraphicFramePr>
+            <a:graphic xmlns:a="http://schemas.openxmlformats.org/drawingml/2006/main">
+              <a:graphicData uri="http://schemas.openxmlformats.org/drawingml/2006/picture">
+                <pic:pic xmlns:pic="http://schemas.openxmlformats.org/drawingml/2006/picture">
+                  <pic:nvPicPr>
+                    <pic:cNvPr id="36" name="Screen Shot 2018-05-09 at 12.48.26 AM.png"/>
+                    <pic:cNvPicPr/>
+                  </pic:nvPicPr>
+                  <pic:blipFill>
+                    <a:blip r:embed="rId20">
+                      <a:extLst>
+                        <a:ext uri="{28A0092B-C50C-407E-A947-70E740481C1C}">
+                          <a14:useLocalDpi xmlns:a14="http://schemas.microsoft.com/office/drawing/2010/main" val="0"/>
+                        </a:ext>
+                      </a:extLst>
+                    </a:blip>
+                    <a:stretch>
+                      <a:fillRect/>
+                    </a:stretch>
+                  </pic:blipFill>
+                  <pic:spPr>
+                    <a:xfrm>
+                      <a:off x="0" y="0"/>
+                      <a:ext cx="5943600" cy="1813560"/>
+                    </a:xfrm>
+                    <a:prstGeom prst="rect">
+                      <a:avLst/>
+                    </a:prstGeom>
+                  </pic:spPr>
+                </pic:pic>
+              </a:graphicData>
+            </a:graphic>
+            <wp14:sizeRelH relativeFrom="page">
+              <wp14:pctWidth>0</wp14:pctWidth>
+            </wp14:sizeRelH>
+            <wp14:sizeRelV relativeFrom="page">
+              <wp14:pctHeight>0</wp14:pctHeight>
+            </wp14:sizeRelV>
+          </wp:anchor>
+        </w:drawing>
+      </w:r>
+      <w:r>
+        <w:rPr>
+          <w:rFonts w:ascii="Courier" w:hAnsi="Courier"/>
+          <w:noProof/>
+          <w:sz w:val="28"/>
+          <w:szCs w:val="28"/>
+        </w:rPr>
+        <mc:AlternateContent>
+          <mc:Choice Requires="wps">
+            <w:drawing>
+              <wp:anchor distT="0" distB="0" distL="114300" distR="114300" simplePos="0" relativeHeight="251699200" behindDoc="0" locked="0" layoutInCell="1" allowOverlap="1" wp14:anchorId="0FF83AE1" wp14:editId="40F77679">
+                <wp:simplePos x="0" y="0"/>
+                <wp:positionH relativeFrom="column">
+                  <wp:posOffset>-76200</wp:posOffset>
+                </wp:positionH>
+                <wp:positionV relativeFrom="paragraph">
+                  <wp:posOffset>3779520</wp:posOffset>
+                </wp:positionV>
+                <wp:extent cx="3688080" cy="1752600"/>
+                <wp:effectExtent l="0" t="0" r="0" b="0"/>
+                <wp:wrapNone/>
+                <wp:docPr id="35" name="Text Box 35"/>
+                <wp:cNvGraphicFramePr/>
+                <a:graphic xmlns:a="http://schemas.openxmlformats.org/drawingml/2006/main">
+                  <a:graphicData uri="http://schemas.microsoft.com/office/word/2010/wordprocessingShape">
+                    <wps:wsp>
+                      <wps:cNvSpPr txBox="1"/>
+                      <wps:spPr>
+                        <a:xfrm>
+                          <a:off x="0" y="0"/>
+                          <a:ext cx="3688080" cy="1752600"/>
+                        </a:xfrm>
+                        <a:prstGeom prst="rect">
+                          <a:avLst/>
+                        </a:prstGeom>
+                        <a:solidFill>
+                          <a:schemeClr val="lt1"/>
+                        </a:solidFill>
+                        <a:ln w="6350">
+                          <a:noFill/>
+                        </a:ln>
+                      </wps:spPr>
+                      <wps:txbx>
+                        <w:txbxContent>
+                          <w:p>
+                            <w:pPr>
+                              <w:rPr>
+                                <w:rFonts w:ascii="Courier" w:hAnsi="Courier"/>
+                              </w:rPr>
+                            </w:pPr>
+                            <w:r>
+                              <w:rPr>
+                                <w:rFonts w:ascii="Courier" w:hAnsi="Courier"/>
+                              </w:rPr>
+                              <w:t>The Admin is able to restore data from a log File that was previously generated at some point in time</w:t>
+                            </w:r>
+                            <w:r>
+                              <w:rPr>
+                                <w:rFonts w:ascii="Courier" w:hAnsi="Courier"/>
+                              </w:rPr>
+                              <w:t>.</w:t>
+                            </w:r>
+                            <w:r>
+                              <w:rPr>
+                                <w:rFonts w:ascii="Courier" w:hAnsi="Courier"/>
+                              </w:rPr>
+                              <w:t xml:space="preserve"> Below is an example of what the logfile looks like. </w:t>
+                            </w:r>
+                          </w:p>
+                          <w:p>
+                            <w:pPr>
+                              <w:rPr>
+                                <w:rFonts w:ascii="Courier" w:hAnsi="Courier"/>
+                              </w:rPr>
+                            </w:pPr>
+                            <w:r>
+                              <w:rPr>
+                                <w:rFonts w:ascii="Courier" w:hAnsi="Courier"/>
+                              </w:rPr>
+                              <w:t>The admin must select on “Re</w:t>
+                            </w:r>
+                            <w:r>
+                              <w:rPr>
+                                <w:rFonts w:ascii="Courier" w:hAnsi="Courier"/>
+                              </w:rPr>
+                              <w:t>build from a Log”. A file choose</w:t>
+                            </w:r>
+                            <w:r>
+                              <w:rPr>
+                                <w:rFonts w:ascii="Courier" w:hAnsi="Courier"/>
+                              </w:rPr>
+                              <w:t>r (image on right)</w:t>
+                            </w:r>
+                            <w:r>
+                              <w:rPr>
+                                <w:rFonts w:ascii="Courier" w:hAnsi="Courier"/>
+                              </w:rPr>
+                              <w:t xml:space="preserve"> will pop up where the admin can select the log file.</w:t>
                             </w:r>
                           </w:p>
                         </w:txbxContent>
@@ -2967,33 +4354,67 @@
           </mc:Choice>
           <mc:Fallback>
             <w:pict>
-              <v:shape w14:anchorId="4D8AAABE" id="Text Box 21" o:spid="_x0000_s1033" type="#_x0000_t202" style="position:absolute;margin-left:5.45pt;margin-top:332.8pt;width:208.7pt;height:114.8pt;z-index:251678720;visibility:visible;mso-wrap-style:square;mso-width-percent:0;mso-height-percent:0;mso-wrap-distance-left:9pt;mso-wrap-distance-top:0;mso-wrap-distance-right:9pt;mso-wrap-distance-bottom:0;mso-position-horizontal:absolute;mso-position-horizontal-relative:text;mso-position-vertical:absolute;mso-position-vertical-relative:text;mso-width-percent:0;mso-height-percent:0;mso-width-relative:margin;mso-height-relative:margin;v-text-anchor:top" o:gfxdata="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" filled="f" stroked="f" strokeweight=".5pt">
-                <v:fill o:detectmouseclick="t"/>
+              <v:shape w14:anchorId="0FF83AE1" id="Text Box 35" o:spid="_x0000_s1037" type="#_x0000_t202" style="position:absolute;margin-left:-6pt;margin-top:297.6pt;width:290.4pt;height:138pt;z-index:251699200;visibility:visible;mso-wrap-style:square;mso-width-percent:0;mso-height-percent:0;mso-wrap-distance-left:9pt;mso-wrap-distance-top:0;mso-wrap-distance-right:9pt;mso-wrap-distance-bottom:0;mso-position-horizontal:absolute;mso-position-horizontal-relative:text;mso-position-vertical:absolute;mso-position-vertical-relative:text;mso-width-percent:0;mso-height-percent:0;mso-width-relative:margin;mso-height-relative:margin;v-text-anchor:top" o:gfxdata="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" fillcolor="white [3201]" stroked="f" strokeweight=".5pt">
                 <v:textbox>
                   <w:txbxContent>
                     <w:p>
                       <w:pPr>
                         <w:rPr>
                           <w:rFonts w:ascii="Courier" w:hAnsi="Courier"/>
-                          <w:noProof/>
                         </w:rPr>
                       </w:pPr>
                       <w:r>
                         <w:rPr>
                           <w:rFonts w:ascii="Courier" w:hAnsi="Courier"/>
                         </w:rPr>
-                        <w:t>Below is the dialog where you insert the change. The picture on the right shows the modification and a deleted book.</w:t>
+                        <w:t>The Admin is able to restore data from a log File that was previously generated at some point in time</w:t>
                       </w:r>
                       <w:r>
                         <w:rPr>
                           <w:rFonts w:ascii="Courier" w:hAnsi="Courier"/>
                         </w:rPr>
-                        <w:br w:type="page"/>
+                        <w:t>.</w:t>
+                      </w:r>
+                      <w:r>
+                        <w:rPr>
+                          <w:rFonts w:ascii="Courier" w:hAnsi="Courier"/>
+                        </w:rPr>
+                        <w:t xml:space="preserve"> Below is an example of what the logfile looks like. </w:t>
+                      </w:r>
+                    </w:p>
+                    <w:p>
+                      <w:pPr>
+                        <w:rPr>
+                          <w:rFonts w:ascii="Courier" w:hAnsi="Courier"/>
+                        </w:rPr>
+                      </w:pPr>
+                      <w:r>
+                        <w:rPr>
+                          <w:rFonts w:ascii="Courier" w:hAnsi="Courier"/>
+                        </w:rPr>
+                        <w:t>The admin must select on “Re</w:t>
+                      </w:r>
+                      <w:r>
+                        <w:rPr>
+                          <w:rFonts w:ascii="Courier" w:hAnsi="Courier"/>
+                        </w:rPr>
+                        <w:t>build from a Log”. A file choose</w:t>
+                      </w:r>
+                      <w:r>
+                        <w:rPr>
+                          <w:rFonts w:ascii="Courier" w:hAnsi="Courier"/>
+                        </w:rPr>
+                        <w:t>r (image on right)</w:t>
+                      </w:r>
+                      <w:r>
+                        <w:rPr>
+                          <w:rFonts w:ascii="Courier" w:hAnsi="Courier"/>
+                        </w:rPr>
+                        <w:t xml:space="preserve"> will pop up where the admin can select the log file.</w:t>
                       </w:r>
                     </w:p>
                   </w:txbxContent>
                 </v:textbox>
-                <w10:wrap type="square"/>
               </v:shape>
             </w:pict>
           </mc:Fallback>
@@ -3002,58 +4423,31 @@
       <w:r>
         <w:rPr>
           <w:rFonts w:ascii="Courier" w:hAnsi="Courier"/>
-          <w:sz w:val="28"/>
-          <w:szCs w:val="28"/>
-        </w:rPr>
-        <w:br w:type="page"/>
-      </w:r>
-      <w:bookmarkStart w:id="0" w:name="_GoBack"/>
-      <w:bookmarkEnd w:id="0"/>
-    </w:p>
-    <w:p>
-      <w:pPr>
-        <w:tabs>
-          <w:tab w:val="left" w:pos="8312"/>
-        </w:tabs>
-        <w:rPr>
-          <w:rFonts w:ascii="Courier" w:hAnsi="Courier"/>
-          <w:sz w:val="28"/>
-          <w:szCs w:val="28"/>
-        </w:rPr>
-      </w:pPr>
-    </w:p>
-    <w:p>
-      <w:pPr>
-        <w:rPr>
-          <w:rFonts w:ascii="Courier" w:hAnsi="Courier"/>
-        </w:rPr>
-      </w:pPr>
-      <w:r>
-        <w:rPr>
-          <w:rFonts w:ascii="Courier" w:hAnsi="Courier"/>
           <w:noProof/>
+          <w:sz w:val="28"/>
+          <w:szCs w:val="28"/>
         </w:rPr>
         <w:drawing>
-          <wp:anchor distT="0" distB="0" distL="114300" distR="114300" simplePos="0" relativeHeight="251683840" behindDoc="1" locked="0" layoutInCell="1" allowOverlap="1">
+          <wp:anchor distT="0" distB="0" distL="114300" distR="114300" simplePos="0" relativeHeight="251697152" behindDoc="1" locked="0" layoutInCell="1" allowOverlap="1">
             <wp:simplePos x="0" y="0"/>
             <wp:positionH relativeFrom="column">
-              <wp:posOffset>104140</wp:posOffset>
+              <wp:posOffset>0</wp:posOffset>
             </wp:positionH>
             <wp:positionV relativeFrom="paragraph">
-              <wp:posOffset>798830</wp:posOffset>
+              <wp:posOffset>1310640</wp:posOffset>
             </wp:positionV>
-            <wp:extent cx="3286760" cy="3715385"/>
-            <wp:effectExtent l="0" t="0" r="2540" b="5715"/>
+            <wp:extent cx="6096000" cy="1874520"/>
+            <wp:effectExtent l="0" t="0" r="0" b="5080"/>
             <wp:wrapTight wrapText="bothSides">
               <wp:wrapPolygon edited="0">
                 <wp:start x="0" y="0"/>
-                <wp:lineTo x="0" y="21559"/>
-                <wp:lineTo x="21533" y="21559"/>
-                <wp:lineTo x="21533" y="0"/>
+                <wp:lineTo x="0" y="21512"/>
+                <wp:lineTo x="21555" y="21512"/>
+                <wp:lineTo x="21555" y="0"/>
                 <wp:lineTo x="0" y="0"/>
               </wp:wrapPolygon>
             </wp:wrapTight>
-            <wp:docPr id="22" name="Picture 22"/>
+            <wp:docPr id="34" name="Picture 34"/>
             <wp:cNvGraphicFramePr>
               <a:graphicFrameLocks xmlns:a="http://schemas.openxmlformats.org/drawingml/2006/main" noChangeAspect="1"/>
             </wp:cNvGraphicFramePr>
@@ -3061,11 +4455,11 @@
               <a:graphicData uri="http://schemas.openxmlformats.org/drawingml/2006/picture">
                 <pic:pic xmlns:pic="http://schemas.openxmlformats.org/drawingml/2006/picture">
                   <pic:nvPicPr>
-                    <pic:cNvPr id="22" name="Screen Shot 2018-05-08 at 12.33.54 AM.png"/>
+                    <pic:cNvPr id="34" name="Screen Shot 2018-05-09 at 12.48.49 AM.png"/>
                     <pic:cNvPicPr/>
                   </pic:nvPicPr>
                   <pic:blipFill>
-                    <a:blip r:embed="rId16">
+                    <a:blip r:embed="rId21">
                       <a:extLst>
                         <a:ext uri="{28A0092B-C50C-407E-A947-70E740481C1C}">
                           <a14:useLocalDpi xmlns:a14="http://schemas.microsoft.com/office/drawing/2010/main" val="0"/>
@@ -3079,7 +4473,7 @@
                   <pic:spPr>
                     <a:xfrm>
                       <a:off x="0" y="0"/>
-                      <a:ext cx="3286760" cy="3715385"/>
+                      <a:ext cx="6096000" cy="1874520"/>
                     </a:xfrm>
                     <a:prstGeom prst="rect">
                       <a:avLst/>
@@ -3097,30 +4491,6 @@
           </wp:anchor>
         </w:drawing>
       </w:r>
-      <w:r>
-        <w:rPr>
-          <w:rFonts w:ascii="Courier" w:hAnsi="Courier"/>
-        </w:rPr>
-        <w:t>Selecting on “Checkout” will generate a text file called “receipt.txt” which is a receipt indicating the books you have “purchased”. Each book is displayed with its information and the total price is displayed below. Here is a sample of a receipt:</w:t>
-      </w:r>
-      <w:r>
-        <w:rPr>
-          <w:rFonts w:ascii="Courier" w:hAnsi="Courier"/>
-        </w:rPr>
-        <w:br w:type="page"/>
-      </w:r>
-    </w:p>
-    <w:p>
-      <w:pPr>
-        <w:tabs>
-          <w:tab w:val="left" w:pos="8312"/>
-        </w:tabs>
-        <w:rPr>
-          <w:rFonts w:ascii="Courier" w:hAnsi="Courier"/>
-          <w:sz w:val="28"/>
-          <w:szCs w:val="28"/>
-        </w:rPr>
-      </w:pPr>
     </w:p>
     <w:sectPr>
       <w:pgSz w:w="12240" w:h="15840"/>

</xml_diff>